<commit_message>
TEXT use cases v2
TEXT use cases v2
</commit_message>
<xml_diff>
--- a/doc/2. Requirements/TEXT Use Cases.docx
+++ b/doc/2. Requirements/TEXT Use Cases.docx
@@ -51,7 +51,7 @@
                     </pic:cNvPicPr>
                   </pic:nvPicPr>
                   <pic:blipFill>
-                    <a:blip r:embed="rId4">
+                    <a:blip r:embed="rId5">
                       <a:extLst>
                         <a:ext uri="{28A0092B-C50C-407E-A947-70E740481C1C}">
                           <a14:useLocalDpi xmlns:a14="http://schemas.microsoft.com/office/drawing/2010/main" val="0"/>
@@ -305,7 +305,7 @@
                     </pic:cNvPicPr>
                   </pic:nvPicPr>
                   <pic:blipFill>
-                    <a:blip r:embed="rId5">
+                    <a:blip r:embed="rId6">
                       <a:extLst>
                         <a:ext uri="{28A0092B-C50C-407E-A947-70E740481C1C}">
                           <a14:useLocalDpi xmlns:a14="http://schemas.microsoft.com/office/drawing/2010/main" val="0"/>
@@ -343,7 +343,6 @@
           <w:lang w:val="en-US"/>
         </w:rPr>
       </w:pPr>
-      <w:bookmarkStart w:id="0" w:name="_GoBack"/>
       <w:r>
         <w:rPr>
           <w:lang w:val="en-US"/>
@@ -351,7 +350,6 @@
         <w:br w:type="page"/>
       </w:r>
     </w:p>
-    <w:bookmarkEnd w:id="0"/>
     <w:p>
       <w:pPr>
         <w:rPr>
@@ -382,6 +380,7 @@
         <w:tc>
           <w:tcPr>
             <w:tcW w:w="704" w:type="dxa"/>
+            <w:shd w:val="clear" w:color="auto" w:fill="BFBFBF" w:themeFill="background1" w:themeFillShade="BF"/>
           </w:tcPr>
           <w:p>
             <w:pPr>
@@ -409,6 +408,7 @@
           <w:tcPr>
             <w:tcW w:w="8312" w:type="dxa"/>
             <w:gridSpan w:val="2"/>
+            <w:shd w:val="clear" w:color="auto" w:fill="BFBFBF" w:themeFill="background1" w:themeFillShade="BF"/>
           </w:tcPr>
           <w:p>
             <w:pPr>
@@ -517,14 +517,18 @@
                 <w:lang w:val="en-US"/>
               </w:rPr>
             </w:pPr>
-            <w:proofErr w:type="spellStart"/>
-            <w:r>
-              <w:rPr>
-                <w:lang w:val="en-US"/>
-              </w:rPr>
-              <w:t>dfdsf</w:t>
-            </w:r>
-            <w:proofErr w:type="spellEnd"/>
+            <w:r>
+              <w:rPr>
+                <w:lang w:val="en-US"/>
+              </w:rPr>
+              <w:t>The user enter the create account through the selection</w:t>
+            </w:r>
+            <w:r>
+              <w:rPr>
+                <w:lang w:val="en-US"/>
+              </w:rPr>
+              <w:t xml:space="preserve"> on the main menu, the user is prompted with each detail, e.g. forename, surname, phone number. Each detail is validated such as length check on phone number and format check on email address. When all valid data is entered the system asks the user for confirmation, if the user selects yes, the system will save that users valid details to the xml file.</w:t>
+            </w:r>
           </w:p>
         </w:tc>
         <w:tc>
@@ -550,18 +554,57 @@
           </w:p>
           <w:p>
             <w:pPr>
-              <w:rPr>
-                <w:lang w:val="en-US"/>
-              </w:rPr>
-            </w:pPr>
-            <w:proofErr w:type="spellStart"/>
-            <w:r>
-              <w:rPr>
-                <w:lang w:val="en-US"/>
-              </w:rPr>
-              <w:t>gfhf</w:t>
-            </w:r>
-            <w:proofErr w:type="spellEnd"/>
+              <w:pStyle w:val="ListParagraph"/>
+              <w:numPr>
+                <w:ilvl w:val="0"/>
+                <w:numId w:val="1"/>
+              </w:numPr>
+              <w:rPr>
+                <w:lang w:val="en-US"/>
+              </w:rPr>
+            </w:pPr>
+            <w:r>
+              <w:rPr>
+                <w:lang w:val="en-US"/>
+              </w:rPr>
+              <w:t>User enters invalid data, error message occurs, user cannot continue until valid data is entered</w:t>
+            </w:r>
+          </w:p>
+          <w:p>
+            <w:pPr>
+              <w:pStyle w:val="ListParagraph"/>
+              <w:numPr>
+                <w:ilvl w:val="0"/>
+                <w:numId w:val="1"/>
+              </w:numPr>
+              <w:rPr>
+                <w:lang w:val="en-US"/>
+              </w:rPr>
+            </w:pPr>
+            <w:r>
+              <w:rPr>
+                <w:lang w:val="en-US"/>
+              </w:rPr>
+              <w:t>User doesn’t confirm details, system returns to the main menu without saving</w:t>
+            </w:r>
+          </w:p>
+          <w:p>
+            <w:pPr>
+              <w:pStyle w:val="ListParagraph"/>
+              <w:numPr>
+                <w:ilvl w:val="0"/>
+                <w:numId w:val="1"/>
+              </w:numPr>
+              <w:rPr>
+                <w:lang w:val="en-US"/>
+              </w:rPr>
+            </w:pPr>
+            <w:r>
+              <w:rPr>
+                <w:lang w:val="en-US"/>
+              </w:rPr>
+              <w:t>Details entered are already in the xml file, error message occurs, create account function begins again from the start</w:t>
+            </w:r>
           </w:p>
         </w:tc>
       </w:tr>
@@ -577,16 +620,14 @@
                 <w:lang w:val="en-US"/>
               </w:rPr>
             </w:pPr>
-            <w:proofErr w:type="spellStart"/>
-            <w:r>
-              <w:rPr>
-                <w:b/>
-                <w:bCs/>
-                <w:lang w:val="en-US"/>
-              </w:rPr>
-              <w:t>Postconditions</w:t>
-            </w:r>
-            <w:proofErr w:type="spellEnd"/>
+            <w:r>
+              <w:rPr>
+                <w:b/>
+                <w:bCs/>
+                <w:lang w:val="en-US"/>
+              </w:rPr>
+              <w:t>Post conditions</w:t>
+            </w:r>
             <w:r>
               <w:rPr>
                 <w:b/>
@@ -600,6 +641,12 @@
                 <w:lang w:val="en-US"/>
               </w:rPr>
               <w:t xml:space="preserve">  </w:t>
+            </w:r>
+            <w:r>
+              <w:rPr>
+                <w:lang w:val="en-US"/>
+              </w:rPr>
+              <w:t>Customer details are saved to the XML file</w:t>
             </w:r>
           </w:p>
         </w:tc>
@@ -627,6 +674,7 @@
         <w:tc>
           <w:tcPr>
             <w:tcW w:w="704" w:type="dxa"/>
+            <w:shd w:val="clear" w:color="auto" w:fill="BFBFBF" w:themeFill="background1" w:themeFillShade="BF"/>
           </w:tcPr>
           <w:p>
             <w:pPr>
@@ -654,6 +702,7 @@
           <w:tcPr>
             <w:tcW w:w="8312" w:type="dxa"/>
             <w:gridSpan w:val="2"/>
+            <w:shd w:val="clear" w:color="auto" w:fill="BFBFBF" w:themeFill="background1" w:themeFillShade="BF"/>
           </w:tcPr>
           <w:p>
             <w:pPr>
@@ -762,14 +811,12 @@
                 <w:lang w:val="en-US"/>
               </w:rPr>
             </w:pPr>
-            <w:proofErr w:type="spellStart"/>
-            <w:r>
-              <w:rPr>
-                <w:lang w:val="en-US"/>
-              </w:rPr>
-              <w:t>dfdsf</w:t>
-            </w:r>
-            <w:proofErr w:type="spellEnd"/>
+            <w:r>
+              <w:rPr>
+                <w:lang w:val="en-US"/>
+              </w:rPr>
+              <w:t>x</w:t>
+            </w:r>
           </w:p>
         </w:tc>
         <w:tc>
@@ -799,14 +846,12 @@
                 <w:lang w:val="en-US"/>
               </w:rPr>
             </w:pPr>
-            <w:proofErr w:type="spellStart"/>
-            <w:r>
-              <w:rPr>
-                <w:lang w:val="en-US"/>
-              </w:rPr>
-              <w:t>gfhf</w:t>
-            </w:r>
-            <w:proofErr w:type="spellEnd"/>
+            <w:r>
+              <w:rPr>
+                <w:lang w:val="en-US"/>
+              </w:rPr>
+              <w:t>x</w:t>
+            </w:r>
           </w:p>
         </w:tc>
       </w:tr>
@@ -822,16 +867,14 @@
                 <w:lang w:val="en-US"/>
               </w:rPr>
             </w:pPr>
-            <w:proofErr w:type="spellStart"/>
-            <w:r>
-              <w:rPr>
-                <w:b/>
-                <w:bCs/>
-                <w:lang w:val="en-US"/>
-              </w:rPr>
-              <w:t>Postconditions</w:t>
-            </w:r>
-            <w:proofErr w:type="spellEnd"/>
+            <w:r>
+              <w:rPr>
+                <w:b/>
+                <w:bCs/>
+                <w:lang w:val="en-US"/>
+              </w:rPr>
+              <w:t>Post conditions</w:t>
+            </w:r>
             <w:r>
               <w:rPr>
                 <w:b/>
@@ -842,18 +885,18 @@
             </w:r>
             <w:r>
               <w:rPr>
+                <w:b/>
+                <w:bCs/>
                 <w:lang w:val="en-US"/>
               </w:rPr>
               <w:t xml:space="preserve"> </w:t>
             </w:r>
-            <w:proofErr w:type="spellStart"/>
-            <w:r>
-              <w:rPr>
-                <w:lang w:val="en-US"/>
-              </w:rPr>
-              <w:t>ghgfh</w:t>
-            </w:r>
-            <w:proofErr w:type="spellEnd"/>
+            <w:r>
+              <w:rPr>
+                <w:lang w:val="en-US"/>
+              </w:rPr>
+              <w:t>x</w:t>
+            </w:r>
           </w:p>
         </w:tc>
       </w:tr>
@@ -881,6 +924,7 @@
         <w:tc>
           <w:tcPr>
             <w:tcW w:w="704" w:type="dxa"/>
+            <w:shd w:val="clear" w:color="auto" w:fill="BFBFBF" w:themeFill="background1" w:themeFillShade="BF"/>
           </w:tcPr>
           <w:p>
             <w:pPr>
@@ -908,6 +952,7 @@
           <w:tcPr>
             <w:tcW w:w="8312" w:type="dxa"/>
             <w:gridSpan w:val="2"/>
+            <w:shd w:val="clear" w:color="auto" w:fill="BFBFBF" w:themeFill="background1" w:themeFillShade="BF"/>
           </w:tcPr>
           <w:p>
             <w:pPr>
@@ -1030,14 +1075,12 @@
                 <w:lang w:val="en-US"/>
               </w:rPr>
             </w:pPr>
-            <w:proofErr w:type="spellStart"/>
-            <w:r>
-              <w:rPr>
-                <w:lang w:val="en-US"/>
-              </w:rPr>
-              <w:t>dfdsf</w:t>
-            </w:r>
-            <w:proofErr w:type="spellEnd"/>
+            <w:r>
+              <w:rPr>
+                <w:lang w:val="en-US"/>
+              </w:rPr>
+              <w:t>x</w:t>
+            </w:r>
           </w:p>
         </w:tc>
         <w:tc>
@@ -1067,14 +1110,12 @@
                 <w:lang w:val="en-US"/>
               </w:rPr>
             </w:pPr>
-            <w:proofErr w:type="spellStart"/>
-            <w:r>
-              <w:rPr>
-                <w:lang w:val="en-US"/>
-              </w:rPr>
-              <w:t>gfhf</w:t>
-            </w:r>
-            <w:proofErr w:type="spellEnd"/>
+            <w:r>
+              <w:rPr>
+                <w:lang w:val="en-US"/>
+              </w:rPr>
+              <w:t>x</w:t>
+            </w:r>
           </w:p>
         </w:tc>
       </w:tr>
@@ -1090,16 +1131,14 @@
                 <w:lang w:val="en-US"/>
               </w:rPr>
             </w:pPr>
-            <w:proofErr w:type="spellStart"/>
-            <w:r>
-              <w:rPr>
-                <w:b/>
-                <w:bCs/>
-                <w:lang w:val="en-US"/>
-              </w:rPr>
-              <w:t>Postconditions</w:t>
-            </w:r>
-            <w:proofErr w:type="spellEnd"/>
+            <w:r>
+              <w:rPr>
+                <w:b/>
+                <w:bCs/>
+                <w:lang w:val="en-US"/>
+              </w:rPr>
+              <w:t>Post conditions</w:t>
+            </w:r>
             <w:r>
               <w:rPr>
                 <w:b/>
@@ -1114,14 +1153,12 @@
               </w:rPr>
               <w:t xml:space="preserve"> </w:t>
             </w:r>
-            <w:proofErr w:type="spellStart"/>
-            <w:r>
-              <w:rPr>
-                <w:lang w:val="en-US"/>
-              </w:rPr>
-              <w:t>ghgfh</w:t>
-            </w:r>
-            <w:proofErr w:type="spellEnd"/>
+            <w:r>
+              <w:rPr>
+                <w:lang w:val="en-US"/>
+              </w:rPr>
+              <w:t>x</w:t>
+            </w:r>
           </w:p>
         </w:tc>
       </w:tr>
@@ -1148,6 +1185,7 @@
         <w:tc>
           <w:tcPr>
             <w:tcW w:w="704" w:type="dxa"/>
+            <w:shd w:val="clear" w:color="auto" w:fill="BFBFBF" w:themeFill="background1" w:themeFillShade="BF"/>
           </w:tcPr>
           <w:p>
             <w:pPr>
@@ -1168,6 +1206,12 @@
                 <w:lang w:val="en-US"/>
               </w:rPr>
               <w:t xml:space="preserve"> </w:t>
+            </w:r>
+            <w:r>
+              <w:rPr>
+                <w:lang w:val="en-US"/>
+              </w:rPr>
+              <w:t>4</w:t>
             </w:r>
           </w:p>
         </w:tc>
@@ -1175,6 +1219,7 @@
           <w:tcPr>
             <w:tcW w:w="8312" w:type="dxa"/>
             <w:gridSpan w:val="2"/>
+            <w:shd w:val="clear" w:color="auto" w:fill="BFBFBF" w:themeFill="background1" w:themeFillShade="BF"/>
           </w:tcPr>
           <w:p>
             <w:pPr>
@@ -1194,7 +1239,7 @@
               <w:rPr>
                 <w:lang w:val="en-US"/>
               </w:rPr>
-              <w:t xml:space="preserve"> Login </w:t>
+              <w:t xml:space="preserve"> Add Booking</w:t>
             </w:r>
           </w:p>
         </w:tc>
@@ -1224,6 +1269,12 @@
                 <w:lang w:val="en-US"/>
               </w:rPr>
               <w:t xml:space="preserve"> C</w:t>
+            </w:r>
+            <w:r>
+              <w:rPr>
+                <w:lang w:val="en-US"/>
+              </w:rPr>
+              <w:t>ustomer, Admin</w:t>
             </w:r>
           </w:p>
         </w:tc>
@@ -1339,16 +1390,14 @@
                 <w:lang w:val="en-US"/>
               </w:rPr>
             </w:pPr>
-            <w:proofErr w:type="spellStart"/>
-            <w:r>
-              <w:rPr>
-                <w:b/>
-                <w:bCs/>
-                <w:lang w:val="en-US"/>
-              </w:rPr>
-              <w:t>Postconditions</w:t>
-            </w:r>
-            <w:proofErr w:type="spellEnd"/>
+            <w:r>
+              <w:rPr>
+                <w:b/>
+                <w:bCs/>
+                <w:lang w:val="en-US"/>
+              </w:rPr>
+              <w:t>Post conditions</w:t>
+            </w:r>
             <w:r>
               <w:rPr>
                 <w:b/>
@@ -1374,19 +1423,267 @@
         </w:rPr>
       </w:pPr>
     </w:p>
-    <w:p>
-      <w:pPr>
-        <w:rPr>
-          <w:lang w:val="en-US"/>
-        </w:rPr>
-      </w:pPr>
-      <w:r>
-        <w:rPr>
-          <w:lang w:val="en-US"/>
-        </w:rPr>
-        <w:br w:type="page"/>
-      </w:r>
-    </w:p>
+    <w:tbl>
+      <w:tblPr>
+        <w:tblStyle w:val="TableGrid"/>
+        <w:tblpPr w:leftFromText="180" w:rightFromText="180" w:vertAnchor="text" w:horzAnchor="margin" w:tblpYSpec="center"/>
+        <w:tblW w:w="0" w:type="auto"/>
+        <w:tblLook w:val="04A0" w:firstRow="1" w:lastRow="0" w:firstColumn="1" w:lastColumn="0" w:noHBand="0" w:noVBand="1"/>
+      </w:tblPr>
+      <w:tblGrid>
+        <w:gridCol w:w="704"/>
+        <w:gridCol w:w="3804"/>
+        <w:gridCol w:w="4508"/>
+      </w:tblGrid>
+      <w:tr>
+        <w:tc>
+          <w:tcPr>
+            <w:tcW w:w="704" w:type="dxa"/>
+            <w:shd w:val="clear" w:color="auto" w:fill="BFBFBF" w:themeFill="background1" w:themeFillShade="BF"/>
+          </w:tcPr>
+          <w:p>
+            <w:pPr>
+              <w:rPr>
+                <w:lang w:val="en-US"/>
+              </w:rPr>
+            </w:pPr>
+            <w:r>
+              <w:rPr>
+                <w:b/>
+                <w:bCs/>
+                <w:lang w:val="en-US"/>
+              </w:rPr>
+              <w:t>ID:</w:t>
+            </w:r>
+            <w:r>
+              <w:rPr>
+                <w:lang w:val="en-US"/>
+              </w:rPr>
+              <w:t xml:space="preserve"> </w:t>
+            </w:r>
+            <w:r>
+              <w:rPr>
+                <w:lang w:val="en-US"/>
+              </w:rPr>
+              <w:t>5</w:t>
+            </w:r>
+          </w:p>
+        </w:tc>
+        <w:tc>
+          <w:tcPr>
+            <w:tcW w:w="8312" w:type="dxa"/>
+            <w:gridSpan w:val="2"/>
+            <w:shd w:val="clear" w:color="auto" w:fill="BFBFBF" w:themeFill="background1" w:themeFillShade="BF"/>
+          </w:tcPr>
+          <w:p>
+            <w:pPr>
+              <w:rPr>
+                <w:lang w:val="en-US"/>
+              </w:rPr>
+            </w:pPr>
+            <w:r>
+              <w:rPr>
+                <w:b/>
+                <w:bCs/>
+                <w:lang w:val="en-US"/>
+              </w:rPr>
+              <w:t>Name:</w:t>
+            </w:r>
+            <w:r>
+              <w:rPr>
+                <w:lang w:val="en-US"/>
+              </w:rPr>
+              <w:t xml:space="preserve"> </w:t>
+            </w:r>
+            <w:r>
+              <w:rPr>
+                <w:lang w:val="en-US"/>
+              </w:rPr>
+              <w:t>Make Payment</w:t>
+            </w:r>
+          </w:p>
+        </w:tc>
+      </w:tr>
+      <w:tr>
+        <w:tc>
+          <w:tcPr>
+            <w:tcW w:w="4508" w:type="dxa"/>
+            <w:gridSpan w:val="2"/>
+          </w:tcPr>
+          <w:p>
+            <w:pPr>
+              <w:rPr>
+                <w:lang w:val="en-US"/>
+              </w:rPr>
+            </w:pPr>
+            <w:r>
+              <w:rPr>
+                <w:b/>
+                <w:bCs/>
+                <w:lang w:val="en-US"/>
+              </w:rPr>
+              <w:t>Actors Involved:</w:t>
+            </w:r>
+            <w:r>
+              <w:rPr>
+                <w:lang w:val="en-US"/>
+              </w:rPr>
+              <w:t xml:space="preserve"> Customer</w:t>
+            </w:r>
+          </w:p>
+        </w:tc>
+        <w:tc>
+          <w:tcPr>
+            <w:tcW w:w="4508" w:type="dxa"/>
+          </w:tcPr>
+          <w:p>
+            <w:pPr>
+              <w:rPr>
+                <w:lang w:val="en-US"/>
+              </w:rPr>
+            </w:pPr>
+            <w:r>
+              <w:rPr>
+                <w:b/>
+                <w:bCs/>
+                <w:lang w:val="en-US"/>
+              </w:rPr>
+              <w:t>Preconditions:</w:t>
+            </w:r>
+            <w:r>
+              <w:rPr>
+                <w:b/>
+                <w:bCs/>
+                <w:lang w:val="en-US"/>
+              </w:rPr>
+              <w:t xml:space="preserve"> </w:t>
+            </w:r>
+            <w:r>
+              <w:rPr>
+                <w:lang w:val="en-US"/>
+              </w:rPr>
+              <w:t>x</w:t>
+            </w:r>
+          </w:p>
+        </w:tc>
+      </w:tr>
+      <w:tr>
+        <w:tc>
+          <w:tcPr>
+            <w:tcW w:w="4508" w:type="dxa"/>
+            <w:gridSpan w:val="2"/>
+          </w:tcPr>
+          <w:p>
+            <w:pPr>
+              <w:rPr>
+                <w:b/>
+                <w:bCs/>
+                <w:lang w:val="en-US"/>
+              </w:rPr>
+            </w:pPr>
+            <w:r>
+              <w:rPr>
+                <w:b/>
+                <w:bCs/>
+                <w:lang w:val="en-US"/>
+              </w:rPr>
+              <w:t>Main Flow</w:t>
+            </w:r>
+          </w:p>
+          <w:p>
+            <w:pPr>
+              <w:rPr>
+                <w:lang w:val="en-US"/>
+              </w:rPr>
+            </w:pPr>
+            <w:r>
+              <w:rPr>
+                <w:lang w:val="en-US"/>
+              </w:rPr>
+              <w:t>x</w:t>
+            </w:r>
+          </w:p>
+        </w:tc>
+        <w:tc>
+          <w:tcPr>
+            <w:tcW w:w="4508" w:type="dxa"/>
+          </w:tcPr>
+          <w:p>
+            <w:pPr>
+              <w:rPr>
+                <w:b/>
+                <w:bCs/>
+                <w:lang w:val="en-US"/>
+              </w:rPr>
+            </w:pPr>
+            <w:r>
+              <w:rPr>
+                <w:b/>
+                <w:bCs/>
+                <w:lang w:val="en-US"/>
+              </w:rPr>
+              <w:t>Alternative Flow</w:t>
+            </w:r>
+          </w:p>
+          <w:p>
+            <w:pPr>
+              <w:rPr>
+                <w:lang w:val="en-US"/>
+              </w:rPr>
+            </w:pPr>
+            <w:r>
+              <w:rPr>
+                <w:lang w:val="en-US"/>
+              </w:rPr>
+              <w:t>x</w:t>
+            </w:r>
+          </w:p>
+        </w:tc>
+      </w:tr>
+      <w:tr>
+        <w:tc>
+          <w:tcPr>
+            <w:tcW w:w="9016" w:type="dxa"/>
+            <w:gridSpan w:val="3"/>
+          </w:tcPr>
+          <w:p>
+            <w:pPr>
+              <w:rPr>
+                <w:lang w:val="en-US"/>
+              </w:rPr>
+            </w:pPr>
+            <w:r>
+              <w:rPr>
+                <w:b/>
+                <w:bCs/>
+                <w:lang w:val="en-US"/>
+              </w:rPr>
+              <w:t>Post conditions</w:t>
+            </w:r>
+            <w:r>
+              <w:rPr>
+                <w:b/>
+                <w:bCs/>
+                <w:lang w:val="en-US"/>
+              </w:rPr>
+              <w:t>:</w:t>
+            </w:r>
+            <w:r>
+              <w:rPr>
+                <w:lang w:val="en-US"/>
+              </w:rPr>
+              <w:t xml:space="preserve"> </w:t>
+            </w:r>
+            <w:r>
+              <w:rPr>
+                <w:lang w:val="en-US"/>
+              </w:rPr>
+              <w:t>x</w:t>
+            </w:r>
+          </w:p>
+        </w:tc>
+      </w:tr>
+    </w:tbl>
     <w:p>
       <w:pPr>
         <w:rPr>
@@ -1394,6 +1691,266 @@
         </w:rPr>
       </w:pPr>
     </w:p>
+    <w:tbl>
+      <w:tblPr>
+        <w:tblStyle w:val="TableGrid"/>
+        <w:tblpPr w:leftFromText="180" w:rightFromText="180" w:vertAnchor="text" w:horzAnchor="margin" w:tblpYSpec="center"/>
+        <w:tblW w:w="0" w:type="auto"/>
+        <w:tblLook w:val="04A0" w:firstRow="1" w:lastRow="0" w:firstColumn="1" w:lastColumn="0" w:noHBand="0" w:noVBand="1"/>
+      </w:tblPr>
+      <w:tblGrid>
+        <w:gridCol w:w="704"/>
+        <w:gridCol w:w="3804"/>
+        <w:gridCol w:w="4508"/>
+      </w:tblGrid>
+      <w:tr>
+        <w:tc>
+          <w:tcPr>
+            <w:tcW w:w="704" w:type="dxa"/>
+            <w:shd w:val="clear" w:color="auto" w:fill="BFBFBF" w:themeFill="background1" w:themeFillShade="BF"/>
+          </w:tcPr>
+          <w:p>
+            <w:pPr>
+              <w:rPr>
+                <w:lang w:val="en-US"/>
+              </w:rPr>
+            </w:pPr>
+            <w:r>
+              <w:rPr>
+                <w:b/>
+                <w:bCs/>
+                <w:lang w:val="en-US"/>
+              </w:rPr>
+              <w:lastRenderedPageBreak/>
+              <w:t>ID:</w:t>
+            </w:r>
+            <w:r>
+              <w:rPr>
+                <w:lang w:val="en-US"/>
+              </w:rPr>
+              <w:t xml:space="preserve"> </w:t>
+            </w:r>
+            <w:r>
+              <w:rPr>
+                <w:lang w:val="en-US"/>
+              </w:rPr>
+              <w:t>6</w:t>
+            </w:r>
+          </w:p>
+        </w:tc>
+        <w:tc>
+          <w:tcPr>
+            <w:tcW w:w="8312" w:type="dxa"/>
+            <w:gridSpan w:val="2"/>
+            <w:shd w:val="clear" w:color="auto" w:fill="BFBFBF" w:themeFill="background1" w:themeFillShade="BF"/>
+          </w:tcPr>
+          <w:p>
+            <w:pPr>
+              <w:rPr>
+                <w:lang w:val="en-US"/>
+              </w:rPr>
+            </w:pPr>
+            <w:r>
+              <w:rPr>
+                <w:b/>
+                <w:bCs/>
+                <w:lang w:val="en-US"/>
+              </w:rPr>
+              <w:t>Name:</w:t>
+            </w:r>
+            <w:r>
+              <w:rPr>
+                <w:lang w:val="en-US"/>
+              </w:rPr>
+              <w:t xml:space="preserve"> </w:t>
+            </w:r>
+            <w:r>
+              <w:rPr>
+                <w:lang w:val="en-US"/>
+              </w:rPr>
+              <w:t>Confirm Booking</w:t>
+            </w:r>
+          </w:p>
+        </w:tc>
+      </w:tr>
+      <w:tr>
+        <w:tc>
+          <w:tcPr>
+            <w:tcW w:w="4508" w:type="dxa"/>
+            <w:gridSpan w:val="2"/>
+          </w:tcPr>
+          <w:p>
+            <w:pPr>
+              <w:rPr>
+                <w:lang w:val="en-US"/>
+              </w:rPr>
+            </w:pPr>
+            <w:r>
+              <w:rPr>
+                <w:b/>
+                <w:bCs/>
+                <w:lang w:val="en-US"/>
+              </w:rPr>
+              <w:t>Actors Involved:</w:t>
+            </w:r>
+            <w:r>
+              <w:rPr>
+                <w:lang w:val="en-US"/>
+              </w:rPr>
+              <w:t xml:space="preserve"> Customer</w:t>
+            </w:r>
+          </w:p>
+        </w:tc>
+        <w:tc>
+          <w:tcPr>
+            <w:tcW w:w="4508" w:type="dxa"/>
+          </w:tcPr>
+          <w:p>
+            <w:pPr>
+              <w:rPr>
+                <w:lang w:val="en-US"/>
+              </w:rPr>
+            </w:pPr>
+            <w:r>
+              <w:rPr>
+                <w:b/>
+                <w:bCs/>
+                <w:lang w:val="en-US"/>
+              </w:rPr>
+              <w:t>Preconditions:</w:t>
+            </w:r>
+            <w:r>
+              <w:rPr>
+                <w:lang w:val="en-US"/>
+              </w:rPr>
+              <w:t xml:space="preserve"> </w:t>
+            </w:r>
+            <w:r>
+              <w:rPr>
+                <w:lang w:val="en-US"/>
+              </w:rPr>
+              <w:t>x</w:t>
+            </w:r>
+          </w:p>
+        </w:tc>
+      </w:tr>
+      <w:tr>
+        <w:tc>
+          <w:tcPr>
+            <w:tcW w:w="4508" w:type="dxa"/>
+            <w:gridSpan w:val="2"/>
+          </w:tcPr>
+          <w:p>
+            <w:pPr>
+              <w:rPr>
+                <w:b/>
+                <w:bCs/>
+                <w:lang w:val="en-US"/>
+              </w:rPr>
+            </w:pPr>
+            <w:r>
+              <w:rPr>
+                <w:b/>
+                <w:bCs/>
+                <w:lang w:val="en-US"/>
+              </w:rPr>
+              <w:t>Main Flow</w:t>
+            </w:r>
+          </w:p>
+          <w:p>
+            <w:pPr>
+              <w:rPr>
+                <w:lang w:val="en-US"/>
+              </w:rPr>
+            </w:pPr>
+            <w:r>
+              <w:rPr>
+                <w:lang w:val="en-US"/>
+              </w:rPr>
+              <w:t>x</w:t>
+            </w:r>
+          </w:p>
+        </w:tc>
+        <w:tc>
+          <w:tcPr>
+            <w:tcW w:w="4508" w:type="dxa"/>
+          </w:tcPr>
+          <w:p>
+            <w:pPr>
+              <w:rPr>
+                <w:b/>
+                <w:bCs/>
+                <w:lang w:val="en-US"/>
+              </w:rPr>
+            </w:pPr>
+            <w:r>
+              <w:rPr>
+                <w:b/>
+                <w:bCs/>
+                <w:lang w:val="en-US"/>
+              </w:rPr>
+              <w:t>Alternative Flow</w:t>
+            </w:r>
+          </w:p>
+          <w:p>
+            <w:pPr>
+              <w:rPr>
+                <w:lang w:val="en-US"/>
+              </w:rPr>
+            </w:pPr>
+            <w:r>
+              <w:rPr>
+                <w:lang w:val="en-US"/>
+              </w:rPr>
+              <w:t>x</w:t>
+            </w:r>
+          </w:p>
+        </w:tc>
+      </w:tr>
+      <w:tr>
+        <w:tc>
+          <w:tcPr>
+            <w:tcW w:w="9016" w:type="dxa"/>
+            <w:gridSpan w:val="3"/>
+          </w:tcPr>
+          <w:p>
+            <w:pPr>
+              <w:rPr>
+                <w:lang w:val="en-US"/>
+              </w:rPr>
+            </w:pPr>
+            <w:r>
+              <w:rPr>
+                <w:b/>
+                <w:bCs/>
+                <w:lang w:val="en-US"/>
+              </w:rPr>
+              <w:t>Post conditions</w:t>
+            </w:r>
+            <w:r>
+              <w:rPr>
+                <w:b/>
+                <w:bCs/>
+                <w:lang w:val="en-US"/>
+              </w:rPr>
+              <w:t>:</w:t>
+            </w:r>
+            <w:r>
+              <w:rPr>
+                <w:lang w:val="en-US"/>
+              </w:rPr>
+              <w:t xml:space="preserve"> </w:t>
+            </w:r>
+            <w:r>
+              <w:rPr>
+                <w:lang w:val="en-US"/>
+              </w:rPr>
+              <w:t>x</w:t>
+            </w:r>
+          </w:p>
+        </w:tc>
+      </w:tr>
+    </w:tbl>
     <w:p>
       <w:pPr>
         <w:rPr>
@@ -1401,6 +1958,264 @@
         </w:rPr>
       </w:pPr>
     </w:p>
+    <w:tbl>
+      <w:tblPr>
+        <w:tblStyle w:val="TableGrid"/>
+        <w:tblW w:w="0" w:type="auto"/>
+        <w:tblLook w:val="04A0" w:firstRow="1" w:lastRow="0" w:firstColumn="1" w:lastColumn="0" w:noHBand="0" w:noVBand="1"/>
+      </w:tblPr>
+      <w:tblGrid>
+        <w:gridCol w:w="704"/>
+        <w:gridCol w:w="3804"/>
+        <w:gridCol w:w="4508"/>
+      </w:tblGrid>
+      <w:tr>
+        <w:tc>
+          <w:tcPr>
+            <w:tcW w:w="704" w:type="dxa"/>
+            <w:shd w:val="clear" w:color="auto" w:fill="BFBFBF" w:themeFill="background1" w:themeFillShade="BF"/>
+          </w:tcPr>
+          <w:p>
+            <w:pPr>
+              <w:rPr>
+                <w:lang w:val="en-US"/>
+              </w:rPr>
+            </w:pPr>
+            <w:r>
+              <w:rPr>
+                <w:b/>
+                <w:bCs/>
+                <w:lang w:val="en-US"/>
+              </w:rPr>
+              <w:t>ID:</w:t>
+            </w:r>
+            <w:r>
+              <w:rPr>
+                <w:lang w:val="en-US"/>
+              </w:rPr>
+              <w:t xml:space="preserve"> </w:t>
+            </w:r>
+            <w:r>
+              <w:rPr>
+                <w:lang w:val="en-US"/>
+              </w:rPr>
+              <w:t>7</w:t>
+            </w:r>
+          </w:p>
+        </w:tc>
+        <w:tc>
+          <w:tcPr>
+            <w:tcW w:w="8312" w:type="dxa"/>
+            <w:gridSpan w:val="2"/>
+            <w:shd w:val="clear" w:color="auto" w:fill="BFBFBF" w:themeFill="background1" w:themeFillShade="BF"/>
+          </w:tcPr>
+          <w:p>
+            <w:pPr>
+              <w:rPr>
+                <w:lang w:val="en-US"/>
+              </w:rPr>
+            </w:pPr>
+            <w:r>
+              <w:rPr>
+                <w:b/>
+                <w:bCs/>
+                <w:lang w:val="en-US"/>
+              </w:rPr>
+              <w:t>Name:</w:t>
+            </w:r>
+            <w:r>
+              <w:rPr>
+                <w:lang w:val="en-US"/>
+              </w:rPr>
+              <w:t xml:space="preserve"> </w:t>
+            </w:r>
+            <w:r>
+              <w:rPr>
+                <w:lang w:val="en-US"/>
+              </w:rPr>
+              <w:t>Edit Booking</w:t>
+            </w:r>
+          </w:p>
+        </w:tc>
+      </w:tr>
+      <w:tr>
+        <w:tc>
+          <w:tcPr>
+            <w:tcW w:w="4508" w:type="dxa"/>
+            <w:gridSpan w:val="2"/>
+          </w:tcPr>
+          <w:p>
+            <w:pPr>
+              <w:rPr>
+                <w:lang w:val="en-US"/>
+              </w:rPr>
+            </w:pPr>
+            <w:r>
+              <w:rPr>
+                <w:b/>
+                <w:bCs/>
+                <w:lang w:val="en-US"/>
+              </w:rPr>
+              <w:t>Actors Involved:</w:t>
+            </w:r>
+            <w:r>
+              <w:rPr>
+                <w:lang w:val="en-US"/>
+              </w:rPr>
+              <w:t xml:space="preserve"> C</w:t>
+            </w:r>
+            <w:r>
+              <w:rPr>
+                <w:lang w:val="en-US"/>
+              </w:rPr>
+              <w:t xml:space="preserve">ustomer, </w:t>
+            </w:r>
+            <w:r>
+              <w:rPr>
+                <w:lang w:val="en-US"/>
+              </w:rPr>
+              <w:t>Admin</w:t>
+            </w:r>
+          </w:p>
+        </w:tc>
+        <w:tc>
+          <w:tcPr>
+            <w:tcW w:w="4508" w:type="dxa"/>
+          </w:tcPr>
+          <w:p>
+            <w:pPr>
+              <w:rPr>
+                <w:lang w:val="en-US"/>
+              </w:rPr>
+            </w:pPr>
+            <w:r>
+              <w:rPr>
+                <w:b/>
+                <w:bCs/>
+                <w:lang w:val="en-US"/>
+              </w:rPr>
+              <w:t>Preconditions:</w:t>
+            </w:r>
+            <w:r>
+              <w:rPr>
+                <w:lang w:val="en-US"/>
+              </w:rPr>
+              <w:t xml:space="preserve"> U</w:t>
+            </w:r>
+          </w:p>
+        </w:tc>
+      </w:tr>
+      <w:tr>
+        <w:tc>
+          <w:tcPr>
+            <w:tcW w:w="4508" w:type="dxa"/>
+            <w:gridSpan w:val="2"/>
+          </w:tcPr>
+          <w:p>
+            <w:pPr>
+              <w:rPr>
+                <w:b/>
+                <w:bCs/>
+                <w:lang w:val="en-US"/>
+              </w:rPr>
+            </w:pPr>
+            <w:r>
+              <w:rPr>
+                <w:b/>
+                <w:bCs/>
+                <w:lang w:val="en-US"/>
+              </w:rPr>
+              <w:t>Main Flow</w:t>
+            </w:r>
+          </w:p>
+          <w:p>
+            <w:pPr>
+              <w:rPr>
+                <w:lang w:val="en-US"/>
+              </w:rPr>
+            </w:pPr>
+            <w:r>
+              <w:rPr>
+                <w:lang w:val="en-US"/>
+              </w:rPr>
+              <w:t>d</w:t>
+            </w:r>
+          </w:p>
+        </w:tc>
+        <w:tc>
+          <w:tcPr>
+            <w:tcW w:w="4508" w:type="dxa"/>
+          </w:tcPr>
+          <w:p>
+            <w:pPr>
+              <w:rPr>
+                <w:b/>
+                <w:bCs/>
+                <w:lang w:val="en-US"/>
+              </w:rPr>
+            </w:pPr>
+            <w:r>
+              <w:rPr>
+                <w:b/>
+                <w:bCs/>
+                <w:lang w:val="en-US"/>
+              </w:rPr>
+              <w:t>Alternative Flow</w:t>
+            </w:r>
+          </w:p>
+          <w:p>
+            <w:pPr>
+              <w:rPr>
+                <w:lang w:val="en-US"/>
+              </w:rPr>
+            </w:pPr>
+            <w:r>
+              <w:rPr>
+                <w:lang w:val="en-US"/>
+              </w:rPr>
+              <w:t>g</w:t>
+            </w:r>
+          </w:p>
+        </w:tc>
+      </w:tr>
+      <w:tr>
+        <w:tc>
+          <w:tcPr>
+            <w:tcW w:w="9016" w:type="dxa"/>
+            <w:gridSpan w:val="3"/>
+          </w:tcPr>
+          <w:p>
+            <w:pPr>
+              <w:rPr>
+                <w:lang w:val="en-US"/>
+              </w:rPr>
+            </w:pPr>
+            <w:r>
+              <w:rPr>
+                <w:b/>
+                <w:bCs/>
+                <w:lang w:val="en-US"/>
+              </w:rPr>
+              <w:t>Post conditions</w:t>
+            </w:r>
+            <w:r>
+              <w:rPr>
+                <w:b/>
+                <w:bCs/>
+                <w:lang w:val="en-US"/>
+              </w:rPr>
+              <w:t>:</w:t>
+            </w:r>
+            <w:r>
+              <w:rPr>
+                <w:lang w:val="en-US"/>
+              </w:rPr>
+              <w:t xml:space="preserve"> g</w:t>
+            </w:r>
+          </w:p>
+        </w:tc>
+      </w:tr>
+    </w:tbl>
     <w:p>
       <w:pPr>
         <w:rPr>
@@ -1408,6 +2223,2576 @@
         </w:rPr>
       </w:pPr>
     </w:p>
+    <w:tbl>
+      <w:tblPr>
+        <w:tblStyle w:val="TableGrid"/>
+        <w:tblW w:w="0" w:type="auto"/>
+        <w:tblLook w:val="04A0" w:firstRow="1" w:lastRow="0" w:firstColumn="1" w:lastColumn="0" w:noHBand="0" w:noVBand="1"/>
+      </w:tblPr>
+      <w:tblGrid>
+        <w:gridCol w:w="704"/>
+        <w:gridCol w:w="3804"/>
+        <w:gridCol w:w="4508"/>
+      </w:tblGrid>
+      <w:tr>
+        <w:tc>
+          <w:tcPr>
+            <w:tcW w:w="704" w:type="dxa"/>
+            <w:shd w:val="clear" w:color="auto" w:fill="BFBFBF" w:themeFill="background1" w:themeFillShade="BF"/>
+          </w:tcPr>
+          <w:p>
+            <w:pPr>
+              <w:rPr>
+                <w:lang w:val="en-US"/>
+              </w:rPr>
+            </w:pPr>
+            <w:r>
+              <w:rPr>
+                <w:b/>
+                <w:bCs/>
+                <w:lang w:val="en-US"/>
+              </w:rPr>
+              <w:t>ID:</w:t>
+            </w:r>
+            <w:r>
+              <w:rPr>
+                <w:lang w:val="en-US"/>
+              </w:rPr>
+              <w:t xml:space="preserve"> </w:t>
+            </w:r>
+            <w:r>
+              <w:rPr>
+                <w:lang w:val="en-US"/>
+              </w:rPr>
+              <w:t>8</w:t>
+            </w:r>
+          </w:p>
+        </w:tc>
+        <w:tc>
+          <w:tcPr>
+            <w:tcW w:w="8312" w:type="dxa"/>
+            <w:gridSpan w:val="2"/>
+            <w:shd w:val="clear" w:color="auto" w:fill="BFBFBF" w:themeFill="background1" w:themeFillShade="BF"/>
+          </w:tcPr>
+          <w:p>
+            <w:pPr>
+              <w:rPr>
+                <w:lang w:val="en-US"/>
+              </w:rPr>
+            </w:pPr>
+            <w:r>
+              <w:rPr>
+                <w:b/>
+                <w:bCs/>
+                <w:lang w:val="en-US"/>
+              </w:rPr>
+              <w:t>Name:</w:t>
+            </w:r>
+            <w:r>
+              <w:rPr>
+                <w:lang w:val="en-US"/>
+              </w:rPr>
+              <w:t xml:space="preserve"> </w:t>
+            </w:r>
+            <w:r>
+              <w:rPr>
+                <w:lang w:val="en-US"/>
+              </w:rPr>
+              <w:t>Cancel Booking</w:t>
+            </w:r>
+          </w:p>
+        </w:tc>
+      </w:tr>
+      <w:tr>
+        <w:tc>
+          <w:tcPr>
+            <w:tcW w:w="4508" w:type="dxa"/>
+            <w:gridSpan w:val="2"/>
+          </w:tcPr>
+          <w:p>
+            <w:pPr>
+              <w:rPr>
+                <w:lang w:val="en-US"/>
+              </w:rPr>
+            </w:pPr>
+            <w:r>
+              <w:rPr>
+                <w:b/>
+                <w:bCs/>
+                <w:lang w:val="en-US"/>
+              </w:rPr>
+              <w:t>Actors Involved:</w:t>
+            </w:r>
+            <w:r>
+              <w:rPr>
+                <w:lang w:val="en-US"/>
+              </w:rPr>
+              <w:t xml:space="preserve"> </w:t>
+            </w:r>
+            <w:r>
+              <w:rPr>
+                <w:lang w:val="en-US"/>
+              </w:rPr>
+              <w:t>Admin</w:t>
+            </w:r>
+            <w:r>
+              <w:rPr>
+                <w:lang w:val="en-US"/>
+              </w:rPr>
+              <w:t>, Customer</w:t>
+            </w:r>
+          </w:p>
+        </w:tc>
+        <w:tc>
+          <w:tcPr>
+            <w:tcW w:w="4508" w:type="dxa"/>
+          </w:tcPr>
+          <w:p>
+            <w:pPr>
+              <w:rPr>
+                <w:lang w:val="en-US"/>
+              </w:rPr>
+            </w:pPr>
+            <w:r>
+              <w:rPr>
+                <w:b/>
+                <w:bCs/>
+                <w:lang w:val="en-US"/>
+              </w:rPr>
+              <w:t>Preconditions:</w:t>
+            </w:r>
+            <w:r>
+              <w:rPr>
+                <w:lang w:val="en-US"/>
+              </w:rPr>
+              <w:t xml:space="preserve"> U</w:t>
+            </w:r>
+          </w:p>
+        </w:tc>
+      </w:tr>
+      <w:tr>
+        <w:tc>
+          <w:tcPr>
+            <w:tcW w:w="4508" w:type="dxa"/>
+            <w:gridSpan w:val="2"/>
+          </w:tcPr>
+          <w:p>
+            <w:pPr>
+              <w:rPr>
+                <w:b/>
+                <w:bCs/>
+                <w:lang w:val="en-US"/>
+              </w:rPr>
+            </w:pPr>
+            <w:r>
+              <w:rPr>
+                <w:b/>
+                <w:bCs/>
+                <w:lang w:val="en-US"/>
+              </w:rPr>
+              <w:t>Main Flow</w:t>
+            </w:r>
+          </w:p>
+          <w:p>
+            <w:pPr>
+              <w:rPr>
+                <w:lang w:val="en-US"/>
+              </w:rPr>
+            </w:pPr>
+            <w:r>
+              <w:rPr>
+                <w:lang w:val="en-US"/>
+              </w:rPr>
+              <w:t>d</w:t>
+            </w:r>
+          </w:p>
+        </w:tc>
+        <w:tc>
+          <w:tcPr>
+            <w:tcW w:w="4508" w:type="dxa"/>
+          </w:tcPr>
+          <w:p>
+            <w:pPr>
+              <w:rPr>
+                <w:b/>
+                <w:bCs/>
+                <w:lang w:val="en-US"/>
+              </w:rPr>
+            </w:pPr>
+            <w:r>
+              <w:rPr>
+                <w:b/>
+                <w:bCs/>
+                <w:lang w:val="en-US"/>
+              </w:rPr>
+              <w:t>Alternative Flow</w:t>
+            </w:r>
+          </w:p>
+          <w:p>
+            <w:pPr>
+              <w:rPr>
+                <w:lang w:val="en-US"/>
+              </w:rPr>
+            </w:pPr>
+            <w:r>
+              <w:rPr>
+                <w:lang w:val="en-US"/>
+              </w:rPr>
+              <w:t>g</w:t>
+            </w:r>
+          </w:p>
+        </w:tc>
+      </w:tr>
+      <w:tr>
+        <w:tc>
+          <w:tcPr>
+            <w:tcW w:w="9016" w:type="dxa"/>
+            <w:gridSpan w:val="3"/>
+          </w:tcPr>
+          <w:p>
+            <w:pPr>
+              <w:rPr>
+                <w:lang w:val="en-US"/>
+              </w:rPr>
+            </w:pPr>
+            <w:r>
+              <w:rPr>
+                <w:b/>
+                <w:bCs/>
+                <w:lang w:val="en-US"/>
+              </w:rPr>
+              <w:t>Post conditions</w:t>
+            </w:r>
+            <w:r>
+              <w:rPr>
+                <w:b/>
+                <w:bCs/>
+                <w:lang w:val="en-US"/>
+              </w:rPr>
+              <w:t>:</w:t>
+            </w:r>
+            <w:r>
+              <w:rPr>
+                <w:lang w:val="en-US"/>
+              </w:rPr>
+              <w:t xml:space="preserve"> g</w:t>
+            </w:r>
+          </w:p>
+        </w:tc>
+      </w:tr>
+    </w:tbl>
+    <w:p>
+      <w:pPr>
+        <w:rPr>
+          <w:lang w:val="en-US"/>
+        </w:rPr>
+      </w:pPr>
+    </w:p>
+    <w:tbl>
+      <w:tblPr>
+        <w:tblStyle w:val="TableGrid"/>
+        <w:tblW w:w="0" w:type="auto"/>
+        <w:tblLook w:val="04A0" w:firstRow="1" w:lastRow="0" w:firstColumn="1" w:lastColumn="0" w:noHBand="0" w:noVBand="1"/>
+      </w:tblPr>
+      <w:tblGrid>
+        <w:gridCol w:w="704"/>
+        <w:gridCol w:w="3804"/>
+        <w:gridCol w:w="4508"/>
+      </w:tblGrid>
+      <w:tr>
+        <w:tc>
+          <w:tcPr>
+            <w:tcW w:w="704" w:type="dxa"/>
+            <w:shd w:val="clear" w:color="auto" w:fill="BFBFBF" w:themeFill="background1" w:themeFillShade="BF"/>
+          </w:tcPr>
+          <w:p>
+            <w:pPr>
+              <w:rPr>
+                <w:lang w:val="en-US"/>
+              </w:rPr>
+            </w:pPr>
+            <w:r>
+              <w:rPr>
+                <w:b/>
+                <w:bCs/>
+                <w:lang w:val="en-US"/>
+              </w:rPr>
+              <w:t>ID:</w:t>
+            </w:r>
+            <w:r>
+              <w:rPr>
+                <w:lang w:val="en-US"/>
+              </w:rPr>
+              <w:t xml:space="preserve"> </w:t>
+            </w:r>
+            <w:r>
+              <w:rPr>
+                <w:lang w:val="en-US"/>
+              </w:rPr>
+              <w:t>9</w:t>
+            </w:r>
+          </w:p>
+        </w:tc>
+        <w:tc>
+          <w:tcPr>
+            <w:tcW w:w="8312" w:type="dxa"/>
+            <w:gridSpan w:val="2"/>
+            <w:shd w:val="clear" w:color="auto" w:fill="BFBFBF" w:themeFill="background1" w:themeFillShade="BF"/>
+          </w:tcPr>
+          <w:p>
+            <w:pPr>
+              <w:rPr>
+                <w:lang w:val="en-US"/>
+              </w:rPr>
+            </w:pPr>
+            <w:r>
+              <w:rPr>
+                <w:b/>
+                <w:bCs/>
+                <w:lang w:val="en-US"/>
+              </w:rPr>
+              <w:t>Name:</w:t>
+            </w:r>
+            <w:r>
+              <w:rPr>
+                <w:lang w:val="en-US"/>
+              </w:rPr>
+              <w:t xml:space="preserve"> </w:t>
+            </w:r>
+            <w:r>
+              <w:rPr>
+                <w:lang w:val="en-US"/>
+              </w:rPr>
+              <w:t>View Flight Info</w:t>
+            </w:r>
+          </w:p>
+        </w:tc>
+      </w:tr>
+      <w:tr>
+        <w:tc>
+          <w:tcPr>
+            <w:tcW w:w="4508" w:type="dxa"/>
+            <w:gridSpan w:val="2"/>
+          </w:tcPr>
+          <w:p>
+            <w:pPr>
+              <w:rPr>
+                <w:lang w:val="en-US"/>
+              </w:rPr>
+            </w:pPr>
+            <w:r>
+              <w:rPr>
+                <w:b/>
+                <w:bCs/>
+                <w:lang w:val="en-US"/>
+              </w:rPr>
+              <w:t>Actors Involved:</w:t>
+            </w:r>
+            <w:r>
+              <w:rPr>
+                <w:lang w:val="en-US"/>
+              </w:rPr>
+              <w:t xml:space="preserve"> Admin, Customer</w:t>
+            </w:r>
+          </w:p>
+        </w:tc>
+        <w:tc>
+          <w:tcPr>
+            <w:tcW w:w="4508" w:type="dxa"/>
+          </w:tcPr>
+          <w:p>
+            <w:pPr>
+              <w:rPr>
+                <w:lang w:val="en-US"/>
+              </w:rPr>
+            </w:pPr>
+            <w:r>
+              <w:rPr>
+                <w:b/>
+                <w:bCs/>
+                <w:lang w:val="en-US"/>
+              </w:rPr>
+              <w:t>Preconditions:</w:t>
+            </w:r>
+            <w:r>
+              <w:rPr>
+                <w:lang w:val="en-US"/>
+              </w:rPr>
+              <w:t xml:space="preserve"> U</w:t>
+            </w:r>
+          </w:p>
+        </w:tc>
+      </w:tr>
+      <w:tr>
+        <w:tc>
+          <w:tcPr>
+            <w:tcW w:w="4508" w:type="dxa"/>
+            <w:gridSpan w:val="2"/>
+          </w:tcPr>
+          <w:p>
+            <w:pPr>
+              <w:rPr>
+                <w:b/>
+                <w:bCs/>
+                <w:lang w:val="en-US"/>
+              </w:rPr>
+            </w:pPr>
+            <w:r>
+              <w:rPr>
+                <w:b/>
+                <w:bCs/>
+                <w:lang w:val="en-US"/>
+              </w:rPr>
+              <w:t>Main Flow</w:t>
+            </w:r>
+          </w:p>
+          <w:p>
+            <w:pPr>
+              <w:rPr>
+                <w:lang w:val="en-US"/>
+              </w:rPr>
+            </w:pPr>
+            <w:r>
+              <w:rPr>
+                <w:lang w:val="en-US"/>
+              </w:rPr>
+              <w:t>D</w:t>
+            </w:r>
+          </w:p>
+        </w:tc>
+        <w:tc>
+          <w:tcPr>
+            <w:tcW w:w="4508" w:type="dxa"/>
+          </w:tcPr>
+          <w:p>
+            <w:pPr>
+              <w:rPr>
+                <w:b/>
+                <w:bCs/>
+                <w:lang w:val="en-US"/>
+              </w:rPr>
+            </w:pPr>
+            <w:r>
+              <w:rPr>
+                <w:b/>
+                <w:bCs/>
+                <w:lang w:val="en-US"/>
+              </w:rPr>
+              <w:t>Alternative Flow</w:t>
+            </w:r>
+          </w:p>
+          <w:p>
+            <w:pPr>
+              <w:rPr>
+                <w:lang w:val="en-US"/>
+              </w:rPr>
+            </w:pPr>
+            <w:r>
+              <w:rPr>
+                <w:lang w:val="en-US"/>
+              </w:rPr>
+              <w:t>g</w:t>
+            </w:r>
+          </w:p>
+        </w:tc>
+      </w:tr>
+      <w:tr>
+        <w:tc>
+          <w:tcPr>
+            <w:tcW w:w="9016" w:type="dxa"/>
+            <w:gridSpan w:val="3"/>
+          </w:tcPr>
+          <w:p>
+            <w:pPr>
+              <w:rPr>
+                <w:lang w:val="en-US"/>
+              </w:rPr>
+            </w:pPr>
+            <w:r>
+              <w:rPr>
+                <w:b/>
+                <w:bCs/>
+                <w:lang w:val="en-US"/>
+              </w:rPr>
+              <w:t>Post conditions</w:t>
+            </w:r>
+            <w:r>
+              <w:rPr>
+                <w:b/>
+                <w:bCs/>
+                <w:lang w:val="en-US"/>
+              </w:rPr>
+              <w:t>:</w:t>
+            </w:r>
+            <w:r>
+              <w:rPr>
+                <w:lang w:val="en-US"/>
+              </w:rPr>
+              <w:t xml:space="preserve"> g</w:t>
+            </w:r>
+          </w:p>
+        </w:tc>
+      </w:tr>
+    </w:tbl>
+    <w:p>
+      <w:pPr>
+        <w:rPr>
+          <w:lang w:val="en-US"/>
+        </w:rPr>
+      </w:pPr>
+    </w:p>
+    <w:tbl>
+      <w:tblPr>
+        <w:tblStyle w:val="TableGrid"/>
+        <w:tblW w:w="0" w:type="auto"/>
+        <w:tblLook w:val="04A0" w:firstRow="1" w:lastRow="0" w:firstColumn="1" w:lastColumn="0" w:noHBand="0" w:noVBand="1"/>
+      </w:tblPr>
+      <w:tblGrid>
+        <w:gridCol w:w="846"/>
+        <w:gridCol w:w="3662"/>
+        <w:gridCol w:w="4508"/>
+      </w:tblGrid>
+      <w:tr>
+        <w:tc>
+          <w:tcPr>
+            <w:tcW w:w="846" w:type="dxa"/>
+            <w:shd w:val="clear" w:color="auto" w:fill="BFBFBF" w:themeFill="background1" w:themeFillShade="BF"/>
+          </w:tcPr>
+          <w:p>
+            <w:pPr>
+              <w:rPr>
+                <w:lang w:val="en-US"/>
+              </w:rPr>
+            </w:pPr>
+            <w:r>
+              <w:rPr>
+                <w:b/>
+                <w:bCs/>
+                <w:lang w:val="en-US"/>
+              </w:rPr>
+              <w:t>ID:</w:t>
+            </w:r>
+            <w:r>
+              <w:rPr>
+                <w:lang w:val="en-US"/>
+              </w:rPr>
+              <w:t xml:space="preserve"> </w:t>
+            </w:r>
+            <w:r>
+              <w:rPr>
+                <w:lang w:val="en-US"/>
+              </w:rPr>
+              <w:t>10</w:t>
+            </w:r>
+          </w:p>
+        </w:tc>
+        <w:tc>
+          <w:tcPr>
+            <w:tcW w:w="8170" w:type="dxa"/>
+            <w:gridSpan w:val="2"/>
+            <w:shd w:val="clear" w:color="auto" w:fill="BFBFBF" w:themeFill="background1" w:themeFillShade="BF"/>
+          </w:tcPr>
+          <w:p>
+            <w:pPr>
+              <w:rPr>
+                <w:lang w:val="en-US"/>
+              </w:rPr>
+            </w:pPr>
+            <w:r>
+              <w:rPr>
+                <w:b/>
+                <w:bCs/>
+                <w:lang w:val="en-US"/>
+              </w:rPr>
+              <w:t>Name:</w:t>
+            </w:r>
+            <w:r>
+              <w:rPr>
+                <w:lang w:val="en-US"/>
+              </w:rPr>
+              <w:t xml:space="preserve"> </w:t>
+            </w:r>
+            <w:r>
+              <w:rPr>
+                <w:lang w:val="en-US"/>
+              </w:rPr>
+              <w:t>Update Flight Info</w:t>
+            </w:r>
+          </w:p>
+        </w:tc>
+      </w:tr>
+      <w:tr>
+        <w:tc>
+          <w:tcPr>
+            <w:tcW w:w="4508" w:type="dxa"/>
+            <w:gridSpan w:val="2"/>
+          </w:tcPr>
+          <w:p>
+            <w:pPr>
+              <w:rPr>
+                <w:lang w:val="en-US"/>
+              </w:rPr>
+            </w:pPr>
+            <w:r>
+              <w:rPr>
+                <w:b/>
+                <w:bCs/>
+                <w:lang w:val="en-US"/>
+              </w:rPr>
+              <w:t>Actors Involved:</w:t>
+            </w:r>
+            <w:r>
+              <w:rPr>
+                <w:lang w:val="en-US"/>
+              </w:rPr>
+              <w:t xml:space="preserve"> </w:t>
+            </w:r>
+            <w:r>
+              <w:rPr>
+                <w:lang w:val="en-US"/>
+              </w:rPr>
+              <w:t>Admin</w:t>
+            </w:r>
+          </w:p>
+        </w:tc>
+        <w:tc>
+          <w:tcPr>
+            <w:tcW w:w="4508" w:type="dxa"/>
+          </w:tcPr>
+          <w:p>
+            <w:pPr>
+              <w:rPr>
+                <w:lang w:val="en-US"/>
+              </w:rPr>
+            </w:pPr>
+            <w:r>
+              <w:rPr>
+                <w:b/>
+                <w:bCs/>
+                <w:lang w:val="en-US"/>
+              </w:rPr>
+              <w:t>Preconditions:</w:t>
+            </w:r>
+            <w:r>
+              <w:rPr>
+                <w:lang w:val="en-US"/>
+              </w:rPr>
+              <w:t xml:space="preserve"> U</w:t>
+            </w:r>
+          </w:p>
+        </w:tc>
+      </w:tr>
+      <w:tr>
+        <w:tc>
+          <w:tcPr>
+            <w:tcW w:w="4508" w:type="dxa"/>
+            <w:gridSpan w:val="2"/>
+          </w:tcPr>
+          <w:p>
+            <w:pPr>
+              <w:rPr>
+                <w:b/>
+                <w:bCs/>
+                <w:lang w:val="en-US"/>
+              </w:rPr>
+            </w:pPr>
+            <w:r>
+              <w:rPr>
+                <w:b/>
+                <w:bCs/>
+                <w:lang w:val="en-US"/>
+              </w:rPr>
+              <w:t>Main Flow</w:t>
+            </w:r>
+          </w:p>
+          <w:p>
+            <w:pPr>
+              <w:rPr>
+                <w:lang w:val="en-US"/>
+              </w:rPr>
+            </w:pPr>
+            <w:r>
+              <w:rPr>
+                <w:lang w:val="en-US"/>
+              </w:rPr>
+              <w:t>D</w:t>
+            </w:r>
+          </w:p>
+        </w:tc>
+        <w:tc>
+          <w:tcPr>
+            <w:tcW w:w="4508" w:type="dxa"/>
+          </w:tcPr>
+          <w:p>
+            <w:pPr>
+              <w:rPr>
+                <w:b/>
+                <w:bCs/>
+                <w:lang w:val="en-US"/>
+              </w:rPr>
+            </w:pPr>
+            <w:r>
+              <w:rPr>
+                <w:b/>
+                <w:bCs/>
+                <w:lang w:val="en-US"/>
+              </w:rPr>
+              <w:t>Alternative Flow</w:t>
+            </w:r>
+          </w:p>
+          <w:p>
+            <w:pPr>
+              <w:rPr>
+                <w:lang w:val="en-US"/>
+              </w:rPr>
+            </w:pPr>
+            <w:r>
+              <w:rPr>
+                <w:lang w:val="en-US"/>
+              </w:rPr>
+              <w:t>g</w:t>
+            </w:r>
+          </w:p>
+        </w:tc>
+      </w:tr>
+      <w:tr>
+        <w:tc>
+          <w:tcPr>
+            <w:tcW w:w="9016" w:type="dxa"/>
+            <w:gridSpan w:val="3"/>
+          </w:tcPr>
+          <w:p>
+            <w:pPr>
+              <w:rPr>
+                <w:lang w:val="en-US"/>
+              </w:rPr>
+            </w:pPr>
+            <w:r>
+              <w:rPr>
+                <w:b/>
+                <w:bCs/>
+                <w:lang w:val="en-US"/>
+              </w:rPr>
+              <w:t>Post conditions</w:t>
+            </w:r>
+            <w:r>
+              <w:rPr>
+                <w:b/>
+                <w:bCs/>
+                <w:lang w:val="en-US"/>
+              </w:rPr>
+              <w:t>:</w:t>
+            </w:r>
+            <w:r>
+              <w:rPr>
+                <w:lang w:val="en-US"/>
+              </w:rPr>
+              <w:t xml:space="preserve"> g</w:t>
+            </w:r>
+          </w:p>
+        </w:tc>
+      </w:tr>
+    </w:tbl>
+    <w:p>
+      <w:pPr>
+        <w:rPr>
+          <w:lang w:val="en-US"/>
+        </w:rPr>
+      </w:pPr>
+    </w:p>
+    <w:tbl>
+      <w:tblPr>
+        <w:tblStyle w:val="TableGrid"/>
+        <w:tblW w:w="0" w:type="auto"/>
+        <w:tblLook w:val="04A0" w:firstRow="1" w:lastRow="0" w:firstColumn="1" w:lastColumn="0" w:noHBand="0" w:noVBand="1"/>
+      </w:tblPr>
+      <w:tblGrid>
+        <w:gridCol w:w="846"/>
+        <w:gridCol w:w="3662"/>
+        <w:gridCol w:w="4508"/>
+      </w:tblGrid>
+      <w:tr>
+        <w:tc>
+          <w:tcPr>
+            <w:tcW w:w="846" w:type="dxa"/>
+            <w:shd w:val="clear" w:color="auto" w:fill="BFBFBF" w:themeFill="background1" w:themeFillShade="BF"/>
+          </w:tcPr>
+          <w:p>
+            <w:pPr>
+              <w:rPr>
+                <w:lang w:val="en-US"/>
+              </w:rPr>
+            </w:pPr>
+            <w:r>
+              <w:rPr>
+                <w:b/>
+                <w:bCs/>
+                <w:lang w:val="en-US"/>
+              </w:rPr>
+              <w:t>ID:</w:t>
+            </w:r>
+            <w:r>
+              <w:rPr>
+                <w:lang w:val="en-US"/>
+              </w:rPr>
+              <w:t xml:space="preserve"> </w:t>
+            </w:r>
+            <w:r>
+              <w:rPr>
+                <w:lang w:val="en-US"/>
+              </w:rPr>
+              <w:t>11</w:t>
+            </w:r>
+          </w:p>
+        </w:tc>
+        <w:tc>
+          <w:tcPr>
+            <w:tcW w:w="8170" w:type="dxa"/>
+            <w:gridSpan w:val="2"/>
+            <w:shd w:val="clear" w:color="auto" w:fill="BFBFBF" w:themeFill="background1" w:themeFillShade="BF"/>
+          </w:tcPr>
+          <w:p>
+            <w:pPr>
+              <w:rPr>
+                <w:lang w:val="en-US"/>
+              </w:rPr>
+            </w:pPr>
+            <w:r>
+              <w:rPr>
+                <w:b/>
+                <w:bCs/>
+                <w:lang w:val="en-US"/>
+              </w:rPr>
+              <w:t>Name:</w:t>
+            </w:r>
+            <w:r>
+              <w:rPr>
+                <w:lang w:val="en-US"/>
+              </w:rPr>
+              <w:t xml:space="preserve"> </w:t>
+            </w:r>
+            <w:r>
+              <w:rPr>
+                <w:lang w:val="en-US"/>
+              </w:rPr>
+              <w:t>Edit Flight Info</w:t>
+            </w:r>
+          </w:p>
+        </w:tc>
+      </w:tr>
+      <w:tr>
+        <w:tc>
+          <w:tcPr>
+            <w:tcW w:w="4508" w:type="dxa"/>
+            <w:gridSpan w:val="2"/>
+          </w:tcPr>
+          <w:p>
+            <w:pPr>
+              <w:rPr>
+                <w:lang w:val="en-US"/>
+              </w:rPr>
+            </w:pPr>
+            <w:r>
+              <w:rPr>
+                <w:b/>
+                <w:bCs/>
+                <w:lang w:val="en-US"/>
+              </w:rPr>
+              <w:t>Actors Involved:</w:t>
+            </w:r>
+            <w:r>
+              <w:rPr>
+                <w:lang w:val="en-US"/>
+              </w:rPr>
+              <w:t xml:space="preserve"> </w:t>
+            </w:r>
+            <w:r>
+              <w:rPr>
+                <w:lang w:val="en-US"/>
+              </w:rPr>
+              <w:t>Admin</w:t>
+            </w:r>
+          </w:p>
+        </w:tc>
+        <w:tc>
+          <w:tcPr>
+            <w:tcW w:w="4508" w:type="dxa"/>
+          </w:tcPr>
+          <w:p>
+            <w:pPr>
+              <w:rPr>
+                <w:lang w:val="en-US"/>
+              </w:rPr>
+            </w:pPr>
+            <w:r>
+              <w:rPr>
+                <w:b/>
+                <w:bCs/>
+                <w:lang w:val="en-US"/>
+              </w:rPr>
+              <w:t>Preconditions:</w:t>
+            </w:r>
+            <w:r>
+              <w:rPr>
+                <w:lang w:val="en-US"/>
+              </w:rPr>
+              <w:t xml:space="preserve"> U</w:t>
+            </w:r>
+          </w:p>
+        </w:tc>
+      </w:tr>
+      <w:tr>
+        <w:tc>
+          <w:tcPr>
+            <w:tcW w:w="4508" w:type="dxa"/>
+            <w:gridSpan w:val="2"/>
+          </w:tcPr>
+          <w:p>
+            <w:pPr>
+              <w:rPr>
+                <w:b/>
+                <w:bCs/>
+                <w:lang w:val="en-US"/>
+              </w:rPr>
+            </w:pPr>
+            <w:r>
+              <w:rPr>
+                <w:b/>
+                <w:bCs/>
+                <w:lang w:val="en-US"/>
+              </w:rPr>
+              <w:t>Main Flow</w:t>
+            </w:r>
+          </w:p>
+          <w:p>
+            <w:pPr>
+              <w:rPr>
+                <w:lang w:val="en-US"/>
+              </w:rPr>
+            </w:pPr>
+            <w:r>
+              <w:rPr>
+                <w:lang w:val="en-US"/>
+              </w:rPr>
+              <w:t>d</w:t>
+            </w:r>
+          </w:p>
+        </w:tc>
+        <w:tc>
+          <w:tcPr>
+            <w:tcW w:w="4508" w:type="dxa"/>
+          </w:tcPr>
+          <w:p>
+            <w:pPr>
+              <w:rPr>
+                <w:b/>
+                <w:bCs/>
+                <w:lang w:val="en-US"/>
+              </w:rPr>
+            </w:pPr>
+            <w:r>
+              <w:rPr>
+                <w:b/>
+                <w:bCs/>
+                <w:lang w:val="en-US"/>
+              </w:rPr>
+              <w:t>Alternative Flow</w:t>
+            </w:r>
+          </w:p>
+          <w:p>
+            <w:pPr>
+              <w:rPr>
+                <w:lang w:val="en-US"/>
+              </w:rPr>
+            </w:pPr>
+            <w:r>
+              <w:rPr>
+                <w:lang w:val="en-US"/>
+              </w:rPr>
+              <w:t>g</w:t>
+            </w:r>
+          </w:p>
+        </w:tc>
+      </w:tr>
+      <w:tr>
+        <w:tc>
+          <w:tcPr>
+            <w:tcW w:w="9016" w:type="dxa"/>
+            <w:gridSpan w:val="3"/>
+          </w:tcPr>
+          <w:p>
+            <w:pPr>
+              <w:rPr>
+                <w:lang w:val="en-US"/>
+              </w:rPr>
+            </w:pPr>
+            <w:r>
+              <w:rPr>
+                <w:b/>
+                <w:bCs/>
+                <w:lang w:val="en-US"/>
+              </w:rPr>
+              <w:t>Post conditions</w:t>
+            </w:r>
+            <w:r>
+              <w:rPr>
+                <w:b/>
+                <w:bCs/>
+                <w:lang w:val="en-US"/>
+              </w:rPr>
+              <w:t>:</w:t>
+            </w:r>
+            <w:r>
+              <w:rPr>
+                <w:lang w:val="en-US"/>
+              </w:rPr>
+              <w:t xml:space="preserve"> g</w:t>
+            </w:r>
+          </w:p>
+        </w:tc>
+      </w:tr>
+    </w:tbl>
+    <w:p>
+      <w:pPr>
+        <w:rPr>
+          <w:lang w:val="en-US"/>
+        </w:rPr>
+      </w:pPr>
+    </w:p>
+    <w:tbl>
+      <w:tblPr>
+        <w:tblStyle w:val="TableGrid"/>
+        <w:tblW w:w="0" w:type="auto"/>
+        <w:tblLook w:val="04A0" w:firstRow="1" w:lastRow="0" w:firstColumn="1" w:lastColumn="0" w:noHBand="0" w:noVBand="1"/>
+      </w:tblPr>
+      <w:tblGrid>
+        <w:gridCol w:w="846"/>
+        <w:gridCol w:w="3662"/>
+        <w:gridCol w:w="4508"/>
+      </w:tblGrid>
+      <w:tr>
+        <w:tc>
+          <w:tcPr>
+            <w:tcW w:w="846" w:type="dxa"/>
+            <w:shd w:val="clear" w:color="auto" w:fill="BFBFBF" w:themeFill="background1" w:themeFillShade="BF"/>
+          </w:tcPr>
+          <w:p>
+            <w:pPr>
+              <w:rPr>
+                <w:lang w:val="en-US"/>
+              </w:rPr>
+            </w:pPr>
+            <w:r>
+              <w:rPr>
+                <w:b/>
+                <w:bCs/>
+                <w:lang w:val="en-US"/>
+              </w:rPr>
+              <w:t>ID:</w:t>
+            </w:r>
+            <w:r>
+              <w:rPr>
+                <w:lang w:val="en-US"/>
+              </w:rPr>
+              <w:t xml:space="preserve"> </w:t>
+            </w:r>
+            <w:r>
+              <w:rPr>
+                <w:lang w:val="en-US"/>
+              </w:rPr>
+              <w:t>12</w:t>
+            </w:r>
+          </w:p>
+        </w:tc>
+        <w:tc>
+          <w:tcPr>
+            <w:tcW w:w="8170" w:type="dxa"/>
+            <w:gridSpan w:val="2"/>
+            <w:shd w:val="clear" w:color="auto" w:fill="BFBFBF" w:themeFill="background1" w:themeFillShade="BF"/>
+          </w:tcPr>
+          <w:p>
+            <w:pPr>
+              <w:rPr>
+                <w:lang w:val="en-US"/>
+              </w:rPr>
+            </w:pPr>
+            <w:r>
+              <w:rPr>
+                <w:b/>
+                <w:bCs/>
+                <w:lang w:val="en-US"/>
+              </w:rPr>
+              <w:t>Name:</w:t>
+            </w:r>
+            <w:r>
+              <w:rPr>
+                <w:lang w:val="en-US"/>
+              </w:rPr>
+              <w:t xml:space="preserve"> </w:t>
+            </w:r>
+            <w:r>
+              <w:rPr>
+                <w:lang w:val="en-US"/>
+              </w:rPr>
+              <w:t>Delete Flight Info</w:t>
+            </w:r>
+          </w:p>
+        </w:tc>
+      </w:tr>
+      <w:tr>
+        <w:tc>
+          <w:tcPr>
+            <w:tcW w:w="4508" w:type="dxa"/>
+            <w:gridSpan w:val="2"/>
+          </w:tcPr>
+          <w:p>
+            <w:pPr>
+              <w:rPr>
+                <w:lang w:val="en-US"/>
+              </w:rPr>
+            </w:pPr>
+            <w:r>
+              <w:rPr>
+                <w:b/>
+                <w:bCs/>
+                <w:lang w:val="en-US"/>
+              </w:rPr>
+              <w:t>Actors Involved:</w:t>
+            </w:r>
+            <w:r>
+              <w:rPr>
+                <w:lang w:val="en-US"/>
+              </w:rPr>
+              <w:t xml:space="preserve"> </w:t>
+            </w:r>
+            <w:r>
+              <w:rPr>
+                <w:lang w:val="en-US"/>
+              </w:rPr>
+              <w:t>Admin</w:t>
+            </w:r>
+          </w:p>
+        </w:tc>
+        <w:tc>
+          <w:tcPr>
+            <w:tcW w:w="4508" w:type="dxa"/>
+          </w:tcPr>
+          <w:p>
+            <w:pPr>
+              <w:rPr>
+                <w:lang w:val="en-US"/>
+              </w:rPr>
+            </w:pPr>
+            <w:r>
+              <w:rPr>
+                <w:b/>
+                <w:bCs/>
+                <w:lang w:val="en-US"/>
+              </w:rPr>
+              <w:t>Preconditions:</w:t>
+            </w:r>
+            <w:r>
+              <w:rPr>
+                <w:lang w:val="en-US"/>
+              </w:rPr>
+              <w:t xml:space="preserve"> U</w:t>
+            </w:r>
+          </w:p>
+        </w:tc>
+      </w:tr>
+      <w:tr>
+        <w:tc>
+          <w:tcPr>
+            <w:tcW w:w="4508" w:type="dxa"/>
+            <w:gridSpan w:val="2"/>
+          </w:tcPr>
+          <w:p>
+            <w:pPr>
+              <w:rPr>
+                <w:b/>
+                <w:bCs/>
+                <w:lang w:val="en-US"/>
+              </w:rPr>
+            </w:pPr>
+            <w:r>
+              <w:rPr>
+                <w:b/>
+                <w:bCs/>
+                <w:lang w:val="en-US"/>
+              </w:rPr>
+              <w:t>Main Flow</w:t>
+            </w:r>
+          </w:p>
+          <w:p>
+            <w:pPr>
+              <w:rPr>
+                <w:lang w:val="en-US"/>
+              </w:rPr>
+            </w:pPr>
+            <w:r>
+              <w:rPr>
+                <w:lang w:val="en-US"/>
+              </w:rPr>
+              <w:t>d</w:t>
+            </w:r>
+          </w:p>
+        </w:tc>
+        <w:tc>
+          <w:tcPr>
+            <w:tcW w:w="4508" w:type="dxa"/>
+          </w:tcPr>
+          <w:p>
+            <w:pPr>
+              <w:rPr>
+                <w:b/>
+                <w:bCs/>
+                <w:lang w:val="en-US"/>
+              </w:rPr>
+            </w:pPr>
+            <w:r>
+              <w:rPr>
+                <w:b/>
+                <w:bCs/>
+                <w:lang w:val="en-US"/>
+              </w:rPr>
+              <w:t>Alternative Flow</w:t>
+            </w:r>
+          </w:p>
+          <w:p>
+            <w:pPr>
+              <w:rPr>
+                <w:lang w:val="en-US"/>
+              </w:rPr>
+            </w:pPr>
+            <w:r>
+              <w:rPr>
+                <w:lang w:val="en-US"/>
+              </w:rPr>
+              <w:t>g</w:t>
+            </w:r>
+          </w:p>
+        </w:tc>
+      </w:tr>
+      <w:tr>
+        <w:tc>
+          <w:tcPr>
+            <w:tcW w:w="9016" w:type="dxa"/>
+            <w:gridSpan w:val="3"/>
+          </w:tcPr>
+          <w:p>
+            <w:pPr>
+              <w:rPr>
+                <w:lang w:val="en-US"/>
+              </w:rPr>
+            </w:pPr>
+            <w:r>
+              <w:rPr>
+                <w:b/>
+                <w:bCs/>
+                <w:lang w:val="en-US"/>
+              </w:rPr>
+              <w:t>Post conditions</w:t>
+            </w:r>
+            <w:r>
+              <w:rPr>
+                <w:b/>
+                <w:bCs/>
+                <w:lang w:val="en-US"/>
+              </w:rPr>
+              <w:t>:</w:t>
+            </w:r>
+            <w:r>
+              <w:rPr>
+                <w:lang w:val="en-US"/>
+              </w:rPr>
+              <w:t xml:space="preserve"> g</w:t>
+            </w:r>
+          </w:p>
+        </w:tc>
+      </w:tr>
+    </w:tbl>
+    <w:p>
+      <w:pPr>
+        <w:rPr>
+          <w:lang w:val="en-US"/>
+        </w:rPr>
+      </w:pPr>
+    </w:p>
+    <w:tbl>
+      <w:tblPr>
+        <w:tblStyle w:val="TableGrid"/>
+        <w:tblW w:w="0" w:type="auto"/>
+        <w:tblLook w:val="04A0" w:firstRow="1" w:lastRow="0" w:firstColumn="1" w:lastColumn="0" w:noHBand="0" w:noVBand="1"/>
+      </w:tblPr>
+      <w:tblGrid>
+        <w:gridCol w:w="846"/>
+        <w:gridCol w:w="3662"/>
+        <w:gridCol w:w="4508"/>
+      </w:tblGrid>
+      <w:tr>
+        <w:tc>
+          <w:tcPr>
+            <w:tcW w:w="846" w:type="dxa"/>
+            <w:shd w:val="clear" w:color="auto" w:fill="BFBFBF" w:themeFill="background1" w:themeFillShade="BF"/>
+          </w:tcPr>
+          <w:p>
+            <w:pPr>
+              <w:rPr>
+                <w:lang w:val="en-US"/>
+              </w:rPr>
+            </w:pPr>
+            <w:r>
+              <w:rPr>
+                <w:b/>
+                <w:bCs/>
+                <w:lang w:val="en-US"/>
+              </w:rPr>
+              <w:t>ID:</w:t>
+            </w:r>
+            <w:r>
+              <w:rPr>
+                <w:lang w:val="en-US"/>
+              </w:rPr>
+              <w:t xml:space="preserve"> </w:t>
+            </w:r>
+            <w:r>
+              <w:rPr>
+                <w:lang w:val="en-US"/>
+              </w:rPr>
+              <w:t>13</w:t>
+            </w:r>
+          </w:p>
+        </w:tc>
+        <w:tc>
+          <w:tcPr>
+            <w:tcW w:w="8170" w:type="dxa"/>
+            <w:gridSpan w:val="2"/>
+            <w:shd w:val="clear" w:color="auto" w:fill="BFBFBF" w:themeFill="background1" w:themeFillShade="BF"/>
+          </w:tcPr>
+          <w:p>
+            <w:pPr>
+              <w:rPr>
+                <w:lang w:val="en-US"/>
+              </w:rPr>
+            </w:pPr>
+            <w:r>
+              <w:rPr>
+                <w:b/>
+                <w:bCs/>
+                <w:lang w:val="en-US"/>
+              </w:rPr>
+              <w:t>Name:</w:t>
+            </w:r>
+            <w:r>
+              <w:rPr>
+                <w:lang w:val="en-US"/>
+              </w:rPr>
+              <w:t xml:space="preserve"> </w:t>
+            </w:r>
+            <w:r>
+              <w:rPr>
+                <w:lang w:val="en-US"/>
+              </w:rPr>
+              <w:t xml:space="preserve">Assign staff to terminal </w:t>
+            </w:r>
+          </w:p>
+        </w:tc>
+      </w:tr>
+      <w:tr>
+        <w:tc>
+          <w:tcPr>
+            <w:tcW w:w="4508" w:type="dxa"/>
+            <w:gridSpan w:val="2"/>
+          </w:tcPr>
+          <w:p>
+            <w:pPr>
+              <w:rPr>
+                <w:lang w:val="en-US"/>
+              </w:rPr>
+            </w:pPr>
+            <w:r>
+              <w:rPr>
+                <w:b/>
+                <w:bCs/>
+                <w:lang w:val="en-US"/>
+              </w:rPr>
+              <w:t>Actors Involved:</w:t>
+            </w:r>
+            <w:r>
+              <w:rPr>
+                <w:lang w:val="en-US"/>
+              </w:rPr>
+              <w:t xml:space="preserve"> </w:t>
+            </w:r>
+            <w:r>
+              <w:rPr>
+                <w:lang w:val="en-US"/>
+              </w:rPr>
+              <w:t>Admin</w:t>
+            </w:r>
+          </w:p>
+        </w:tc>
+        <w:tc>
+          <w:tcPr>
+            <w:tcW w:w="4508" w:type="dxa"/>
+          </w:tcPr>
+          <w:p>
+            <w:pPr>
+              <w:rPr>
+                <w:lang w:val="en-US"/>
+              </w:rPr>
+            </w:pPr>
+            <w:r>
+              <w:rPr>
+                <w:b/>
+                <w:bCs/>
+                <w:lang w:val="en-US"/>
+              </w:rPr>
+              <w:t>Preconditions:</w:t>
+            </w:r>
+            <w:r>
+              <w:rPr>
+                <w:lang w:val="en-US"/>
+              </w:rPr>
+              <w:t xml:space="preserve"> U</w:t>
+            </w:r>
+          </w:p>
+        </w:tc>
+      </w:tr>
+      <w:tr>
+        <w:tc>
+          <w:tcPr>
+            <w:tcW w:w="4508" w:type="dxa"/>
+            <w:gridSpan w:val="2"/>
+          </w:tcPr>
+          <w:p>
+            <w:pPr>
+              <w:rPr>
+                <w:b/>
+                <w:bCs/>
+                <w:lang w:val="en-US"/>
+              </w:rPr>
+            </w:pPr>
+            <w:r>
+              <w:rPr>
+                <w:b/>
+                <w:bCs/>
+                <w:lang w:val="en-US"/>
+              </w:rPr>
+              <w:t>Main Flow</w:t>
+            </w:r>
+          </w:p>
+          <w:p>
+            <w:pPr>
+              <w:rPr>
+                <w:lang w:val="en-US"/>
+              </w:rPr>
+            </w:pPr>
+            <w:r>
+              <w:rPr>
+                <w:lang w:val="en-US"/>
+              </w:rPr>
+              <w:lastRenderedPageBreak/>
+              <w:t>d</w:t>
+            </w:r>
+          </w:p>
+        </w:tc>
+        <w:tc>
+          <w:tcPr>
+            <w:tcW w:w="4508" w:type="dxa"/>
+          </w:tcPr>
+          <w:p>
+            <w:pPr>
+              <w:rPr>
+                <w:b/>
+                <w:bCs/>
+                <w:lang w:val="en-US"/>
+              </w:rPr>
+            </w:pPr>
+            <w:r>
+              <w:rPr>
+                <w:b/>
+                <w:bCs/>
+                <w:lang w:val="en-US"/>
+              </w:rPr>
+              <w:lastRenderedPageBreak/>
+              <w:t>Alternative Flow</w:t>
+            </w:r>
+          </w:p>
+          <w:p>
+            <w:pPr>
+              <w:rPr>
+                <w:lang w:val="en-US"/>
+              </w:rPr>
+            </w:pPr>
+            <w:r>
+              <w:rPr>
+                <w:lang w:val="en-US"/>
+              </w:rPr>
+              <w:lastRenderedPageBreak/>
+              <w:t>g</w:t>
+            </w:r>
+          </w:p>
+        </w:tc>
+      </w:tr>
+      <w:tr>
+        <w:tc>
+          <w:tcPr>
+            <w:tcW w:w="9016" w:type="dxa"/>
+            <w:gridSpan w:val="3"/>
+          </w:tcPr>
+          <w:p>
+            <w:pPr>
+              <w:rPr>
+                <w:lang w:val="en-US"/>
+              </w:rPr>
+            </w:pPr>
+            <w:r>
+              <w:rPr>
+                <w:b/>
+                <w:bCs/>
+                <w:lang w:val="en-US"/>
+              </w:rPr>
+              <w:lastRenderedPageBreak/>
+              <w:t>Post conditions</w:t>
+            </w:r>
+            <w:r>
+              <w:rPr>
+                <w:b/>
+                <w:bCs/>
+                <w:lang w:val="en-US"/>
+              </w:rPr>
+              <w:t>:</w:t>
+            </w:r>
+            <w:r>
+              <w:rPr>
+                <w:lang w:val="en-US"/>
+              </w:rPr>
+              <w:t xml:space="preserve"> g</w:t>
+            </w:r>
+          </w:p>
+        </w:tc>
+      </w:tr>
+    </w:tbl>
+    <w:p>
+      <w:pPr>
+        <w:rPr>
+          <w:lang w:val="en-US"/>
+        </w:rPr>
+      </w:pPr>
+    </w:p>
+    <w:tbl>
+      <w:tblPr>
+        <w:tblStyle w:val="TableGrid"/>
+        <w:tblW w:w="0" w:type="auto"/>
+        <w:tblLook w:val="04A0" w:firstRow="1" w:lastRow="0" w:firstColumn="1" w:lastColumn="0" w:noHBand="0" w:noVBand="1"/>
+      </w:tblPr>
+      <w:tblGrid>
+        <w:gridCol w:w="846"/>
+        <w:gridCol w:w="3662"/>
+        <w:gridCol w:w="4508"/>
+      </w:tblGrid>
+      <w:tr>
+        <w:tc>
+          <w:tcPr>
+            <w:tcW w:w="846" w:type="dxa"/>
+            <w:shd w:val="clear" w:color="auto" w:fill="BFBFBF" w:themeFill="background1" w:themeFillShade="BF"/>
+          </w:tcPr>
+          <w:p>
+            <w:pPr>
+              <w:rPr>
+                <w:lang w:val="en-US"/>
+              </w:rPr>
+            </w:pPr>
+            <w:r>
+              <w:rPr>
+                <w:b/>
+                <w:bCs/>
+                <w:lang w:val="en-US"/>
+              </w:rPr>
+              <w:t>ID:</w:t>
+            </w:r>
+            <w:r>
+              <w:rPr>
+                <w:lang w:val="en-US"/>
+              </w:rPr>
+              <w:t xml:space="preserve"> </w:t>
+            </w:r>
+            <w:r>
+              <w:rPr>
+                <w:lang w:val="en-US"/>
+              </w:rPr>
+              <w:t>14</w:t>
+            </w:r>
+          </w:p>
+        </w:tc>
+        <w:tc>
+          <w:tcPr>
+            <w:tcW w:w="8170" w:type="dxa"/>
+            <w:gridSpan w:val="2"/>
+            <w:shd w:val="clear" w:color="auto" w:fill="BFBFBF" w:themeFill="background1" w:themeFillShade="BF"/>
+          </w:tcPr>
+          <w:p>
+            <w:pPr>
+              <w:rPr>
+                <w:lang w:val="en-US"/>
+              </w:rPr>
+            </w:pPr>
+            <w:r>
+              <w:rPr>
+                <w:b/>
+                <w:bCs/>
+                <w:lang w:val="en-US"/>
+              </w:rPr>
+              <w:t>Name:</w:t>
+            </w:r>
+            <w:r>
+              <w:rPr>
+                <w:lang w:val="en-US"/>
+              </w:rPr>
+              <w:t xml:space="preserve"> Assign </w:t>
+            </w:r>
+            <w:r>
+              <w:rPr>
+                <w:lang w:val="en-US"/>
+              </w:rPr>
+              <w:t>flight</w:t>
+            </w:r>
+            <w:r>
+              <w:rPr>
+                <w:lang w:val="en-US"/>
+              </w:rPr>
+              <w:t xml:space="preserve"> to terminal</w:t>
+            </w:r>
+            <w:r>
+              <w:rPr>
+                <w:lang w:val="en-US"/>
+              </w:rPr>
+              <w:t xml:space="preserve"> queue</w:t>
+            </w:r>
+          </w:p>
+        </w:tc>
+      </w:tr>
+      <w:tr>
+        <w:tc>
+          <w:tcPr>
+            <w:tcW w:w="4508" w:type="dxa"/>
+            <w:gridSpan w:val="2"/>
+          </w:tcPr>
+          <w:p>
+            <w:pPr>
+              <w:rPr>
+                <w:lang w:val="en-US"/>
+              </w:rPr>
+            </w:pPr>
+            <w:r>
+              <w:rPr>
+                <w:b/>
+                <w:bCs/>
+                <w:lang w:val="en-US"/>
+              </w:rPr>
+              <w:t>Actors Involved:</w:t>
+            </w:r>
+            <w:r>
+              <w:rPr>
+                <w:lang w:val="en-US"/>
+              </w:rPr>
+              <w:t xml:space="preserve"> </w:t>
+            </w:r>
+            <w:r>
+              <w:rPr>
+                <w:lang w:val="en-US"/>
+              </w:rPr>
+              <w:t>Admin</w:t>
+            </w:r>
+          </w:p>
+        </w:tc>
+        <w:tc>
+          <w:tcPr>
+            <w:tcW w:w="4508" w:type="dxa"/>
+          </w:tcPr>
+          <w:p>
+            <w:pPr>
+              <w:rPr>
+                <w:lang w:val="en-US"/>
+              </w:rPr>
+            </w:pPr>
+            <w:r>
+              <w:rPr>
+                <w:b/>
+                <w:bCs/>
+                <w:lang w:val="en-US"/>
+              </w:rPr>
+              <w:t>Preconditions:</w:t>
+            </w:r>
+            <w:r>
+              <w:rPr>
+                <w:lang w:val="en-US"/>
+              </w:rPr>
+              <w:t xml:space="preserve"> U</w:t>
+            </w:r>
+          </w:p>
+        </w:tc>
+      </w:tr>
+      <w:tr>
+        <w:tc>
+          <w:tcPr>
+            <w:tcW w:w="4508" w:type="dxa"/>
+            <w:gridSpan w:val="2"/>
+          </w:tcPr>
+          <w:p>
+            <w:pPr>
+              <w:rPr>
+                <w:b/>
+                <w:bCs/>
+                <w:lang w:val="en-US"/>
+              </w:rPr>
+            </w:pPr>
+            <w:r>
+              <w:rPr>
+                <w:b/>
+                <w:bCs/>
+                <w:lang w:val="en-US"/>
+              </w:rPr>
+              <w:t>Main Flow</w:t>
+            </w:r>
+          </w:p>
+          <w:p>
+            <w:pPr>
+              <w:rPr>
+                <w:lang w:val="en-US"/>
+              </w:rPr>
+            </w:pPr>
+            <w:r>
+              <w:rPr>
+                <w:lang w:val="en-US"/>
+              </w:rPr>
+              <w:t>d</w:t>
+            </w:r>
+          </w:p>
+        </w:tc>
+        <w:tc>
+          <w:tcPr>
+            <w:tcW w:w="4508" w:type="dxa"/>
+          </w:tcPr>
+          <w:p>
+            <w:pPr>
+              <w:rPr>
+                <w:b/>
+                <w:bCs/>
+                <w:lang w:val="en-US"/>
+              </w:rPr>
+            </w:pPr>
+            <w:r>
+              <w:rPr>
+                <w:b/>
+                <w:bCs/>
+                <w:lang w:val="en-US"/>
+              </w:rPr>
+              <w:t>Alternative Flow</w:t>
+            </w:r>
+          </w:p>
+          <w:p>
+            <w:pPr>
+              <w:rPr>
+                <w:lang w:val="en-US"/>
+              </w:rPr>
+            </w:pPr>
+            <w:r>
+              <w:rPr>
+                <w:lang w:val="en-US"/>
+              </w:rPr>
+              <w:t>g</w:t>
+            </w:r>
+          </w:p>
+        </w:tc>
+      </w:tr>
+      <w:tr>
+        <w:tc>
+          <w:tcPr>
+            <w:tcW w:w="9016" w:type="dxa"/>
+            <w:gridSpan w:val="3"/>
+          </w:tcPr>
+          <w:p>
+            <w:pPr>
+              <w:rPr>
+                <w:lang w:val="en-US"/>
+              </w:rPr>
+            </w:pPr>
+            <w:r>
+              <w:rPr>
+                <w:b/>
+                <w:bCs/>
+                <w:lang w:val="en-US"/>
+              </w:rPr>
+              <w:t>Post conditions</w:t>
+            </w:r>
+            <w:r>
+              <w:rPr>
+                <w:b/>
+                <w:bCs/>
+                <w:lang w:val="en-US"/>
+              </w:rPr>
+              <w:t>:</w:t>
+            </w:r>
+            <w:r>
+              <w:rPr>
+                <w:lang w:val="en-US"/>
+              </w:rPr>
+              <w:t xml:space="preserve"> g</w:t>
+            </w:r>
+          </w:p>
+        </w:tc>
+      </w:tr>
+    </w:tbl>
+    <w:p>
+      <w:pPr>
+        <w:rPr>
+          <w:lang w:val="en-US"/>
+        </w:rPr>
+      </w:pPr>
+    </w:p>
+    <w:tbl>
+      <w:tblPr>
+        <w:tblStyle w:val="TableGrid"/>
+        <w:tblpPr w:leftFromText="180" w:rightFromText="180" w:vertAnchor="text" w:horzAnchor="margin" w:tblpY="-34"/>
+        <w:tblW w:w="0" w:type="auto"/>
+        <w:tblLook w:val="04A0" w:firstRow="1" w:lastRow="0" w:firstColumn="1" w:lastColumn="0" w:noHBand="0" w:noVBand="1"/>
+      </w:tblPr>
+      <w:tblGrid>
+        <w:gridCol w:w="846"/>
+        <w:gridCol w:w="3662"/>
+        <w:gridCol w:w="4508"/>
+      </w:tblGrid>
+      <w:tr>
+        <w:tc>
+          <w:tcPr>
+            <w:tcW w:w="846" w:type="dxa"/>
+            <w:shd w:val="clear" w:color="auto" w:fill="BFBFBF" w:themeFill="background1" w:themeFillShade="BF"/>
+          </w:tcPr>
+          <w:p>
+            <w:pPr>
+              <w:rPr>
+                <w:lang w:val="en-US"/>
+              </w:rPr>
+            </w:pPr>
+            <w:r>
+              <w:rPr>
+                <w:b/>
+                <w:bCs/>
+                <w:lang w:val="en-US"/>
+              </w:rPr>
+              <w:t>ID:</w:t>
+            </w:r>
+            <w:r>
+              <w:rPr>
+                <w:lang w:val="en-US"/>
+              </w:rPr>
+              <w:t xml:space="preserve"> 15</w:t>
+            </w:r>
+          </w:p>
+        </w:tc>
+        <w:tc>
+          <w:tcPr>
+            <w:tcW w:w="8170" w:type="dxa"/>
+            <w:gridSpan w:val="2"/>
+            <w:shd w:val="clear" w:color="auto" w:fill="BFBFBF" w:themeFill="background1" w:themeFillShade="BF"/>
+          </w:tcPr>
+          <w:p>
+            <w:pPr>
+              <w:rPr>
+                <w:lang w:val="en-US"/>
+              </w:rPr>
+            </w:pPr>
+            <w:r>
+              <w:rPr>
+                <w:b/>
+                <w:bCs/>
+                <w:lang w:val="en-US"/>
+              </w:rPr>
+              <w:t>Name:</w:t>
+            </w:r>
+            <w:r>
+              <w:rPr>
+                <w:lang w:val="en-US"/>
+              </w:rPr>
+              <w:t xml:space="preserve"> View Plane info</w:t>
+            </w:r>
+          </w:p>
+        </w:tc>
+      </w:tr>
+      <w:tr>
+        <w:tc>
+          <w:tcPr>
+            <w:tcW w:w="4508" w:type="dxa"/>
+            <w:gridSpan w:val="2"/>
+          </w:tcPr>
+          <w:p>
+            <w:pPr>
+              <w:rPr>
+                <w:lang w:val="en-US"/>
+              </w:rPr>
+            </w:pPr>
+            <w:r>
+              <w:rPr>
+                <w:b/>
+                <w:bCs/>
+                <w:lang w:val="en-US"/>
+              </w:rPr>
+              <w:t>Actors Involved:</w:t>
+            </w:r>
+            <w:r>
+              <w:rPr>
+                <w:lang w:val="en-US"/>
+              </w:rPr>
+              <w:t xml:space="preserve"> Admin</w:t>
+            </w:r>
+          </w:p>
+        </w:tc>
+        <w:tc>
+          <w:tcPr>
+            <w:tcW w:w="4508" w:type="dxa"/>
+          </w:tcPr>
+          <w:p>
+            <w:pPr>
+              <w:rPr>
+                <w:lang w:val="en-US"/>
+              </w:rPr>
+            </w:pPr>
+            <w:r>
+              <w:rPr>
+                <w:b/>
+                <w:bCs/>
+                <w:lang w:val="en-US"/>
+              </w:rPr>
+              <w:t>Preconditions:</w:t>
+            </w:r>
+            <w:r>
+              <w:rPr>
+                <w:lang w:val="en-US"/>
+              </w:rPr>
+              <w:t xml:space="preserve"> U</w:t>
+            </w:r>
+          </w:p>
+        </w:tc>
+      </w:tr>
+      <w:tr>
+        <w:tc>
+          <w:tcPr>
+            <w:tcW w:w="4508" w:type="dxa"/>
+            <w:gridSpan w:val="2"/>
+          </w:tcPr>
+          <w:p>
+            <w:pPr>
+              <w:rPr>
+                <w:b/>
+                <w:bCs/>
+                <w:lang w:val="en-US"/>
+              </w:rPr>
+            </w:pPr>
+            <w:r>
+              <w:rPr>
+                <w:b/>
+                <w:bCs/>
+                <w:lang w:val="en-US"/>
+              </w:rPr>
+              <w:t>Main Flow</w:t>
+            </w:r>
+          </w:p>
+          <w:p>
+            <w:pPr>
+              <w:rPr>
+                <w:lang w:val="en-US"/>
+              </w:rPr>
+            </w:pPr>
+            <w:r>
+              <w:rPr>
+                <w:lang w:val="en-US"/>
+              </w:rPr>
+              <w:t>d</w:t>
+            </w:r>
+          </w:p>
+        </w:tc>
+        <w:tc>
+          <w:tcPr>
+            <w:tcW w:w="4508" w:type="dxa"/>
+          </w:tcPr>
+          <w:p>
+            <w:pPr>
+              <w:rPr>
+                <w:b/>
+                <w:bCs/>
+                <w:lang w:val="en-US"/>
+              </w:rPr>
+            </w:pPr>
+            <w:r>
+              <w:rPr>
+                <w:b/>
+                <w:bCs/>
+                <w:lang w:val="en-US"/>
+              </w:rPr>
+              <w:t>Alternative Flow</w:t>
+            </w:r>
+          </w:p>
+          <w:p>
+            <w:pPr>
+              <w:rPr>
+                <w:lang w:val="en-US"/>
+              </w:rPr>
+            </w:pPr>
+            <w:r>
+              <w:rPr>
+                <w:lang w:val="en-US"/>
+              </w:rPr>
+              <w:t>g</w:t>
+            </w:r>
+          </w:p>
+        </w:tc>
+      </w:tr>
+      <w:tr>
+        <w:tc>
+          <w:tcPr>
+            <w:tcW w:w="9016" w:type="dxa"/>
+            <w:gridSpan w:val="3"/>
+          </w:tcPr>
+          <w:p>
+            <w:pPr>
+              <w:rPr>
+                <w:lang w:val="en-US"/>
+              </w:rPr>
+            </w:pPr>
+            <w:r>
+              <w:rPr>
+                <w:b/>
+                <w:bCs/>
+                <w:lang w:val="en-US"/>
+              </w:rPr>
+              <w:t>Post conditions:</w:t>
+            </w:r>
+            <w:r>
+              <w:rPr>
+                <w:lang w:val="en-US"/>
+              </w:rPr>
+              <w:t xml:space="preserve"> g</w:t>
+            </w:r>
+          </w:p>
+        </w:tc>
+      </w:tr>
+    </w:tbl>
+    <w:p>
+      <w:pPr>
+        <w:rPr>
+          <w:lang w:val="en-US"/>
+        </w:rPr>
+      </w:pPr>
+      <w:bookmarkStart w:id="0" w:name="_GoBack"/>
+      <w:bookmarkEnd w:id="0"/>
+    </w:p>
+    <w:tbl>
+      <w:tblPr>
+        <w:tblStyle w:val="TableGrid"/>
+        <w:tblW w:w="0" w:type="auto"/>
+        <w:tblLook w:val="04A0" w:firstRow="1" w:lastRow="0" w:firstColumn="1" w:lastColumn="0" w:noHBand="0" w:noVBand="1"/>
+      </w:tblPr>
+      <w:tblGrid>
+        <w:gridCol w:w="846"/>
+        <w:gridCol w:w="3662"/>
+        <w:gridCol w:w="4508"/>
+      </w:tblGrid>
+      <w:tr>
+        <w:tc>
+          <w:tcPr>
+            <w:tcW w:w="846" w:type="dxa"/>
+            <w:shd w:val="clear" w:color="auto" w:fill="BFBFBF" w:themeFill="background1" w:themeFillShade="BF"/>
+          </w:tcPr>
+          <w:p>
+            <w:pPr>
+              <w:rPr>
+                <w:lang w:val="en-US"/>
+              </w:rPr>
+            </w:pPr>
+            <w:r>
+              <w:rPr>
+                <w:b/>
+                <w:bCs/>
+                <w:lang w:val="en-US"/>
+              </w:rPr>
+              <w:t>ID:</w:t>
+            </w:r>
+            <w:r>
+              <w:rPr>
+                <w:lang w:val="en-US"/>
+              </w:rPr>
+              <w:t xml:space="preserve"> </w:t>
+            </w:r>
+            <w:r>
+              <w:rPr>
+                <w:lang w:val="en-US"/>
+              </w:rPr>
+              <w:t>16</w:t>
+            </w:r>
+          </w:p>
+        </w:tc>
+        <w:tc>
+          <w:tcPr>
+            <w:tcW w:w="8170" w:type="dxa"/>
+            <w:gridSpan w:val="2"/>
+            <w:shd w:val="clear" w:color="auto" w:fill="BFBFBF" w:themeFill="background1" w:themeFillShade="BF"/>
+          </w:tcPr>
+          <w:p>
+            <w:pPr>
+              <w:rPr>
+                <w:lang w:val="en-US"/>
+              </w:rPr>
+            </w:pPr>
+            <w:r>
+              <w:rPr>
+                <w:b/>
+                <w:bCs/>
+                <w:lang w:val="en-US"/>
+              </w:rPr>
+              <w:t>Name:</w:t>
+            </w:r>
+            <w:r>
+              <w:rPr>
+                <w:lang w:val="en-US"/>
+              </w:rPr>
+              <w:t xml:space="preserve"> </w:t>
+            </w:r>
+            <w:r>
+              <w:rPr>
+                <w:lang w:val="en-US"/>
+              </w:rPr>
+              <w:t>View Staff info</w:t>
+            </w:r>
+          </w:p>
+        </w:tc>
+      </w:tr>
+      <w:tr>
+        <w:tc>
+          <w:tcPr>
+            <w:tcW w:w="4508" w:type="dxa"/>
+            <w:gridSpan w:val="2"/>
+          </w:tcPr>
+          <w:p>
+            <w:pPr>
+              <w:rPr>
+                <w:lang w:val="en-US"/>
+              </w:rPr>
+            </w:pPr>
+            <w:r>
+              <w:rPr>
+                <w:b/>
+                <w:bCs/>
+                <w:lang w:val="en-US"/>
+              </w:rPr>
+              <w:t>Actors Involved:</w:t>
+            </w:r>
+            <w:r>
+              <w:rPr>
+                <w:lang w:val="en-US"/>
+              </w:rPr>
+              <w:t xml:space="preserve"> Admin</w:t>
+            </w:r>
+          </w:p>
+        </w:tc>
+        <w:tc>
+          <w:tcPr>
+            <w:tcW w:w="4508" w:type="dxa"/>
+          </w:tcPr>
+          <w:p>
+            <w:pPr>
+              <w:rPr>
+                <w:lang w:val="en-US"/>
+              </w:rPr>
+            </w:pPr>
+            <w:r>
+              <w:rPr>
+                <w:b/>
+                <w:bCs/>
+                <w:lang w:val="en-US"/>
+              </w:rPr>
+              <w:t>Preconditions:</w:t>
+            </w:r>
+            <w:r>
+              <w:rPr>
+                <w:lang w:val="en-US"/>
+              </w:rPr>
+              <w:t xml:space="preserve"> U</w:t>
+            </w:r>
+          </w:p>
+        </w:tc>
+      </w:tr>
+      <w:tr>
+        <w:tc>
+          <w:tcPr>
+            <w:tcW w:w="4508" w:type="dxa"/>
+            <w:gridSpan w:val="2"/>
+          </w:tcPr>
+          <w:p>
+            <w:pPr>
+              <w:rPr>
+                <w:b/>
+                <w:bCs/>
+                <w:lang w:val="en-US"/>
+              </w:rPr>
+            </w:pPr>
+            <w:r>
+              <w:rPr>
+                <w:b/>
+                <w:bCs/>
+                <w:lang w:val="en-US"/>
+              </w:rPr>
+              <w:t>Main Flow</w:t>
+            </w:r>
+          </w:p>
+          <w:p>
+            <w:pPr>
+              <w:rPr>
+                <w:lang w:val="en-US"/>
+              </w:rPr>
+            </w:pPr>
+            <w:r>
+              <w:rPr>
+                <w:lang w:val="en-US"/>
+              </w:rPr>
+              <w:t>d</w:t>
+            </w:r>
+          </w:p>
+        </w:tc>
+        <w:tc>
+          <w:tcPr>
+            <w:tcW w:w="4508" w:type="dxa"/>
+          </w:tcPr>
+          <w:p>
+            <w:pPr>
+              <w:rPr>
+                <w:b/>
+                <w:bCs/>
+                <w:lang w:val="en-US"/>
+              </w:rPr>
+            </w:pPr>
+            <w:r>
+              <w:rPr>
+                <w:b/>
+                <w:bCs/>
+                <w:lang w:val="en-US"/>
+              </w:rPr>
+              <w:t>Alternative Flow</w:t>
+            </w:r>
+          </w:p>
+          <w:p>
+            <w:pPr>
+              <w:rPr>
+                <w:lang w:val="en-US"/>
+              </w:rPr>
+            </w:pPr>
+            <w:r>
+              <w:rPr>
+                <w:lang w:val="en-US"/>
+              </w:rPr>
+              <w:t>g</w:t>
+            </w:r>
+          </w:p>
+        </w:tc>
+      </w:tr>
+      <w:tr>
+        <w:tc>
+          <w:tcPr>
+            <w:tcW w:w="9016" w:type="dxa"/>
+            <w:gridSpan w:val="3"/>
+          </w:tcPr>
+          <w:p>
+            <w:pPr>
+              <w:rPr>
+                <w:lang w:val="en-US"/>
+              </w:rPr>
+            </w:pPr>
+            <w:r>
+              <w:rPr>
+                <w:b/>
+                <w:bCs/>
+                <w:lang w:val="en-US"/>
+              </w:rPr>
+              <w:t>Post conditions</w:t>
+            </w:r>
+            <w:r>
+              <w:rPr>
+                <w:b/>
+                <w:bCs/>
+                <w:lang w:val="en-US"/>
+              </w:rPr>
+              <w:t>:</w:t>
+            </w:r>
+            <w:r>
+              <w:rPr>
+                <w:lang w:val="en-US"/>
+              </w:rPr>
+              <w:t xml:space="preserve"> g</w:t>
+            </w:r>
+          </w:p>
+        </w:tc>
+      </w:tr>
+    </w:tbl>
+    <w:p>
+      <w:pPr>
+        <w:rPr>
+          <w:lang w:val="en-US"/>
+        </w:rPr>
+      </w:pPr>
+    </w:p>
+    <w:tbl>
+      <w:tblPr>
+        <w:tblStyle w:val="TableGrid"/>
+        <w:tblW w:w="0" w:type="auto"/>
+        <w:tblLook w:val="04A0" w:firstRow="1" w:lastRow="0" w:firstColumn="1" w:lastColumn="0" w:noHBand="0" w:noVBand="1"/>
+      </w:tblPr>
+      <w:tblGrid>
+        <w:gridCol w:w="846"/>
+        <w:gridCol w:w="3662"/>
+        <w:gridCol w:w="4508"/>
+      </w:tblGrid>
+      <w:tr>
+        <w:tc>
+          <w:tcPr>
+            <w:tcW w:w="846" w:type="dxa"/>
+            <w:shd w:val="clear" w:color="auto" w:fill="BFBFBF" w:themeFill="background1" w:themeFillShade="BF"/>
+          </w:tcPr>
+          <w:p>
+            <w:pPr>
+              <w:rPr>
+                <w:lang w:val="en-US"/>
+              </w:rPr>
+            </w:pPr>
+            <w:r>
+              <w:rPr>
+                <w:b/>
+                <w:bCs/>
+                <w:lang w:val="en-US"/>
+              </w:rPr>
+              <w:t>ID:</w:t>
+            </w:r>
+            <w:r>
+              <w:rPr>
+                <w:lang w:val="en-US"/>
+              </w:rPr>
+              <w:t xml:space="preserve"> </w:t>
+            </w:r>
+            <w:r>
+              <w:rPr>
+                <w:lang w:val="en-US"/>
+              </w:rPr>
+              <w:t>17</w:t>
+            </w:r>
+          </w:p>
+        </w:tc>
+        <w:tc>
+          <w:tcPr>
+            <w:tcW w:w="8170" w:type="dxa"/>
+            <w:gridSpan w:val="2"/>
+            <w:shd w:val="clear" w:color="auto" w:fill="BFBFBF" w:themeFill="background1" w:themeFillShade="BF"/>
+          </w:tcPr>
+          <w:p>
+            <w:pPr>
+              <w:rPr>
+                <w:lang w:val="en-US"/>
+              </w:rPr>
+            </w:pPr>
+            <w:r>
+              <w:rPr>
+                <w:b/>
+                <w:bCs/>
+                <w:lang w:val="en-US"/>
+              </w:rPr>
+              <w:t>Name:</w:t>
+            </w:r>
+            <w:r>
+              <w:rPr>
+                <w:lang w:val="en-US"/>
+              </w:rPr>
+              <w:t xml:space="preserve"> </w:t>
+            </w:r>
+            <w:r>
+              <w:rPr>
+                <w:lang w:val="en-US"/>
+              </w:rPr>
+              <w:t>check next job in terminal queue</w:t>
+            </w:r>
+          </w:p>
+        </w:tc>
+      </w:tr>
+      <w:tr>
+        <w:tc>
+          <w:tcPr>
+            <w:tcW w:w="4508" w:type="dxa"/>
+            <w:gridSpan w:val="2"/>
+          </w:tcPr>
+          <w:p>
+            <w:pPr>
+              <w:rPr>
+                <w:lang w:val="en-US"/>
+              </w:rPr>
+            </w:pPr>
+            <w:r>
+              <w:rPr>
+                <w:b/>
+                <w:bCs/>
+                <w:lang w:val="en-US"/>
+              </w:rPr>
+              <w:t>Actors Involved:</w:t>
+            </w:r>
+            <w:r>
+              <w:rPr>
+                <w:lang w:val="en-US"/>
+              </w:rPr>
+              <w:t xml:space="preserve"> </w:t>
+            </w:r>
+            <w:r>
+              <w:rPr>
+                <w:lang w:val="en-US"/>
+              </w:rPr>
+              <w:t>Staff</w:t>
+            </w:r>
+          </w:p>
+        </w:tc>
+        <w:tc>
+          <w:tcPr>
+            <w:tcW w:w="4508" w:type="dxa"/>
+          </w:tcPr>
+          <w:p>
+            <w:pPr>
+              <w:rPr>
+                <w:lang w:val="en-US"/>
+              </w:rPr>
+            </w:pPr>
+            <w:r>
+              <w:rPr>
+                <w:b/>
+                <w:bCs/>
+                <w:lang w:val="en-US"/>
+              </w:rPr>
+              <w:t>Preconditions:</w:t>
+            </w:r>
+            <w:r>
+              <w:rPr>
+                <w:lang w:val="en-US"/>
+              </w:rPr>
+              <w:t xml:space="preserve"> U</w:t>
+            </w:r>
+          </w:p>
+        </w:tc>
+      </w:tr>
+      <w:tr>
+        <w:tc>
+          <w:tcPr>
+            <w:tcW w:w="4508" w:type="dxa"/>
+            <w:gridSpan w:val="2"/>
+          </w:tcPr>
+          <w:p>
+            <w:pPr>
+              <w:rPr>
+                <w:b/>
+                <w:bCs/>
+                <w:lang w:val="en-US"/>
+              </w:rPr>
+            </w:pPr>
+            <w:r>
+              <w:rPr>
+                <w:b/>
+                <w:bCs/>
+                <w:lang w:val="en-US"/>
+              </w:rPr>
+              <w:t>Main Flow</w:t>
+            </w:r>
+          </w:p>
+          <w:p>
+            <w:pPr>
+              <w:rPr>
+                <w:lang w:val="en-US"/>
+              </w:rPr>
+            </w:pPr>
+            <w:r>
+              <w:rPr>
+                <w:lang w:val="en-US"/>
+              </w:rPr>
+              <w:t>d</w:t>
+            </w:r>
+          </w:p>
+        </w:tc>
+        <w:tc>
+          <w:tcPr>
+            <w:tcW w:w="4508" w:type="dxa"/>
+          </w:tcPr>
+          <w:p>
+            <w:pPr>
+              <w:rPr>
+                <w:b/>
+                <w:bCs/>
+                <w:lang w:val="en-US"/>
+              </w:rPr>
+            </w:pPr>
+            <w:r>
+              <w:rPr>
+                <w:b/>
+                <w:bCs/>
+                <w:lang w:val="en-US"/>
+              </w:rPr>
+              <w:t>Alternative Flow</w:t>
+            </w:r>
+          </w:p>
+          <w:p>
+            <w:pPr>
+              <w:rPr>
+                <w:lang w:val="en-US"/>
+              </w:rPr>
+            </w:pPr>
+            <w:r>
+              <w:rPr>
+                <w:lang w:val="en-US"/>
+              </w:rPr>
+              <w:t>g</w:t>
+            </w:r>
+          </w:p>
+        </w:tc>
+      </w:tr>
+      <w:tr>
+        <w:tc>
+          <w:tcPr>
+            <w:tcW w:w="9016" w:type="dxa"/>
+            <w:gridSpan w:val="3"/>
+          </w:tcPr>
+          <w:p>
+            <w:pPr>
+              <w:rPr>
+                <w:lang w:val="en-US"/>
+              </w:rPr>
+            </w:pPr>
+            <w:r>
+              <w:rPr>
+                <w:b/>
+                <w:bCs/>
+                <w:lang w:val="en-US"/>
+              </w:rPr>
+              <w:t>Post conditions</w:t>
+            </w:r>
+            <w:r>
+              <w:rPr>
+                <w:b/>
+                <w:bCs/>
+                <w:lang w:val="en-US"/>
+              </w:rPr>
+              <w:t>:</w:t>
+            </w:r>
+            <w:r>
+              <w:rPr>
+                <w:lang w:val="en-US"/>
+              </w:rPr>
+              <w:t xml:space="preserve"> g</w:t>
+            </w:r>
+          </w:p>
+        </w:tc>
+      </w:tr>
+    </w:tbl>
     <w:p>
       <w:pPr>
         <w:rPr>
@@ -1430,6 +4815,103 @@
     </w:sectPr>
   </w:body>
 </w:document>
+</file>
+
+<file path=word/numbering.xml><?xml version="1.0" encoding="utf-8"?>
+<w:numbering xmlns:wpc="http://schemas.microsoft.com/office/word/2010/wordprocessingCanvas" xmlns:cx="http://schemas.microsoft.com/office/drawing/2014/chartex" xmlns:cx1="http://schemas.microsoft.com/office/drawing/2015/9/8/chartex" xmlns:mc="http://schemas.openxmlformats.org/markup-compatibility/2006" xmlns:o="urn:schemas-microsoft-com:office:office" xmlns:r="http://schemas.openxmlformats.org/officeDocument/2006/relationships" xmlns:m="http://schemas.openxmlformats.org/officeDocument/2006/math" xmlns:v="urn:schemas-microsoft-com:vml" xmlns:wp14="http://schemas.microsoft.com/office/word/2010/wordprocessingDrawing" xmlns:wp="http://schemas.openxmlformats.org/drawingml/2006/wordprocessingDrawing" xmlns:w10="urn:schemas-microsoft-com:office:word" xmlns:w="http://schemas.openxmlformats.org/wordprocessingml/2006/main" xmlns:w14="http://schemas.microsoft.com/office/word/2010/wordml" xmlns:w15="http://schemas.microsoft.com/office/word/2012/wordml" xmlns:w16se="http://schemas.microsoft.com/office/word/2015/wordml/symex" xmlns:wpg="http://schemas.microsoft.com/office/word/2010/wordprocessingGroup" xmlns:wpi="http://schemas.microsoft.com/office/word/2010/wordprocessingInk" xmlns:wne="http://schemas.microsoft.com/office/word/2006/wordml" xmlns:wps="http://schemas.microsoft.com/office/word/2010/wordprocessingShape" mc:Ignorable="w14 w15 w16se wp14">
+  <w:abstractNum w:abstractNumId="0" w15:restartNumberingAfterBreak="0">
+    <w:nsid w:val="1A184D10"/>
+    <w:multiLevelType w:val="hybridMultilevel"/>
+    <w:tmpl w:val="1B90D884"/>
+    <w:lvl w:ilvl="0" w:tplc="0809000F">
+      <w:start w:val="1"/>
+      <w:numFmt w:val="decimal"/>
+      <w:lvlText w:val="%1."/>
+      <w:lvlJc w:val="left"/>
+      <w:pPr>
+        <w:ind w:left="720" w:hanging="360"/>
+      </w:pPr>
+      <w:rPr>
+        <w:rFonts w:hint="default"/>
+      </w:rPr>
+    </w:lvl>
+    <w:lvl w:ilvl="1" w:tplc="08090019" w:tentative="1">
+      <w:start w:val="1"/>
+      <w:numFmt w:val="lowerLetter"/>
+      <w:lvlText w:val="%2."/>
+      <w:lvlJc w:val="left"/>
+      <w:pPr>
+        <w:ind w:left="1440" w:hanging="360"/>
+      </w:pPr>
+    </w:lvl>
+    <w:lvl w:ilvl="2" w:tplc="0809001B" w:tentative="1">
+      <w:start w:val="1"/>
+      <w:numFmt w:val="lowerRoman"/>
+      <w:lvlText w:val="%3."/>
+      <w:lvlJc w:val="right"/>
+      <w:pPr>
+        <w:ind w:left="2160" w:hanging="180"/>
+      </w:pPr>
+    </w:lvl>
+    <w:lvl w:ilvl="3" w:tplc="0809000F" w:tentative="1">
+      <w:start w:val="1"/>
+      <w:numFmt w:val="decimal"/>
+      <w:lvlText w:val="%4."/>
+      <w:lvlJc w:val="left"/>
+      <w:pPr>
+        <w:ind w:left="2880" w:hanging="360"/>
+      </w:pPr>
+    </w:lvl>
+    <w:lvl w:ilvl="4" w:tplc="08090019" w:tentative="1">
+      <w:start w:val="1"/>
+      <w:numFmt w:val="lowerLetter"/>
+      <w:lvlText w:val="%5."/>
+      <w:lvlJc w:val="left"/>
+      <w:pPr>
+        <w:ind w:left="3600" w:hanging="360"/>
+      </w:pPr>
+    </w:lvl>
+    <w:lvl w:ilvl="5" w:tplc="0809001B" w:tentative="1">
+      <w:start w:val="1"/>
+      <w:numFmt w:val="lowerRoman"/>
+      <w:lvlText w:val="%6."/>
+      <w:lvlJc w:val="right"/>
+      <w:pPr>
+        <w:ind w:left="4320" w:hanging="180"/>
+      </w:pPr>
+    </w:lvl>
+    <w:lvl w:ilvl="6" w:tplc="0809000F" w:tentative="1">
+      <w:start w:val="1"/>
+      <w:numFmt w:val="decimal"/>
+      <w:lvlText w:val="%7."/>
+      <w:lvlJc w:val="left"/>
+      <w:pPr>
+        <w:ind w:left="5040" w:hanging="360"/>
+      </w:pPr>
+    </w:lvl>
+    <w:lvl w:ilvl="7" w:tplc="08090019" w:tentative="1">
+      <w:start w:val="1"/>
+      <w:numFmt w:val="lowerLetter"/>
+      <w:lvlText w:val="%8."/>
+      <w:lvlJc w:val="left"/>
+      <w:pPr>
+        <w:ind w:left="5760" w:hanging="360"/>
+      </w:pPr>
+    </w:lvl>
+    <w:lvl w:ilvl="8" w:tplc="0809001B" w:tentative="1">
+      <w:start w:val="1"/>
+      <w:numFmt w:val="lowerRoman"/>
+      <w:lvlText w:val="%9."/>
+      <w:lvlJc w:val="right"/>
+      <w:pPr>
+        <w:ind w:left="6480" w:hanging="180"/>
+      </w:pPr>
+    </w:lvl>
+  </w:abstractNum>
+  <w:num w:numId="1">
+    <w:abstractNumId w:val="0"/>
+  </w:num>
+</w:numbering>
 </file>
 
 <file path=word/styles.xml><?xml version="1.0" encoding="utf-8"?>
@@ -1906,6 +5388,17 @@
       <w:szCs w:val="32"/>
     </w:rPr>
   </w:style>
+  <w:style w:type="paragraph" w:styleId="ListParagraph">
+    <w:name w:val="List Paragraph"/>
+    <w:basedOn w:val="Normal"/>
+    <w:uiPriority w:val="34"/>
+    <w:qFormat/>
+    <w:rsid w:val="00023D2F"/>
+    <w:pPr>
+      <w:ind w:left="720"/>
+      <w:contextualSpacing/>
+    </w:pPr>
+  </w:style>
 </w:styles>
 </file>
 

</xml_diff>

<commit_message>
Text use cases v3
Text use cases v3
</commit_message>
<xml_diff>
--- a/doc/2. Requirements/TEXT Use Cases.docx
+++ b/doc/2. Requirements/TEXT Use Cases.docx
@@ -1,6 +1,6 @@
 
 <file path=word/document.xml><?xml version="1.0" encoding="utf-8"?>
-<w:document xmlns:wpc="http://schemas.microsoft.com/office/word/2010/wordprocessingCanvas" xmlns:cx="http://schemas.microsoft.com/office/drawing/2014/chartex" xmlns:cx1="http://schemas.microsoft.com/office/drawing/2015/9/8/chartex" xmlns:mc="http://schemas.openxmlformats.org/markup-compatibility/2006" xmlns:o="urn:schemas-microsoft-com:office:office" xmlns:r="http://schemas.openxmlformats.org/officeDocument/2006/relationships" xmlns:m="http://schemas.openxmlformats.org/officeDocument/2006/math" xmlns:v="urn:schemas-microsoft-com:vml" xmlns:wp14="http://schemas.microsoft.com/office/word/2010/wordprocessingDrawing" xmlns:wp="http://schemas.openxmlformats.org/drawingml/2006/wordprocessingDrawing" xmlns:w10="urn:schemas-microsoft-com:office:word" xmlns:w="http://schemas.openxmlformats.org/wordprocessingml/2006/main" xmlns:w14="http://schemas.microsoft.com/office/word/2010/wordml" xmlns:w15="http://schemas.microsoft.com/office/word/2012/wordml" xmlns:w16se="http://schemas.microsoft.com/office/word/2015/wordml/symex" xmlns:wpg="http://schemas.microsoft.com/office/word/2010/wordprocessingGroup" xmlns:wpi="http://schemas.microsoft.com/office/word/2010/wordprocessingInk" xmlns:wne="http://schemas.microsoft.com/office/word/2006/wordml" xmlns:wps="http://schemas.microsoft.com/office/word/2010/wordprocessingShape" mc:Ignorable="w14 w15 w16se wp14">
+<w:document xmlns:wpc="http://schemas.microsoft.com/office/word/2010/wordprocessingCanvas" xmlns:cx="http://schemas.microsoft.com/office/drawing/2014/chartex" xmlns:cx1="http://schemas.microsoft.com/office/drawing/2015/9/8/chartex" xmlns:cx2="http://schemas.microsoft.com/office/drawing/2015/10/21/chartex" xmlns:cx3="http://schemas.microsoft.com/office/drawing/2016/5/9/chartex" xmlns:cx4="http://schemas.microsoft.com/office/drawing/2016/5/10/chartex" xmlns:cx5="http://schemas.microsoft.com/office/drawing/2016/5/11/chartex" xmlns:mc="http://schemas.openxmlformats.org/markup-compatibility/2006" xmlns:o="urn:schemas-microsoft-com:office:office" xmlns:r="http://schemas.openxmlformats.org/officeDocument/2006/relationships" xmlns:m="http://schemas.openxmlformats.org/officeDocument/2006/math" xmlns:v="urn:schemas-microsoft-com:vml" xmlns:wp14="http://schemas.microsoft.com/office/word/2010/wordprocessingDrawing" xmlns:wp="http://schemas.openxmlformats.org/drawingml/2006/wordprocessingDrawing" xmlns:w10="urn:schemas-microsoft-com:office:word" xmlns:w="http://schemas.openxmlformats.org/wordprocessingml/2006/main" xmlns:w14="http://schemas.microsoft.com/office/word/2010/wordml" xmlns:w15="http://schemas.microsoft.com/office/word/2012/wordml" xmlns:w16se="http://schemas.microsoft.com/office/word/2015/wordml/symex" xmlns:wpg="http://schemas.microsoft.com/office/word/2010/wordprocessingGroup" xmlns:wpi="http://schemas.microsoft.com/office/word/2010/wordprocessingInk" xmlns:wne="http://schemas.microsoft.com/office/word/2006/wordml" xmlns:wps="http://schemas.microsoft.com/office/word/2010/wordprocessingShape" mc:Ignorable="w14 w15 w16se wp14">
   <w:body>
     <w:p>
       <w:pPr>
@@ -32,6 +32,7 @@
       <w:r>
         <w:rPr>
           <w:noProof/>
+          <w:lang w:eastAsia="en-GB"/>
         </w:rPr>
         <w:drawing>
           <wp:inline distT="0" distB="0" distL="0" distR="0">
@@ -102,19 +103,8 @@
           <w:color w:val="FF0000"/>
           <w:lang w:val="en-US"/>
         </w:rPr>
-        <w:t>IMPROVEMENT NEEDED</w:t>
+        <w:t>IMPROVEMENT NEEDED!!!</w:t>
       </w:r>
-      <w:proofErr w:type="gramStart"/>
-      <w:r>
-        <w:rPr>
-          <w:b/>
-          <w:bCs/>
-          <w:color w:val="FF0000"/>
-          <w:lang w:val="en-US"/>
-        </w:rPr>
-        <w:t>!!!</w:t>
-      </w:r>
-      <w:proofErr w:type="gramEnd"/>
       <w:r>
         <w:rPr>
           <w:b/>
@@ -143,19 +133,7 @@
           <w:szCs w:val="21"/>
           <w:shd w:val="clear" w:color="auto" w:fill="FFFFFF"/>
         </w:rPr>
-        <w:t>‘</w:t>
-      </w:r>
-      <w:r>
-        <w:rPr>
-          <w:rFonts w:ascii="Segoe UI" w:hAnsi="Segoe UI" w:cs="Segoe UI"/>
-          <w:b/>
-          <w:bCs/>
-          <w:color w:val="FF0000"/>
-          <w:sz w:val="21"/>
-          <w:szCs w:val="21"/>
-          <w:shd w:val="clear" w:color="auto" w:fill="FFFFFF"/>
-        </w:rPr>
-        <w:t>I believe you need at least one more type of user, namely the staff. You may want to have different levels of staff (e.g. line manager, supervisor and technician).</w:t>
+        <w:t>‘I believe you need at least one more type of user, namely the staff. You may want to have different levels of staff (e.g. line manager, supervisor and technician).</w:t>
       </w:r>
       <w:r>
         <w:rPr>
@@ -178,19 +156,7 @@
           <w:szCs w:val="21"/>
           <w:shd w:val="clear" w:color="auto" w:fill="FFFFFF"/>
         </w:rPr>
-        <w:t>I am not sure that it should be the Admin to assign staff rather than assigning a flight to a terminal queue with all the jobs assigned to that terminal. In this case the staff assigned to that terminal just has to check the next job in the queue. Everything else looks good.</w:t>
-      </w:r>
-      <w:r>
-        <w:rPr>
-          <w:rFonts w:ascii="Segoe UI" w:hAnsi="Segoe UI" w:cs="Segoe UI"/>
-          <w:b/>
-          <w:bCs/>
-          <w:color w:val="FF0000"/>
-          <w:sz w:val="21"/>
-          <w:szCs w:val="21"/>
-          <w:shd w:val="clear" w:color="auto" w:fill="FFFFFF"/>
-        </w:rPr>
-        <w:t xml:space="preserve"> ‘</w:t>
+        <w:t>I am not sure that it should be the Admin to assign staff rather than assigning a flight to a terminal queue with all the jobs assigned to that terminal. In this case the staff assigned to that terminal just has to check the next job in the queue. Everything else looks good. ‘</w:t>
       </w:r>
     </w:p>
     <w:p>
@@ -278,6 +244,7 @@
       <w:r>
         <w:rPr>
           <w:noProof/>
+          <w:lang w:eastAsia="en-GB"/>
         </w:rPr>
         <w:drawing>
           <wp:anchor distT="0" distB="0" distL="114300" distR="114300" simplePos="0" relativeHeight="251658240" behindDoc="0" locked="0" layoutInCell="1" allowOverlap="1">
@@ -521,7 +488,13 @@
               <w:rPr>
                 <w:lang w:val="en-US"/>
               </w:rPr>
-              <w:t>The user enter the create account through the selection</w:t>
+              <w:t xml:space="preserve">The user enters </w:t>
+            </w:r>
+            <w:r>
+              <w:rPr>
+                <w:lang w:val="en-US"/>
+              </w:rPr>
+              <w:t>the create account through the selection</w:t>
             </w:r>
             <w:r>
               <w:rPr>
@@ -777,7 +750,19 @@
               <w:rPr>
                 <w:lang w:val="en-US"/>
               </w:rPr>
-              <w:t xml:space="preserve"> user as created an account</w:t>
+              <w:t xml:space="preserve"> user </w:t>
+            </w:r>
+            <w:r>
+              <w:rPr>
+                <w:lang w:val="en-US"/>
+              </w:rPr>
+              <w:t>h</w:t>
+            </w:r>
+            <w:r>
+              <w:rPr>
+                <w:lang w:val="en-US"/>
+              </w:rPr>
+              <w:t>as created an account</w:t>
             </w:r>
           </w:p>
         </w:tc>
@@ -815,7 +800,19 @@
               <w:rPr>
                 <w:lang w:val="en-US"/>
               </w:rPr>
-              <w:t>x</w:t>
+              <w:t>The user enters the log-in through</w:t>
+            </w:r>
+            <w:r>
+              <w:rPr>
+                <w:lang w:val="en-US"/>
+              </w:rPr>
+              <w:t xml:space="preserve"> the selection on the main menu the user en</w:t>
+            </w:r>
+            <w:r>
+              <w:rPr>
+                <w:lang w:val="en-US"/>
+              </w:rPr>
+              <w:t>ters their email and password, the system checks the xml file for a matching email and password and returns the user to the main menu, logged in</w:t>
             </w:r>
           </w:p>
         </w:tc>
@@ -842,15 +839,36 @@
           </w:p>
           <w:p>
             <w:pPr>
-              <w:rPr>
-                <w:lang w:val="en-US"/>
-              </w:rPr>
-            </w:pPr>
-            <w:r>
-              <w:rPr>
-                <w:lang w:val="en-US"/>
-              </w:rPr>
-              <w:t>x</w:t>
+              <w:pStyle w:val="ListParagraph"/>
+              <w:numPr>
+                <w:ilvl w:val="0"/>
+                <w:numId w:val="2"/>
+              </w:numPr>
+              <w:rPr>
+                <w:bCs/>
+                <w:lang w:val="en-US"/>
+              </w:rPr>
+            </w:pPr>
+            <w:r>
+              <w:rPr>
+                <w:bCs/>
+                <w:lang w:val="en-US"/>
+              </w:rPr>
+              <w:t xml:space="preserve">User enters invalid </w:t>
+            </w:r>
+            <w:r>
+              <w:rPr>
+                <w:bCs/>
+                <w:lang w:val="en-US"/>
+              </w:rPr>
+              <w:t>data;</w:t>
+            </w:r>
+            <w:r>
+              <w:rPr>
+                <w:bCs/>
+                <w:lang w:val="en-US"/>
+              </w:rPr>
+              <w:t xml:space="preserve"> an error message occurs until the user enters valid log in details. The user cannot access features such as ‘Make a Booking’ until they have logged in successfully.</w:t>
             </w:r>
           </w:p>
         </w:tc>
@@ -895,7 +913,7 @@
               <w:rPr>
                 <w:lang w:val="en-US"/>
               </w:rPr>
-              <w:t>x</w:t>
+              <w:t>User returns to the main menu, logged in as an admin or regular user.</w:t>
             </w:r>
           </w:p>
         </w:tc>
@@ -1001,13 +1019,7 @@
               <w:rPr>
                 <w:lang w:val="en-US"/>
               </w:rPr>
-              <w:t xml:space="preserve"> C</w:t>
-            </w:r>
-            <w:r>
-              <w:rPr>
-                <w:lang w:val="en-US"/>
-              </w:rPr>
-              <w:t>ustomer</w:t>
+              <w:t xml:space="preserve"> Customer</w:t>
             </w:r>
           </w:p>
         </w:tc>
@@ -1035,14 +1047,12 @@
               </w:rPr>
               <w:t xml:space="preserve"> </w:t>
             </w:r>
-            <w:proofErr w:type="spellStart"/>
-            <w:r>
-              <w:rPr>
-                <w:lang w:val="en-US"/>
-              </w:rPr>
-              <w:t>hj</w:t>
-            </w:r>
-            <w:proofErr w:type="spellEnd"/>
+            <w:r>
+              <w:rPr>
+                <w:lang w:val="en-US"/>
+              </w:rPr>
+              <w:t>user is logged in</w:t>
+            </w:r>
           </w:p>
         </w:tc>
       </w:tr>
@@ -1079,7 +1089,19 @@
               <w:rPr>
                 <w:lang w:val="en-US"/>
               </w:rPr>
-              <w:t>x</w:t>
+              <w:t xml:space="preserve">The user enters the make a </w:t>
+            </w:r>
+            <w:r>
+              <w:rPr>
+                <w:lang w:val="en-US"/>
+              </w:rPr>
+              <w:t>booking through</w:t>
+            </w:r>
+            <w:r>
+              <w:rPr>
+                <w:lang w:val="en-US"/>
+              </w:rPr>
+              <w:t xml:space="preserve"> the main menu</w:t>
             </w:r>
           </w:p>
         </w:tc>
@@ -1334,12 +1356,6 @@
                 <w:lang w:val="en-US"/>
               </w:rPr>
             </w:pPr>
-            <w:r>
-              <w:rPr>
-                <w:lang w:val="en-US"/>
-              </w:rPr>
-              <w:t>d</w:t>
-            </w:r>
           </w:p>
         </w:tc>
         <w:tc>
@@ -1459,13 +1475,7 @@
               <w:rPr>
                 <w:lang w:val="en-US"/>
               </w:rPr>
-              <w:t xml:space="preserve"> </w:t>
-            </w:r>
-            <w:r>
-              <w:rPr>
-                <w:lang w:val="en-US"/>
-              </w:rPr>
-              <w:t>5</w:t>
+              <w:t xml:space="preserve"> 5</w:t>
             </w:r>
           </w:p>
         </w:tc>
@@ -1493,13 +1503,7 @@
               <w:rPr>
                 <w:lang w:val="en-US"/>
               </w:rPr>
-              <w:t xml:space="preserve"> </w:t>
-            </w:r>
-            <w:r>
-              <w:rPr>
-                <w:lang w:val="en-US"/>
-              </w:rPr>
-              <w:t>Make Payment</w:t>
+              <w:t xml:space="preserve"> Make Payment</w:t>
             </w:r>
           </w:p>
         </w:tc>
@@ -1721,20 +1725,13 @@
                 <w:bCs/>
                 <w:lang w:val="en-US"/>
               </w:rPr>
-              <w:lastRenderedPageBreak/>
               <w:t>ID:</w:t>
             </w:r>
             <w:r>
               <w:rPr>
                 <w:lang w:val="en-US"/>
               </w:rPr>
-              <w:t xml:space="preserve"> </w:t>
-            </w:r>
-            <w:r>
-              <w:rPr>
-                <w:lang w:val="en-US"/>
-              </w:rPr>
-              <w:t>6</w:t>
+              <w:t xml:space="preserve"> 6</w:t>
             </w:r>
           </w:p>
         </w:tc>
@@ -1762,13 +1759,68 @@
               <w:rPr>
                 <w:lang w:val="en-US"/>
               </w:rPr>
+              <w:t xml:space="preserve"> Confirm Booking</w:t>
+            </w:r>
+          </w:p>
+        </w:tc>
+      </w:tr>
+      <w:tr>
+        <w:tc>
+          <w:tcPr>
+            <w:tcW w:w="4508" w:type="dxa"/>
+            <w:gridSpan w:val="2"/>
+          </w:tcPr>
+          <w:p>
+            <w:pPr>
+              <w:rPr>
+                <w:lang w:val="en-US"/>
+              </w:rPr>
+            </w:pPr>
+            <w:r>
+              <w:rPr>
+                <w:b/>
+                <w:bCs/>
+                <w:lang w:val="en-US"/>
+              </w:rPr>
+              <w:t>Actors Involved:</w:t>
+            </w:r>
+            <w:r>
+              <w:rPr>
+                <w:lang w:val="en-US"/>
+              </w:rPr>
+              <w:t xml:space="preserve"> Customer</w:t>
+            </w:r>
+          </w:p>
+        </w:tc>
+        <w:tc>
+          <w:tcPr>
+            <w:tcW w:w="4508" w:type="dxa"/>
+          </w:tcPr>
+          <w:p>
+            <w:pPr>
+              <w:rPr>
+                <w:lang w:val="en-US"/>
+              </w:rPr>
+            </w:pPr>
+            <w:r>
+              <w:rPr>
+                <w:b/>
+                <w:bCs/>
+                <w:lang w:val="en-US"/>
+              </w:rPr>
+              <w:t>Preconditions:</w:t>
+            </w:r>
+            <w:r>
+              <w:rPr>
+                <w:lang w:val="en-US"/>
+              </w:rPr>
               <w:t xml:space="preserve"> </w:t>
             </w:r>
             <w:r>
               <w:rPr>
                 <w:lang w:val="en-US"/>
               </w:rPr>
-              <w:t>Confirm Booking</w:t>
+              <w:t>x</w:t>
             </w:r>
           </w:p>
         </w:tc>
@@ -1782,67 +1834,6 @@
           <w:p>
             <w:pPr>
               <w:rPr>
-                <w:lang w:val="en-US"/>
-              </w:rPr>
-            </w:pPr>
-            <w:r>
-              <w:rPr>
-                <w:b/>
-                <w:bCs/>
-                <w:lang w:val="en-US"/>
-              </w:rPr>
-              <w:t>Actors Involved:</w:t>
-            </w:r>
-            <w:r>
-              <w:rPr>
-                <w:lang w:val="en-US"/>
-              </w:rPr>
-              <w:t xml:space="preserve"> Customer</w:t>
-            </w:r>
-          </w:p>
-        </w:tc>
-        <w:tc>
-          <w:tcPr>
-            <w:tcW w:w="4508" w:type="dxa"/>
-          </w:tcPr>
-          <w:p>
-            <w:pPr>
-              <w:rPr>
-                <w:lang w:val="en-US"/>
-              </w:rPr>
-            </w:pPr>
-            <w:r>
-              <w:rPr>
-                <w:b/>
-                <w:bCs/>
-                <w:lang w:val="en-US"/>
-              </w:rPr>
-              <w:t>Preconditions:</w:t>
-            </w:r>
-            <w:r>
-              <w:rPr>
-                <w:lang w:val="en-US"/>
-              </w:rPr>
-              <w:t xml:space="preserve"> </w:t>
-            </w:r>
-            <w:r>
-              <w:rPr>
-                <w:lang w:val="en-US"/>
-              </w:rPr>
-              <w:t>x</w:t>
-            </w:r>
-          </w:p>
-        </w:tc>
-      </w:tr>
-      <w:tr>
-        <w:tc>
-          <w:tcPr>
-            <w:tcW w:w="4508" w:type="dxa"/>
-            <w:gridSpan w:val="2"/>
-          </w:tcPr>
-          <w:p>
-            <w:pPr>
-              <w:rPr>
                 <w:b/>
                 <w:bCs/>
                 <w:lang w:val="en-US"/>
@@ -1867,7 +1858,7 @@
               <w:rPr>
                 <w:lang w:val="en-US"/>
               </w:rPr>
-              <w:t>x</w:t>
+              <w:t>After</w:t>
             </w:r>
           </w:p>
         </w:tc>
@@ -2027,13 +2018,7 @@
               <w:rPr>
                 <w:lang w:val="en-US"/>
               </w:rPr>
-              <w:t xml:space="preserve"> </w:t>
-            </w:r>
-            <w:r>
-              <w:rPr>
-                <w:lang w:val="en-US"/>
-              </w:rPr>
-              <w:t>Edit Booking</w:t>
+              <w:t xml:space="preserve"> Edit Booking</w:t>
             </w:r>
           </w:p>
         </w:tc>
@@ -2068,13 +2053,7 @@
               <w:rPr>
                 <w:lang w:val="en-US"/>
               </w:rPr>
-              <w:t xml:space="preserve">ustomer, </w:t>
-            </w:r>
-            <w:r>
-              <w:rPr>
-                <w:lang w:val="en-US"/>
-              </w:rPr>
-              <w:t>Admin</w:t>
+              <w:t>ustomer, Admin</w:t>
             </w:r>
           </w:p>
         </w:tc>
@@ -2138,7 +2117,67 @@
               <w:rPr>
                 <w:lang w:val="en-US"/>
               </w:rPr>
-              <w:t>d</w:t>
+              <w:t>After a user</w:t>
+            </w:r>
+            <w:r>
+              <w:rPr>
+                <w:lang w:val="en-US"/>
+              </w:rPr>
+              <w:t>,</w:t>
+            </w:r>
+            <w:r>
+              <w:rPr>
+                <w:lang w:val="en-US"/>
+              </w:rPr>
+              <w:t xml:space="preserve"> has made a booking, that is saved in the xm</w:t>
+            </w:r>
+            <w:r>
+              <w:rPr>
+                <w:lang w:val="en-US"/>
+              </w:rPr>
+              <w:t>l file, the user selects ‘Edit B</w:t>
+            </w:r>
+            <w:r>
+              <w:rPr>
+                <w:lang w:val="en-US"/>
+              </w:rPr>
+              <w:t>ooking</w:t>
+            </w:r>
+            <w:r>
+              <w:rPr>
+                <w:lang w:val="en-US"/>
+              </w:rPr>
+              <w:t>’</w:t>
+            </w:r>
+            <w:r>
+              <w:rPr>
+                <w:lang w:val="en-US"/>
+              </w:rPr>
+              <w:t xml:space="preserve"> in which their data is appended as </w:t>
+            </w:r>
+            <w:r>
+              <w:rPr>
+                <w:lang w:val="en-US"/>
+              </w:rPr>
+              <w:t>their current booking is removed</w:t>
+            </w:r>
+            <w:r>
+              <w:rPr>
+                <w:lang w:val="en-US"/>
+              </w:rPr>
+              <w:t xml:space="preserve"> and replaced with a new booking as the user selects the flight locations, times and </w:t>
+            </w:r>
+            <w:r>
+              <w:rPr>
+                <w:lang w:val="en-US"/>
+              </w:rPr>
+              <w:t>seat allocation, the new booking is then appended in the booking xml file</w:t>
+            </w:r>
+            <w:r>
+              <w:rPr>
+                <w:lang w:val="en-US"/>
+              </w:rPr>
+              <w:t>.</w:t>
             </w:r>
           </w:p>
         </w:tc>
@@ -2292,13 +2331,7 @@
               <w:rPr>
                 <w:lang w:val="en-US"/>
               </w:rPr>
-              <w:t xml:space="preserve"> </w:t>
-            </w:r>
-            <w:r>
-              <w:rPr>
-                <w:lang w:val="en-US"/>
-              </w:rPr>
-              <w:t>Cancel Booking</w:t>
+              <w:t xml:space="preserve"> Cancel Booking</w:t>
             </w:r>
           </w:p>
         </w:tc>
@@ -2327,19 +2360,7 @@
               <w:rPr>
                 <w:lang w:val="en-US"/>
               </w:rPr>
-              <w:t xml:space="preserve"> </w:t>
-            </w:r>
-            <w:r>
-              <w:rPr>
-                <w:lang w:val="en-US"/>
-              </w:rPr>
-              <w:t>Admin</w:t>
-            </w:r>
-            <w:r>
-              <w:rPr>
-                <w:lang w:val="en-US"/>
-              </w:rPr>
-              <w:t>, Customer</w:t>
+              <w:t xml:space="preserve"> Admin, Customer</w:t>
             </w:r>
           </w:p>
         </w:tc>
@@ -2403,7 +2424,25 @@
               <w:rPr>
                 <w:lang w:val="en-US"/>
               </w:rPr>
-              <w:t>d</w:t>
+              <w:t xml:space="preserve">After a </w:t>
+            </w:r>
+            <w:r>
+              <w:rPr>
+                <w:lang w:val="en-US"/>
+              </w:rPr>
+              <w:t>user,</w:t>
+            </w:r>
+            <w:r>
+              <w:rPr>
+                <w:lang w:val="en-US"/>
+              </w:rPr>
+              <w:t xml:space="preserve"> has made a booking, that is saved in the xml file, the user selects ‘Edit Booking’</w:t>
+            </w:r>
+            <w:r>
+              <w:rPr>
+                <w:lang w:val="en-US"/>
+              </w:rPr>
+              <w:t xml:space="preserve"> in which their booking is deleted and appends the booking xml file for that booking from the user, the seat allocation removed from the system will then we available again the Make a Booking section.</w:t>
             </w:r>
           </w:p>
         </w:tc>
@@ -2475,7 +2514,7 @@
               <w:rPr>
                 <w:lang w:val="en-US"/>
               </w:rPr>
-              <w:t xml:space="preserve"> g</w:t>
+              <w:t xml:space="preserve"> </w:t>
             </w:r>
           </w:p>
         </w:tc>
@@ -2557,13 +2596,74 @@
               <w:rPr>
                 <w:lang w:val="en-US"/>
               </w:rPr>
+              <w:t xml:space="preserve"> View Flight Info</w:t>
+            </w:r>
+          </w:p>
+        </w:tc>
+      </w:tr>
+      <w:tr>
+        <w:tc>
+          <w:tcPr>
+            <w:tcW w:w="4508" w:type="dxa"/>
+            <w:gridSpan w:val="2"/>
+          </w:tcPr>
+          <w:p>
+            <w:pPr>
+              <w:rPr>
+                <w:lang w:val="en-US"/>
+              </w:rPr>
+            </w:pPr>
+            <w:r>
+              <w:rPr>
+                <w:b/>
+                <w:bCs/>
+                <w:lang w:val="en-US"/>
+              </w:rPr>
+              <w:t>Actors Involved:</w:t>
+            </w:r>
+            <w:r>
+              <w:rPr>
+                <w:lang w:val="en-US"/>
+              </w:rPr>
+              <w:t xml:space="preserve"> Admin, Customer</w:t>
+            </w:r>
+            <w:r>
+              <w:rPr>
+                <w:lang w:val="en-US"/>
+              </w:rPr>
+              <w:t>, Staff</w:t>
+            </w:r>
+          </w:p>
+        </w:tc>
+        <w:tc>
+          <w:tcPr>
+            <w:tcW w:w="4508" w:type="dxa"/>
+          </w:tcPr>
+          <w:p>
+            <w:pPr>
+              <w:rPr>
+                <w:lang w:val="en-US"/>
+              </w:rPr>
+            </w:pPr>
+            <w:r>
+              <w:rPr>
+                <w:b/>
+                <w:bCs/>
+                <w:lang w:val="en-US"/>
+              </w:rPr>
+              <w:t>Preconditions:</w:t>
+            </w:r>
+            <w:r>
+              <w:rPr>
+                <w:lang w:val="en-US"/>
+              </w:rPr>
               <w:t xml:space="preserve"> </w:t>
             </w:r>
             <w:r>
               <w:rPr>
                 <w:lang w:val="en-US"/>
               </w:rPr>
-              <w:t>View Flight Info</w:t>
+              <w:t xml:space="preserve"> the user is logged into the system</w:t>
             </w:r>
           </w:p>
         </w:tc>
@@ -2577,61 +2677,6 @@
           <w:p>
             <w:pPr>
               <w:rPr>
-                <w:lang w:val="en-US"/>
-              </w:rPr>
-            </w:pPr>
-            <w:r>
-              <w:rPr>
-                <w:b/>
-                <w:bCs/>
-                <w:lang w:val="en-US"/>
-              </w:rPr>
-              <w:t>Actors Involved:</w:t>
-            </w:r>
-            <w:r>
-              <w:rPr>
-                <w:lang w:val="en-US"/>
-              </w:rPr>
-              <w:t xml:space="preserve"> Admin, Customer</w:t>
-            </w:r>
-          </w:p>
-        </w:tc>
-        <w:tc>
-          <w:tcPr>
-            <w:tcW w:w="4508" w:type="dxa"/>
-          </w:tcPr>
-          <w:p>
-            <w:pPr>
-              <w:rPr>
-                <w:lang w:val="en-US"/>
-              </w:rPr>
-            </w:pPr>
-            <w:r>
-              <w:rPr>
-                <w:b/>
-                <w:bCs/>
-                <w:lang w:val="en-US"/>
-              </w:rPr>
-              <w:t>Preconditions:</w:t>
-            </w:r>
-            <w:r>
-              <w:rPr>
-                <w:lang w:val="en-US"/>
-              </w:rPr>
-              <w:t xml:space="preserve"> U</w:t>
-            </w:r>
-          </w:p>
-        </w:tc>
-      </w:tr>
-      <w:tr>
-        <w:tc>
-          <w:tcPr>
-            <w:tcW w:w="4508" w:type="dxa"/>
-            <w:gridSpan w:val="2"/>
-          </w:tcPr>
-          <w:p>
-            <w:pPr>
-              <w:rPr>
                 <w:b/>
                 <w:bCs/>
                 <w:lang w:val="en-US"/>
@@ -2656,7 +2701,21 @@
               <w:rPr>
                 <w:lang w:val="en-US"/>
               </w:rPr>
-              <w:t>D</w:t>
+              <w:t xml:space="preserve">When the View Flight Info is selected from the menu regardless of access level, the flight info is displayed for each terminal, the </w:t>
+            </w:r>
+            <w:proofErr w:type="spellStart"/>
+            <w:r>
+              <w:rPr>
+                <w:lang w:val="en-US"/>
+              </w:rPr>
+              <w:t>timeboard</w:t>
+            </w:r>
+            <w:proofErr w:type="spellEnd"/>
+            <w:r>
+              <w:rPr>
+                <w:lang w:val="en-US"/>
+              </w:rPr>
+              <w:t xml:space="preserve"> displays all times, previously sorted by time using Quicksort and placed in the queue.</w:t>
             </w:r>
           </w:p>
         </w:tc>
@@ -2704,31 +2763,26 @@
           </w:tcPr>
           <w:p>
             <w:pPr>
-              <w:rPr>
-                <w:lang w:val="en-US"/>
-              </w:rPr>
-            </w:pPr>
-            <w:r>
-              <w:rPr>
-                <w:b/>
-                <w:bCs/>
-                <w:lang w:val="en-US"/>
-              </w:rPr>
-              <w:t>Post conditions</w:t>
-            </w:r>
-            <w:r>
-              <w:rPr>
-                <w:b/>
-                <w:bCs/>
-                <w:lang w:val="en-US"/>
-              </w:rPr>
-              <w:t>:</w:t>
-            </w:r>
-            <w:r>
-              <w:rPr>
-                <w:lang w:val="en-US"/>
-              </w:rPr>
-              <w:t xml:space="preserve"> g</w:t>
+              <w:tabs>
+                <w:tab w:val="left" w:pos="2805"/>
+              </w:tabs>
+              <w:rPr>
+                <w:lang w:val="en-US"/>
+              </w:rPr>
+            </w:pPr>
+            <w:r>
+              <w:rPr>
+                <w:b/>
+                <w:bCs/>
+                <w:lang w:val="en-US"/>
+              </w:rPr>
+              <w:t>Post conditions:</w:t>
+            </w:r>
+            <w:r>
+              <w:rPr>
+                <w:lang w:val="en-US"/>
+              </w:rPr>
+              <w:t xml:space="preserve"> </w:t>
             </w:r>
           </w:p>
         </w:tc>
@@ -2810,13 +2864,7 @@
               <w:rPr>
                 <w:lang w:val="en-US"/>
               </w:rPr>
-              <w:t xml:space="preserve"> </w:t>
-            </w:r>
-            <w:r>
-              <w:rPr>
-                <w:lang w:val="en-US"/>
-              </w:rPr>
-              <w:t>Update Flight Info</w:t>
+              <w:t xml:space="preserve"> Update Flight Info</w:t>
             </w:r>
           </w:p>
         </w:tc>
@@ -2845,13 +2893,7 @@
               <w:rPr>
                 <w:lang w:val="en-US"/>
               </w:rPr>
-              <w:t xml:space="preserve"> </w:t>
-            </w:r>
-            <w:r>
-              <w:rPr>
-                <w:lang w:val="en-US"/>
-              </w:rPr>
-              <w:t>Admin</w:t>
+              <w:t xml:space="preserve"> Admin</w:t>
             </w:r>
           </w:p>
         </w:tc>
@@ -2917,6 +2959,8 @@
               </w:rPr>
               <w:t>D</w:t>
             </w:r>
+            <w:bookmarkStart w:id="0" w:name="_GoBack"/>
+            <w:bookmarkEnd w:id="0"/>
           </w:p>
         </w:tc>
         <w:tc>
@@ -2973,15 +3017,7 @@
                 <w:bCs/>
                 <w:lang w:val="en-US"/>
               </w:rPr>
-              <w:t>Post conditions</w:t>
-            </w:r>
-            <w:r>
-              <w:rPr>
-                <w:b/>
-                <w:bCs/>
-                <w:lang w:val="en-US"/>
-              </w:rPr>
-              <w:t>:</w:t>
+              <w:t>Post conditions:</w:t>
             </w:r>
             <w:r>
               <w:rPr>
@@ -3069,13 +3105,7 @@
               <w:rPr>
                 <w:lang w:val="en-US"/>
               </w:rPr>
-              <w:t xml:space="preserve"> </w:t>
-            </w:r>
-            <w:r>
-              <w:rPr>
-                <w:lang w:val="en-US"/>
-              </w:rPr>
-              <w:t>Edit Flight Info</w:t>
+              <w:t xml:space="preserve"> Edit Flight Info</w:t>
             </w:r>
           </w:p>
         </w:tc>
@@ -3104,13 +3134,7 @@
               <w:rPr>
                 <w:lang w:val="en-US"/>
               </w:rPr>
-              <w:t xml:space="preserve"> </w:t>
-            </w:r>
-            <w:r>
-              <w:rPr>
-                <w:lang w:val="en-US"/>
-              </w:rPr>
-              <w:t>Admin</w:t>
+              <w:t xml:space="preserve"> Admin</w:t>
             </w:r>
           </w:p>
         </w:tc>
@@ -3232,15 +3256,7 @@
                 <w:bCs/>
                 <w:lang w:val="en-US"/>
               </w:rPr>
-              <w:t>Post conditions</w:t>
-            </w:r>
-            <w:r>
-              <w:rPr>
-                <w:b/>
-                <w:bCs/>
-                <w:lang w:val="en-US"/>
-              </w:rPr>
-              <w:t>:</w:t>
+              <w:t>Post conditions:</w:t>
             </w:r>
             <w:r>
               <w:rPr>
@@ -3328,13 +3344,7 @@
               <w:rPr>
                 <w:lang w:val="en-US"/>
               </w:rPr>
-              <w:t xml:space="preserve"> </w:t>
-            </w:r>
-            <w:r>
-              <w:rPr>
-                <w:lang w:val="en-US"/>
-              </w:rPr>
-              <w:t>Delete Flight Info</w:t>
+              <w:t xml:space="preserve"> Delete Flight Info</w:t>
             </w:r>
           </w:p>
         </w:tc>
@@ -3363,13 +3373,7 @@
               <w:rPr>
                 <w:lang w:val="en-US"/>
               </w:rPr>
-              <w:t xml:space="preserve"> </w:t>
-            </w:r>
-            <w:r>
-              <w:rPr>
-                <w:lang w:val="en-US"/>
-              </w:rPr>
-              <w:t>Admin</w:t>
+              <w:t xml:space="preserve"> Admin</w:t>
             </w:r>
           </w:p>
         </w:tc>
@@ -3491,15 +3495,7 @@
                 <w:bCs/>
                 <w:lang w:val="en-US"/>
               </w:rPr>
-              <w:t>Post conditions</w:t>
-            </w:r>
-            <w:r>
-              <w:rPr>
-                <w:b/>
-                <w:bCs/>
-                <w:lang w:val="en-US"/>
-              </w:rPr>
-              <w:t>:</w:t>
+              <w:t>Post conditions:</w:t>
             </w:r>
             <w:r>
               <w:rPr>
@@ -3587,13 +3583,7 @@
               <w:rPr>
                 <w:lang w:val="en-US"/>
               </w:rPr>
-              <w:t xml:space="preserve"> </w:t>
-            </w:r>
-            <w:r>
-              <w:rPr>
-                <w:lang w:val="en-US"/>
-              </w:rPr>
-              <w:t xml:space="preserve">Assign staff to terminal </w:t>
+              <w:t xml:space="preserve"> Assign staff to terminal </w:t>
             </w:r>
           </w:p>
         </w:tc>
@@ -3622,13 +3612,7 @@
               <w:rPr>
                 <w:lang w:val="en-US"/>
               </w:rPr>
-              <w:t xml:space="preserve"> </w:t>
-            </w:r>
-            <w:r>
-              <w:rPr>
-                <w:lang w:val="en-US"/>
-              </w:rPr>
-              <w:t>Admin</w:t>
+              <w:t xml:space="preserve"> Admin</w:t>
             </w:r>
           </w:p>
         </w:tc>
@@ -3692,7 +3676,6 @@
               <w:rPr>
                 <w:lang w:val="en-US"/>
               </w:rPr>
-              <w:lastRenderedPageBreak/>
               <w:t>d</w:t>
             </w:r>
           </w:p>
@@ -3715,7 +3698,6 @@
                 <w:bCs/>
                 <w:lang w:val="en-US"/>
               </w:rPr>
-              <w:lastRenderedPageBreak/>
               <w:t>Alternative Flow</w:t>
             </w:r>
           </w:p>
@@ -3729,7 +3711,6 @@
               <w:rPr>
                 <w:lang w:val="en-US"/>
               </w:rPr>
-              <w:lastRenderedPageBreak/>
               <w:t>g</w:t>
             </w:r>
           </w:p>
@@ -3753,16 +3734,7 @@
                 <w:bCs/>
                 <w:lang w:val="en-US"/>
               </w:rPr>
-              <w:lastRenderedPageBreak/>
-              <w:t>Post conditions</w:t>
-            </w:r>
-            <w:r>
-              <w:rPr>
-                <w:b/>
-                <w:bCs/>
-                <w:lang w:val="en-US"/>
-              </w:rPr>
-              <w:t>:</w:t>
+              <w:t>Post conditions:</w:t>
             </w:r>
             <w:r>
               <w:rPr>
@@ -3850,25 +3822,7 @@
               <w:rPr>
                 <w:lang w:val="en-US"/>
               </w:rPr>
-              <w:t xml:space="preserve"> Assign </w:t>
-            </w:r>
-            <w:r>
-              <w:rPr>
-                <w:lang w:val="en-US"/>
-              </w:rPr>
-              <w:t>flight</w:t>
-            </w:r>
-            <w:r>
-              <w:rPr>
-                <w:lang w:val="en-US"/>
-              </w:rPr>
-              <w:t xml:space="preserve"> to terminal</w:t>
-            </w:r>
-            <w:r>
-              <w:rPr>
-                <w:lang w:val="en-US"/>
-              </w:rPr>
-              <w:t xml:space="preserve"> queue</w:t>
+              <w:t xml:space="preserve"> Assign flight to terminal queue</w:t>
             </w:r>
           </w:p>
         </w:tc>
@@ -3897,13 +3851,7 @@
               <w:rPr>
                 <w:lang w:val="en-US"/>
               </w:rPr>
-              <w:t xml:space="preserve"> </w:t>
-            </w:r>
-            <w:r>
-              <w:rPr>
-                <w:lang w:val="en-US"/>
-              </w:rPr>
-              <w:t>Admin</w:t>
+              <w:t xml:space="preserve"> Admin</w:t>
             </w:r>
           </w:p>
         </w:tc>
@@ -4025,15 +3973,7 @@
                 <w:bCs/>
                 <w:lang w:val="en-US"/>
               </w:rPr>
-              <w:t>Post conditions</w:t>
-            </w:r>
-            <w:r>
-              <w:rPr>
-                <w:b/>
-                <w:bCs/>
-                <w:lang w:val="en-US"/>
-              </w:rPr>
-              <w:t>:</w:t>
+              <w:t>Post conditions:</w:t>
             </w:r>
             <w:r>
               <w:rPr>
@@ -4285,8 +4225,6 @@
           <w:lang w:val="en-US"/>
         </w:rPr>
       </w:pPr>
-      <w:bookmarkStart w:id="0" w:name="_GoBack"/>
-      <w:bookmarkEnd w:id="0"/>
     </w:p>
     <w:tbl>
       <w:tblPr>
@@ -4357,13 +4295,68 @@
               <w:rPr>
                 <w:lang w:val="en-US"/>
               </w:rPr>
+              <w:t xml:space="preserve"> View Staff info</w:t>
+            </w:r>
+          </w:p>
+        </w:tc>
+      </w:tr>
+      <w:tr>
+        <w:tc>
+          <w:tcPr>
+            <w:tcW w:w="4508" w:type="dxa"/>
+            <w:gridSpan w:val="2"/>
+          </w:tcPr>
+          <w:p>
+            <w:pPr>
+              <w:rPr>
+                <w:lang w:val="en-US"/>
+              </w:rPr>
+            </w:pPr>
+            <w:r>
+              <w:rPr>
+                <w:b/>
+                <w:bCs/>
+                <w:lang w:val="en-US"/>
+              </w:rPr>
+              <w:t>Actors Involved:</w:t>
+            </w:r>
+            <w:r>
+              <w:rPr>
+                <w:lang w:val="en-US"/>
+              </w:rPr>
+              <w:t xml:space="preserve"> Admin</w:t>
+            </w:r>
+          </w:p>
+        </w:tc>
+        <w:tc>
+          <w:tcPr>
+            <w:tcW w:w="4508" w:type="dxa"/>
+          </w:tcPr>
+          <w:p>
+            <w:pPr>
+              <w:rPr>
+                <w:lang w:val="en-US"/>
+              </w:rPr>
+            </w:pPr>
+            <w:r>
+              <w:rPr>
+                <w:b/>
+                <w:bCs/>
+                <w:lang w:val="en-US"/>
+              </w:rPr>
+              <w:t>Preconditions:</w:t>
+            </w:r>
+            <w:r>
+              <w:rPr>
+                <w:lang w:val="en-US"/>
+              </w:rPr>
               <w:t xml:space="preserve"> </w:t>
             </w:r>
             <w:r>
               <w:rPr>
                 <w:lang w:val="en-US"/>
               </w:rPr>
-              <w:t>View Staff info</w:t>
+              <w:t>The user must be signed in as admin</w:t>
             </w:r>
           </w:p>
         </w:tc>
@@ -4377,61 +4370,6 @@
           <w:p>
             <w:pPr>
               <w:rPr>
-                <w:lang w:val="en-US"/>
-              </w:rPr>
-            </w:pPr>
-            <w:r>
-              <w:rPr>
-                <w:b/>
-                <w:bCs/>
-                <w:lang w:val="en-US"/>
-              </w:rPr>
-              <w:t>Actors Involved:</w:t>
-            </w:r>
-            <w:r>
-              <w:rPr>
-                <w:lang w:val="en-US"/>
-              </w:rPr>
-              <w:t xml:space="preserve"> Admin</w:t>
-            </w:r>
-          </w:p>
-        </w:tc>
-        <w:tc>
-          <w:tcPr>
-            <w:tcW w:w="4508" w:type="dxa"/>
-          </w:tcPr>
-          <w:p>
-            <w:pPr>
-              <w:rPr>
-                <w:lang w:val="en-US"/>
-              </w:rPr>
-            </w:pPr>
-            <w:r>
-              <w:rPr>
-                <w:b/>
-                <w:bCs/>
-                <w:lang w:val="en-US"/>
-              </w:rPr>
-              <w:t>Preconditions:</w:t>
-            </w:r>
-            <w:r>
-              <w:rPr>
-                <w:lang w:val="en-US"/>
-              </w:rPr>
-              <w:t xml:space="preserve"> U</w:t>
-            </w:r>
-          </w:p>
-        </w:tc>
-      </w:tr>
-      <w:tr>
-        <w:tc>
-          <w:tcPr>
-            <w:tcW w:w="4508" w:type="dxa"/>
-            <w:gridSpan w:val="2"/>
-          </w:tcPr>
-          <w:p>
-            <w:pPr>
-              <w:rPr>
                 <w:b/>
                 <w:bCs/>
                 <w:lang w:val="en-US"/>
@@ -4456,8 +4394,16 @@
               <w:rPr>
                 <w:lang w:val="en-US"/>
               </w:rPr>
-              <w:t>d</w:t>
-            </w:r>
+              <w:t xml:space="preserve">When the admin is logged in, from the admin menu the user </w:t>
+            </w:r>
+            <w:proofErr w:type="spellStart"/>
+            <w:r>
+              <w:rPr>
+                <w:lang w:val="en-US"/>
+              </w:rPr>
+              <w:t>selecy</w:t>
+            </w:r>
+            <w:proofErr w:type="spellEnd"/>
           </w:p>
         </w:tc>
         <w:tc>
@@ -4514,15 +4460,7 @@
                 <w:bCs/>
                 <w:lang w:val="en-US"/>
               </w:rPr>
-              <w:t>Post conditions</w:t>
-            </w:r>
-            <w:r>
-              <w:rPr>
-                <w:b/>
-                <w:bCs/>
-                <w:lang w:val="en-US"/>
-              </w:rPr>
-              <w:t>:</w:t>
+              <w:t>Post conditions:</w:t>
             </w:r>
             <w:r>
               <w:rPr>
@@ -4610,13 +4548,7 @@
               <w:rPr>
                 <w:lang w:val="en-US"/>
               </w:rPr>
-              <w:t xml:space="preserve"> </w:t>
-            </w:r>
-            <w:r>
-              <w:rPr>
-                <w:lang w:val="en-US"/>
-              </w:rPr>
-              <w:t>check next job in terminal queue</w:t>
+              <w:t xml:space="preserve"> check next job in terminal queue</w:t>
             </w:r>
           </w:p>
         </w:tc>
@@ -4645,13 +4577,7 @@
               <w:rPr>
                 <w:lang w:val="en-US"/>
               </w:rPr>
-              <w:t xml:space="preserve"> </w:t>
-            </w:r>
-            <w:r>
-              <w:rPr>
-                <w:lang w:val="en-US"/>
-              </w:rPr>
-              <w:t>Staff</w:t>
+              <w:t xml:space="preserve"> Staff</w:t>
             </w:r>
           </w:p>
         </w:tc>
@@ -4773,15 +4699,7 @@
                 <w:bCs/>
                 <w:lang w:val="en-US"/>
               </w:rPr>
-              <w:t>Post conditions</w:t>
-            </w:r>
-            <w:r>
-              <w:rPr>
-                <w:b/>
-                <w:bCs/>
-                <w:lang w:val="en-US"/>
-              </w:rPr>
-              <w:t>:</w:t>
+              <w:t>Post conditions:</w:t>
             </w:r>
             <w:r>
               <w:rPr>
@@ -4818,7 +4736,7 @@
 </file>
 
 <file path=word/numbering.xml><?xml version="1.0" encoding="utf-8"?>
-<w:numbering xmlns:wpc="http://schemas.microsoft.com/office/word/2010/wordprocessingCanvas" xmlns:cx="http://schemas.microsoft.com/office/drawing/2014/chartex" xmlns:cx1="http://schemas.microsoft.com/office/drawing/2015/9/8/chartex" xmlns:mc="http://schemas.openxmlformats.org/markup-compatibility/2006" xmlns:o="urn:schemas-microsoft-com:office:office" xmlns:r="http://schemas.openxmlformats.org/officeDocument/2006/relationships" xmlns:m="http://schemas.openxmlformats.org/officeDocument/2006/math" xmlns:v="urn:schemas-microsoft-com:vml" xmlns:wp14="http://schemas.microsoft.com/office/word/2010/wordprocessingDrawing" xmlns:wp="http://schemas.openxmlformats.org/drawingml/2006/wordprocessingDrawing" xmlns:w10="urn:schemas-microsoft-com:office:word" xmlns:w="http://schemas.openxmlformats.org/wordprocessingml/2006/main" xmlns:w14="http://schemas.microsoft.com/office/word/2010/wordml" xmlns:w15="http://schemas.microsoft.com/office/word/2012/wordml" xmlns:w16se="http://schemas.microsoft.com/office/word/2015/wordml/symex" xmlns:wpg="http://schemas.microsoft.com/office/word/2010/wordprocessingGroup" xmlns:wpi="http://schemas.microsoft.com/office/word/2010/wordprocessingInk" xmlns:wne="http://schemas.microsoft.com/office/word/2006/wordml" xmlns:wps="http://schemas.microsoft.com/office/word/2010/wordprocessingShape" mc:Ignorable="w14 w15 w16se wp14">
+<w:numbering xmlns:wpc="http://schemas.microsoft.com/office/word/2010/wordprocessingCanvas" xmlns:cx="http://schemas.microsoft.com/office/drawing/2014/chartex" xmlns:cx1="http://schemas.microsoft.com/office/drawing/2015/9/8/chartex" xmlns:cx2="http://schemas.microsoft.com/office/drawing/2015/10/21/chartex" xmlns:cx3="http://schemas.microsoft.com/office/drawing/2016/5/9/chartex" xmlns:cx4="http://schemas.microsoft.com/office/drawing/2016/5/10/chartex" xmlns:cx5="http://schemas.microsoft.com/office/drawing/2016/5/11/chartex" xmlns:mc="http://schemas.openxmlformats.org/markup-compatibility/2006" xmlns:o="urn:schemas-microsoft-com:office:office" xmlns:r="http://schemas.openxmlformats.org/officeDocument/2006/relationships" xmlns:m="http://schemas.openxmlformats.org/officeDocument/2006/math" xmlns:v="urn:schemas-microsoft-com:vml" xmlns:wp14="http://schemas.microsoft.com/office/word/2010/wordprocessingDrawing" xmlns:wp="http://schemas.openxmlformats.org/drawingml/2006/wordprocessingDrawing" xmlns:w10="urn:schemas-microsoft-com:office:word" xmlns:w="http://schemas.openxmlformats.org/wordprocessingml/2006/main" xmlns:w14="http://schemas.microsoft.com/office/word/2010/wordml" xmlns:w15="http://schemas.microsoft.com/office/word/2012/wordml" xmlns:w16se="http://schemas.microsoft.com/office/word/2015/wordml/symex" xmlns:wpg="http://schemas.microsoft.com/office/word/2010/wordprocessingGroup" xmlns:wpi="http://schemas.microsoft.com/office/word/2010/wordprocessingInk" xmlns:wne="http://schemas.microsoft.com/office/word/2006/wordml" xmlns:wps="http://schemas.microsoft.com/office/word/2010/wordprocessingShape" mc:Ignorable="w14 w15 w16se wp14">
   <w:abstractNum w:abstractNumId="0" w15:restartNumberingAfterBreak="0">
     <w:nsid w:val="1A184D10"/>
     <w:multiLevelType w:val="hybridMultilevel"/>
@@ -4908,8 +4826,100 @@
       </w:pPr>
     </w:lvl>
   </w:abstractNum>
+  <w:abstractNum w:abstractNumId="1" w15:restartNumberingAfterBreak="0">
+    <w:nsid w:val="35677316"/>
+    <w:multiLevelType w:val="hybridMultilevel"/>
+    <w:tmpl w:val="238AB6FE"/>
+    <w:lvl w:ilvl="0" w:tplc="0809000F">
+      <w:start w:val="1"/>
+      <w:numFmt w:val="decimal"/>
+      <w:lvlText w:val="%1."/>
+      <w:lvlJc w:val="left"/>
+      <w:pPr>
+        <w:ind w:left="720" w:hanging="360"/>
+      </w:pPr>
+      <w:rPr>
+        <w:rFonts w:hint="default"/>
+      </w:rPr>
+    </w:lvl>
+    <w:lvl w:ilvl="1" w:tplc="08090019" w:tentative="1">
+      <w:start w:val="1"/>
+      <w:numFmt w:val="lowerLetter"/>
+      <w:lvlText w:val="%2."/>
+      <w:lvlJc w:val="left"/>
+      <w:pPr>
+        <w:ind w:left="1440" w:hanging="360"/>
+      </w:pPr>
+    </w:lvl>
+    <w:lvl w:ilvl="2" w:tplc="0809001B" w:tentative="1">
+      <w:start w:val="1"/>
+      <w:numFmt w:val="lowerRoman"/>
+      <w:lvlText w:val="%3."/>
+      <w:lvlJc w:val="right"/>
+      <w:pPr>
+        <w:ind w:left="2160" w:hanging="180"/>
+      </w:pPr>
+    </w:lvl>
+    <w:lvl w:ilvl="3" w:tplc="0809000F" w:tentative="1">
+      <w:start w:val="1"/>
+      <w:numFmt w:val="decimal"/>
+      <w:lvlText w:val="%4."/>
+      <w:lvlJc w:val="left"/>
+      <w:pPr>
+        <w:ind w:left="2880" w:hanging="360"/>
+      </w:pPr>
+    </w:lvl>
+    <w:lvl w:ilvl="4" w:tplc="08090019" w:tentative="1">
+      <w:start w:val="1"/>
+      <w:numFmt w:val="lowerLetter"/>
+      <w:lvlText w:val="%5."/>
+      <w:lvlJc w:val="left"/>
+      <w:pPr>
+        <w:ind w:left="3600" w:hanging="360"/>
+      </w:pPr>
+    </w:lvl>
+    <w:lvl w:ilvl="5" w:tplc="0809001B" w:tentative="1">
+      <w:start w:val="1"/>
+      <w:numFmt w:val="lowerRoman"/>
+      <w:lvlText w:val="%6."/>
+      <w:lvlJc w:val="right"/>
+      <w:pPr>
+        <w:ind w:left="4320" w:hanging="180"/>
+      </w:pPr>
+    </w:lvl>
+    <w:lvl w:ilvl="6" w:tplc="0809000F" w:tentative="1">
+      <w:start w:val="1"/>
+      <w:numFmt w:val="decimal"/>
+      <w:lvlText w:val="%7."/>
+      <w:lvlJc w:val="left"/>
+      <w:pPr>
+        <w:ind w:left="5040" w:hanging="360"/>
+      </w:pPr>
+    </w:lvl>
+    <w:lvl w:ilvl="7" w:tplc="08090019" w:tentative="1">
+      <w:start w:val="1"/>
+      <w:numFmt w:val="lowerLetter"/>
+      <w:lvlText w:val="%8."/>
+      <w:lvlJc w:val="left"/>
+      <w:pPr>
+        <w:ind w:left="5760" w:hanging="360"/>
+      </w:pPr>
+    </w:lvl>
+    <w:lvl w:ilvl="8" w:tplc="0809001B" w:tentative="1">
+      <w:start w:val="1"/>
+      <w:numFmt w:val="lowerRoman"/>
+      <w:lvlText w:val="%9."/>
+      <w:lvlJc w:val="right"/>
+      <w:pPr>
+        <w:ind w:left="6480" w:hanging="180"/>
+      </w:pPr>
+    </w:lvl>
+  </w:abstractNum>
   <w:num w:numId="1">
     <w:abstractNumId w:val="0"/>
+  </w:num>
+  <w:num w:numId="2">
+    <w:abstractNumId w:val="1"/>
   </w:num>
 </w:numbering>
 </file>
@@ -4931,7 +4941,7 @@
       </w:pPr>
     </w:pPrDefault>
   </w:docDefaults>
-  <w:latentStyles w:defLockedState="0" w:defUIPriority="99" w:defSemiHidden="0" w:defUnhideWhenUsed="0" w:defQFormat="0" w:count="371">
+  <w:latentStyles w:defLockedState="0" w:defUIPriority="99" w:defSemiHidden="0" w:defUnhideWhenUsed="0" w:defQFormat="0" w:count="374">
     <w:lsdException w:name="Normal" w:uiPriority="0" w:qFormat="1"/>
     <w:lsdException w:name="heading 1" w:uiPriority="9" w:qFormat="1"/>
     <w:lsdException w:name="heading 2" w:semiHidden="1" w:uiPriority="9" w:unhideWhenUsed="1" w:qFormat="1"/>
@@ -5037,7 +5047,6 @@
     <w:lsdException w:name="HTML Sample" w:semiHidden="1" w:unhideWhenUsed="1"/>
     <w:lsdException w:name="HTML Typewriter" w:semiHidden="1" w:unhideWhenUsed="1"/>
     <w:lsdException w:name="HTML Variable" w:semiHidden="1" w:unhideWhenUsed="1"/>
-    <w:lsdException w:name="Normal Table" w:semiHidden="1" w:unhideWhenUsed="1"/>
     <w:lsdException w:name="annotation subject" w:semiHidden="1" w:unhideWhenUsed="1"/>
     <w:lsdException w:name="No List" w:semiHidden="1" w:unhideWhenUsed="1"/>
     <w:lsdException w:name="Outline List 1" w:semiHidden="1" w:unhideWhenUsed="1"/>
@@ -5082,7 +5091,6 @@
     <w:lsdException w:name="Table Professional" w:semiHidden="1" w:unhideWhenUsed="1"/>
     <w:lsdException w:name="Table Subtle 1" w:semiHidden="1" w:unhideWhenUsed="1"/>
     <w:lsdException w:name="Table Subtle 2" w:semiHidden="1" w:unhideWhenUsed="1"/>
-    <w:lsdException w:name="Table Web 1" w:semiHidden="1" w:unhideWhenUsed="1"/>
     <w:lsdException w:name="Table Web 2" w:semiHidden="1" w:unhideWhenUsed="1"/>
     <w:lsdException w:name="Table Web 3" w:semiHidden="1" w:unhideWhenUsed="1"/>
     <w:lsdException w:name="Balloon Text" w:semiHidden="1" w:unhideWhenUsed="1"/>
@@ -5303,6 +5311,9 @@
     <w:lsdException w:name="List Table 5 Dark Accent 6" w:uiPriority="50"/>
     <w:lsdException w:name="List Table 6 Colorful Accent 6" w:uiPriority="51"/>
     <w:lsdException w:name="List Table 7 Colorful Accent 6" w:uiPriority="52"/>
+    <w:lsdException w:name="Mention" w:semiHidden="1" w:unhideWhenUsed="1"/>
+    <w:lsdException w:name="Smart Hyperlink" w:semiHidden="1" w:unhideWhenUsed="1"/>
+    <w:lsdException w:name="Hashtag" w:semiHidden="1" w:unhideWhenUsed="1"/>
   </w:latentStyles>
   <w:style w:type="paragraph" w:default="1" w:styleId="Normal">
     <w:name w:val="Normal"/>

</xml_diff>

<commit_message>
TEXT use cases v4
TEXT use cases v4
</commit_message>
<xml_diff>
--- a/doc/2. Requirements/TEXT Use Cases.docx
+++ b/doc/2. Requirements/TEXT Use Cases.docx
@@ -250,10 +250,10 @@
           <wp:anchor distT="0" distB="0" distL="114300" distR="114300" simplePos="0" relativeHeight="251658240" behindDoc="0" locked="0" layoutInCell="1" allowOverlap="1">
             <wp:simplePos x="0" y="0"/>
             <wp:positionH relativeFrom="margin">
-              <wp:align>left</wp:align>
+              <wp:posOffset>0</wp:posOffset>
             </wp:positionH>
             <wp:positionV relativeFrom="paragraph">
-              <wp:posOffset>9525</wp:posOffset>
+              <wp:posOffset>19050</wp:posOffset>
             </wp:positionV>
             <wp:extent cx="5181600" cy="6486525"/>
             <wp:effectExtent l="0" t="0" r="0" b="9525"/>
@@ -1051,7 +1051,13 @@
               <w:rPr>
                 <w:lang w:val="en-US"/>
               </w:rPr>
-              <w:t>user is logged in</w:t>
+              <w:t>U</w:t>
+            </w:r>
+            <w:r>
+              <w:rPr>
+                <w:lang w:val="en-US"/>
+              </w:rPr>
+              <w:t>ser is logged in</w:t>
             </w:r>
           </w:p>
         </w:tc>
@@ -1089,13 +1095,37 @@
               <w:rPr>
                 <w:lang w:val="en-US"/>
               </w:rPr>
-              <w:t xml:space="preserve">The user enters the make a </w:t>
-            </w:r>
-            <w:r>
-              <w:rPr>
-                <w:lang w:val="en-US"/>
-              </w:rPr>
-              <w:t>booking through</w:t>
+              <w:t>The user enters the ‘M</w:t>
+            </w:r>
+            <w:r>
+              <w:rPr>
+                <w:lang w:val="en-US"/>
+              </w:rPr>
+              <w:t xml:space="preserve">ake a </w:t>
+            </w:r>
+            <w:r>
+              <w:rPr>
+                <w:lang w:val="en-US"/>
+              </w:rPr>
+              <w:t>B</w:t>
+            </w:r>
+            <w:r>
+              <w:rPr>
+                <w:lang w:val="en-US"/>
+              </w:rPr>
+              <w:t>ooking</w:t>
+            </w:r>
+            <w:r>
+              <w:rPr>
+                <w:lang w:val="en-US"/>
+              </w:rPr>
+              <w:t>’</w:t>
+            </w:r>
+            <w:r>
+              <w:rPr>
+                <w:lang w:val="en-US"/>
+              </w:rPr>
+              <w:t xml:space="preserve"> through</w:t>
             </w:r>
             <w:r>
               <w:rPr>
@@ -1103,6 +1133,12 @@
               </w:rPr>
               <w:t xml:space="preserve"> the main menu</w:t>
             </w:r>
+            <w:r>
+              <w:rPr>
+                <w:lang w:val="en-US"/>
+              </w:rPr>
+              <w:t>, in which they will be asked to select their flight locations, flight and seat after the system displays all available seats on that flight, prompting the user to enter another seat. When the user has finished booking their seat they will confirm their booking which will be added to the xml file once the user has made their payment.</w:t>
+            </w:r>
           </w:p>
         </w:tc>
         <w:tc>
@@ -1128,15 +1164,48 @@
           </w:p>
           <w:p>
             <w:pPr>
-              <w:rPr>
-                <w:lang w:val="en-US"/>
-              </w:rPr>
-            </w:pPr>
-            <w:r>
-              <w:rPr>
-                <w:lang w:val="en-US"/>
-              </w:rPr>
-              <w:t>x</w:t>
+              <w:pStyle w:val="ListParagraph"/>
+              <w:numPr>
+                <w:ilvl w:val="0"/>
+                <w:numId w:val="5"/>
+              </w:numPr>
+              <w:rPr>
+                <w:b/>
+                <w:bCs/>
+                <w:lang w:val="en-US"/>
+              </w:rPr>
+            </w:pPr>
+            <w:r>
+              <w:rPr>
+                <w:lang w:val="en-US"/>
+              </w:rPr>
+              <w:t>The</w:t>
+            </w:r>
+            <w:r>
+              <w:rPr>
+                <w:lang w:val="en-US"/>
+              </w:rPr>
+              <w:t xml:space="preserve"> user selects an unavailable or invalid seat name </w:t>
+            </w:r>
+            <w:proofErr w:type="spellStart"/>
+            <w:r>
+              <w:rPr>
+                <w:lang w:val="en-US"/>
+              </w:rPr>
+              <w:t>e.g</w:t>
+            </w:r>
+            <w:proofErr w:type="spellEnd"/>
+            <w:r>
+              <w:rPr>
+                <w:lang w:val="en-US"/>
+              </w:rPr>
+              <w:t xml:space="preserve"> ‘A566336’ an error message will occur</w:t>
+            </w:r>
+            <w:r>
+              <w:rPr>
+                <w:lang w:val="en-US"/>
+              </w:rPr>
+              <w:t xml:space="preserve"> and the booking will not be saved until a valid seat is entered.</w:t>
             </w:r>
           </w:p>
         </w:tc>
@@ -1179,7 +1248,7 @@
               <w:rPr>
                 <w:lang w:val="en-US"/>
               </w:rPr>
-              <w:t>x</w:t>
+              <w:t>Make a payment</w:t>
             </w:r>
           </w:p>
         </w:tc>
@@ -1322,7 +1391,7 @@
               <w:rPr>
                 <w:lang w:val="en-US"/>
               </w:rPr>
-              <w:t xml:space="preserve"> U</w:t>
+              <w:t xml:space="preserve"> user has already booked one seat</w:t>
             </w:r>
           </w:p>
         </w:tc>
@@ -1352,30 +1421,95 @@
           </w:p>
           <w:p>
             <w:pPr>
-              <w:rPr>
-                <w:lang w:val="en-US"/>
-              </w:rPr>
-            </w:pPr>
-          </w:p>
-        </w:tc>
-        <w:tc>
-          <w:tcPr>
-            <w:tcW w:w="4508" w:type="dxa"/>
-          </w:tcPr>
-          <w:p>
-            <w:pPr>
-              <w:rPr>
-                <w:b/>
-                <w:bCs/>
-                <w:lang w:val="en-US"/>
-              </w:rPr>
-            </w:pPr>
-            <w:r>
-              <w:rPr>
-                <w:b/>
-                <w:bCs/>
-                <w:lang w:val="en-US"/>
-              </w:rPr>
+              <w:tabs>
+                <w:tab w:val="left" w:pos="1680"/>
+              </w:tabs>
+              <w:rPr>
+                <w:lang w:val="en-US"/>
+              </w:rPr>
+            </w:pPr>
+            <w:r>
+              <w:rPr>
+                <w:lang w:val="en-US"/>
+              </w:rPr>
+              <w:lastRenderedPageBreak/>
+              <w:t xml:space="preserve">After the </w:t>
+            </w:r>
+            <w:r>
+              <w:rPr>
+                <w:lang w:val="en-US"/>
+              </w:rPr>
+              <w:t>user,</w:t>
+            </w:r>
+            <w:r>
+              <w:rPr>
+                <w:lang w:val="en-US"/>
+              </w:rPr>
+              <w:t xml:space="preserve"> has booked one seat, they will be asked by the system if</w:t>
+            </w:r>
+            <w:r>
+              <w:rPr>
+                <w:lang w:val="en-US"/>
+              </w:rPr>
+              <w:t xml:space="preserve"> they wish to book another seat</w:t>
+            </w:r>
+            <w:r>
+              <w:rPr>
+                <w:lang w:val="en-US"/>
+              </w:rPr>
+              <w:t xml:space="preserve"> and add this extra seat to their booking, when the </w:t>
+            </w:r>
+            <w:r>
+              <w:rPr>
+                <w:lang w:val="en-US"/>
+              </w:rPr>
+              <w:t>user selects ‘yes’</w:t>
+            </w:r>
+            <w:r>
+              <w:rPr>
+                <w:lang w:val="en-US"/>
+              </w:rPr>
+              <w:t xml:space="preserve"> the system will run the ‘Make a B</w:t>
+            </w:r>
+            <w:r>
+              <w:rPr>
+                <w:lang w:val="en-US"/>
+              </w:rPr>
+              <w:t xml:space="preserve">ooking loop again until the user no longer wishes to book another seat and continue </w:t>
+            </w:r>
+            <w:r>
+              <w:rPr>
+                <w:lang w:val="en-US"/>
+              </w:rPr>
+              <w:t>to the</w:t>
+            </w:r>
+            <w:r>
+              <w:rPr>
+                <w:lang w:val="en-US"/>
+              </w:rPr>
+              <w:t xml:space="preserve"> make a payment section.</w:t>
+            </w:r>
+          </w:p>
+        </w:tc>
+        <w:tc>
+          <w:tcPr>
+            <w:tcW w:w="4508" w:type="dxa"/>
+          </w:tcPr>
+          <w:p>
+            <w:pPr>
+              <w:rPr>
+                <w:b/>
+                <w:bCs/>
+                <w:lang w:val="en-US"/>
+              </w:rPr>
+            </w:pPr>
+            <w:r>
+              <w:rPr>
+                <w:b/>
+                <w:bCs/>
+                <w:lang w:val="en-US"/>
+              </w:rPr>
+              <w:lastRenderedPageBreak/>
               <w:t>Alternative Flow</w:t>
             </w:r>
           </w:p>
@@ -1426,7 +1560,7 @@
               <w:rPr>
                 <w:lang w:val="en-US"/>
               </w:rPr>
-              <w:t xml:space="preserve"> g</w:t>
+              <w:t xml:space="preserve"> User makes a payment</w:t>
             </w:r>
           </w:p>
         </w:tc>
@@ -1566,7 +1700,7 @@
               <w:rPr>
                 <w:lang w:val="en-US"/>
               </w:rPr>
-              <w:t>x</w:t>
+              <w:t>logged in user has selected their flight and seat.</w:t>
             </w:r>
           </w:p>
         </w:tc>
@@ -1604,7 +1738,31 @@
               <w:rPr>
                 <w:lang w:val="en-US"/>
               </w:rPr>
-              <w:t>x</w:t>
+              <w:t>After the user</w:t>
+            </w:r>
+            <w:r>
+              <w:rPr>
+                <w:lang w:val="en-US"/>
+              </w:rPr>
+              <w:t>,</w:t>
+            </w:r>
+            <w:r>
+              <w:rPr>
+                <w:lang w:val="en-US"/>
+              </w:rPr>
+              <w:t xml:space="preserve"> has selected their flight and seat the user will input their payment details which will be validated using format and length </w:t>
+            </w:r>
+            <w:r>
+              <w:rPr>
+                <w:lang w:val="en-US"/>
+              </w:rPr>
+              <w:t>checks,</w:t>
+            </w:r>
+            <w:r>
+              <w:rPr>
+                <w:lang w:val="en-US"/>
+              </w:rPr>
+              <w:t xml:space="preserve"> a confirmation message will display when the user has successfully entered valid data and will be returned to the main menu.</w:t>
             </w:r>
           </w:p>
         </w:tc>
@@ -1631,15 +1789,20 @@
           </w:p>
           <w:p>
             <w:pPr>
-              <w:rPr>
-                <w:lang w:val="en-US"/>
-              </w:rPr>
-            </w:pPr>
-            <w:r>
-              <w:rPr>
-                <w:lang w:val="en-US"/>
-              </w:rPr>
-              <w:t>x</w:t>
+              <w:pStyle w:val="ListParagraph"/>
+              <w:numPr>
+                <w:ilvl w:val="0"/>
+                <w:numId w:val="3"/>
+              </w:numPr>
+              <w:rPr>
+                <w:lang w:val="en-US"/>
+              </w:rPr>
+            </w:pPr>
+            <w:r>
+              <w:rPr>
+                <w:lang w:val="en-US"/>
+              </w:rPr>
+              <w:t>User entered invalid payment information, error message occurs, user prompted to reenter the details until they are correct.</w:t>
             </w:r>
           </w:p>
         </w:tc>
@@ -1682,7 +1845,13 @@
               <w:rPr>
                 <w:lang w:val="en-US"/>
               </w:rPr>
-              <w:t>x</w:t>
+              <w:t xml:space="preserve">Payment </w:t>
+            </w:r>
+            <w:r>
+              <w:rPr>
+                <w:lang w:val="en-US"/>
+              </w:rPr>
+              <w:t>Confirmation</w:t>
             </w:r>
           </w:p>
         </w:tc>
@@ -1759,7 +1928,13 @@
               <w:rPr>
                 <w:lang w:val="en-US"/>
               </w:rPr>
-              <w:t xml:space="preserve"> Confirm Booking</w:t>
+              <w:t xml:space="preserve"> Confirm Bookin</w:t>
+            </w:r>
+            <w:r>
+              <w:rPr>
+                <w:lang w:val="en-US"/>
+              </w:rPr>
+              <w:t>g</w:t>
             </w:r>
           </w:p>
         </w:tc>
@@ -1820,7 +1995,7 @@
               <w:rPr>
                 <w:lang w:val="en-US"/>
               </w:rPr>
-              <w:t>x</w:t>
+              <w:t>payment has been made</w:t>
             </w:r>
           </w:p>
         </w:tc>
@@ -1860,6 +2035,12 @@
               </w:rPr>
               <w:t>After</w:t>
             </w:r>
+            <w:r>
+              <w:rPr>
+                <w:lang w:val="en-US"/>
+              </w:rPr>
+              <w:t xml:space="preserve"> the payment, has been made, the user will be asked to confirm this booking, if the user confirms the booking, the screen will display their name, flight details and payment information, the data is then saved in an xml file.</w:t>
+            </w:r>
           </w:p>
         </w:tc>
         <w:tc>
@@ -1885,15 +2066,38 @@
           </w:p>
           <w:p>
             <w:pPr>
-              <w:rPr>
-                <w:lang w:val="en-US"/>
-              </w:rPr>
-            </w:pPr>
-            <w:r>
-              <w:rPr>
-                <w:lang w:val="en-US"/>
-              </w:rPr>
-              <w:t>x</w:t>
+              <w:pStyle w:val="ListParagraph"/>
+              <w:numPr>
+                <w:ilvl w:val="0"/>
+                <w:numId w:val="4"/>
+              </w:numPr>
+              <w:rPr>
+                <w:lang w:val="en-US"/>
+              </w:rPr>
+            </w:pPr>
+            <w:r>
+              <w:rPr>
+                <w:lang w:val="en-US"/>
+              </w:rPr>
+              <w:t>User doesn’t confirm the booking, error message occurs, returns to the main menu.</w:t>
+            </w:r>
+          </w:p>
+          <w:p>
+            <w:pPr>
+              <w:pStyle w:val="ListParagraph"/>
+              <w:numPr>
+                <w:ilvl w:val="0"/>
+                <w:numId w:val="4"/>
+              </w:numPr>
+              <w:rPr>
+                <w:lang w:val="en-US"/>
+              </w:rPr>
+            </w:pPr>
+            <w:r>
+              <w:rPr>
+                <w:lang w:val="en-US"/>
+              </w:rPr>
+              <w:t>Data is not saved to the xml file</w:t>
             </w:r>
           </w:p>
         </w:tc>
@@ -1936,7 +2140,7 @@
               <w:rPr>
                 <w:lang w:val="en-US"/>
               </w:rPr>
-              <w:t>x</w:t>
+              <w:t>Save XML file, return to main menu</w:t>
             </w:r>
           </w:p>
         </w:tc>
@@ -2079,7 +2283,7 @@
               <w:rPr>
                 <w:lang w:val="en-US"/>
               </w:rPr>
-              <w:t xml:space="preserve"> U</w:t>
+              <w:t xml:space="preserve"> Booking has been confirmed</w:t>
             </w:r>
           </w:p>
         </w:tc>
@@ -2208,12 +2412,6 @@
                 <w:lang w:val="en-US"/>
               </w:rPr>
             </w:pPr>
-            <w:r>
-              <w:rPr>
-                <w:lang w:val="en-US"/>
-              </w:rPr>
-              <w:t>g</w:t>
-            </w:r>
           </w:p>
         </w:tc>
       </w:tr>
@@ -2249,7 +2447,7 @@
               <w:rPr>
                 <w:lang w:val="en-US"/>
               </w:rPr>
-              <w:t xml:space="preserve"> g</w:t>
+              <w:t xml:space="preserve"> Add edited flight to time board / Append XML file</w:t>
             </w:r>
           </w:p>
         </w:tc>
@@ -2424,6 +2622,7 @@
               <w:rPr>
                 <w:lang w:val="en-US"/>
               </w:rPr>
+              <w:lastRenderedPageBreak/>
               <w:t xml:space="preserve">After a </w:t>
             </w:r>
             <w:r>
@@ -2436,34 +2635,29 @@
               <w:rPr>
                 <w:lang w:val="en-US"/>
               </w:rPr>
-              <w:t xml:space="preserve"> has made a booking, that is saved in the xml file, the user selects ‘Edit Booking’</w:t>
-            </w:r>
-            <w:r>
-              <w:rPr>
-                <w:lang w:val="en-US"/>
-              </w:rPr>
-              <w:t xml:space="preserve"> in which their booking is deleted and appends the booking xml file for that booking from the user, the seat allocation removed from the system will then we available again the Make a Booking section.</w:t>
-            </w:r>
-          </w:p>
-        </w:tc>
-        <w:tc>
-          <w:tcPr>
-            <w:tcW w:w="4508" w:type="dxa"/>
-          </w:tcPr>
-          <w:p>
-            <w:pPr>
-              <w:rPr>
-                <w:b/>
-                <w:bCs/>
-                <w:lang w:val="en-US"/>
-              </w:rPr>
-            </w:pPr>
-            <w:r>
-              <w:rPr>
-                <w:b/>
-                <w:bCs/>
-                <w:lang w:val="en-US"/>
-              </w:rPr>
+              <w:t xml:space="preserve"> has made a booking, that is saved in the xml file, the user selects ‘Edit Booking’ in which their booking is deleted and appends the booking xml file for that booking from the user, the seat allocation removed from the system will then we available again the Make a Booking section.</w:t>
+            </w:r>
+          </w:p>
+        </w:tc>
+        <w:tc>
+          <w:tcPr>
+            <w:tcW w:w="4508" w:type="dxa"/>
+          </w:tcPr>
+          <w:p>
+            <w:pPr>
+              <w:rPr>
+                <w:b/>
+                <w:bCs/>
+                <w:lang w:val="en-US"/>
+              </w:rPr>
+            </w:pPr>
+            <w:r>
+              <w:rPr>
+                <w:b/>
+                <w:bCs/>
+                <w:lang w:val="en-US"/>
+              </w:rPr>
+              <w:lastRenderedPageBreak/>
               <w:t>Alternative Flow</w:t>
             </w:r>
           </w:p>
@@ -2515,6 +2709,24 @@
                 <w:lang w:val="en-US"/>
               </w:rPr>
               <w:t xml:space="preserve"> </w:t>
+            </w:r>
+            <w:r>
+              <w:rPr>
+                <w:lang w:val="en-US"/>
+              </w:rPr>
+              <w:t xml:space="preserve">Add </w:t>
+            </w:r>
+            <w:r>
+              <w:rPr>
+                <w:lang w:val="en-US"/>
+              </w:rPr>
+              <w:t>cancelled</w:t>
+            </w:r>
+            <w:r>
+              <w:rPr>
+                <w:lang w:val="en-US"/>
+              </w:rPr>
+              <w:t xml:space="preserve"> flight to time board / Append XML file</w:t>
             </w:r>
           </w:p>
         </w:tc>
@@ -2701,21 +2913,19 @@
               <w:rPr>
                 <w:lang w:val="en-US"/>
               </w:rPr>
-              <w:t xml:space="preserve">When the View Flight Info is selected from the menu regardless of access level, the flight info is displayed for each terminal, the </w:t>
-            </w:r>
-            <w:proofErr w:type="spellStart"/>
-            <w:r>
-              <w:rPr>
-                <w:lang w:val="en-US"/>
-              </w:rPr>
-              <w:t>timeboard</w:t>
-            </w:r>
-            <w:proofErr w:type="spellEnd"/>
-            <w:r>
-              <w:rPr>
-                <w:lang w:val="en-US"/>
-              </w:rPr>
-              <w:t xml:space="preserve"> displays all times, previously sorted by time using Quicksort and placed in the queue.</w:t>
+              <w:t>When the View Flight Info is selected from the menu regardless of access level, the flight info is displayed for each terminal, the time</w:t>
+            </w:r>
+            <w:r>
+              <w:rPr>
+                <w:lang w:val="en-US"/>
+              </w:rPr>
+              <w:t>-</w:t>
+            </w:r>
+            <w:r>
+              <w:rPr>
+                <w:lang w:val="en-US"/>
+              </w:rPr>
+              <w:t>board displays all times, previously sorted by time using Quicksort and placed in the queue.</w:t>
             </w:r>
           </w:p>
         </w:tc>
@@ -2783,6 +2993,12 @@
                 <w:lang w:val="en-US"/>
               </w:rPr>
               <w:t xml:space="preserve"> </w:t>
+            </w:r>
+            <w:r>
+              <w:rPr>
+                <w:lang w:val="en-US"/>
+              </w:rPr>
+              <w:t>Return to main menu</w:t>
             </w:r>
           </w:p>
         </w:tc>
@@ -2919,7 +3135,7 @@
               <w:rPr>
                 <w:lang w:val="en-US"/>
               </w:rPr>
-              <w:t xml:space="preserve"> U</w:t>
+              <w:t xml:space="preserve"> User is logged in as Admin</w:t>
             </w:r>
           </w:p>
         </w:tc>
@@ -2957,10 +3173,8 @@
               <w:rPr>
                 <w:lang w:val="en-US"/>
               </w:rPr>
-              <w:t>D</w:t>
-            </w:r>
-            <w:bookmarkStart w:id="0" w:name="_GoBack"/>
-            <w:bookmarkEnd w:id="0"/>
+              <w:t>If a new flight becomes available the admin will add this flight’s locations, and times to the system to become available to book, this flight is sorted using Quicksort and added to the time-board queue.</w:t>
+            </w:r>
           </w:p>
         </w:tc>
         <w:tc>
@@ -3023,7 +3237,7 @@
               <w:rPr>
                 <w:lang w:val="en-US"/>
               </w:rPr>
-              <w:t xml:space="preserve"> g</w:t>
+              <w:t xml:space="preserve"> Append XML file, Return to main menu.</w:t>
             </w:r>
           </w:p>
         </w:tc>
@@ -3160,7 +3374,13 @@
               <w:rPr>
                 <w:lang w:val="en-US"/>
               </w:rPr>
-              <w:t xml:space="preserve"> U</w:t>
+              <w:t xml:space="preserve"> </w:t>
+            </w:r>
+            <w:r>
+              <w:rPr>
+                <w:lang w:val="en-US"/>
+              </w:rPr>
+              <w:t>User is logged in as Admin</w:t>
             </w:r>
           </w:p>
         </w:tc>
@@ -3198,7 +3418,49 @@
               <w:rPr>
                 <w:lang w:val="en-US"/>
               </w:rPr>
-              <w:t>d</w:t>
+              <w:t>If a flight needs editing, e.g</w:t>
+            </w:r>
+            <w:r>
+              <w:rPr>
+                <w:lang w:val="en-US"/>
+              </w:rPr>
+              <w:t>.</w:t>
+            </w:r>
+            <w:r>
+              <w:rPr>
+                <w:lang w:val="en-US"/>
+              </w:rPr>
+              <w:t xml:space="preserve"> a flight Is delayed to a later time due to foreseen circumstance, the admin will select edit flight from the admin menu, in which they c</w:t>
+            </w:r>
+            <w:r>
+              <w:rPr>
+                <w:lang w:val="en-US"/>
+              </w:rPr>
+              <w:t>an edit the flight time, this will edit the xm</w:t>
+            </w:r>
+            <w:r>
+              <w:rPr>
+                <w:lang w:val="en-US"/>
+              </w:rPr>
+              <w:t xml:space="preserve">l file, the flight will then have </w:t>
+            </w:r>
+            <w:r>
+              <w:rPr>
+                <w:lang w:val="en-US"/>
+              </w:rPr>
+              <w:t>to be passed through the sorting algorithm, in which the system places the flight in the new correct location on the time</w:t>
+            </w:r>
+            <w:r>
+              <w:rPr>
+                <w:lang w:val="en-US"/>
+              </w:rPr>
+              <w:t>-</w:t>
+            </w:r>
+            <w:r>
+              <w:rPr>
+                <w:lang w:val="en-US"/>
+              </w:rPr>
+              <w:t>board.</w:t>
             </w:r>
           </w:p>
         </w:tc>
@@ -3262,7 +3524,19 @@
               <w:rPr>
                 <w:lang w:val="en-US"/>
               </w:rPr>
-              <w:t xml:space="preserve"> g</w:t>
+              <w:t xml:space="preserve"> Flight added to time</w:t>
+            </w:r>
+            <w:r>
+              <w:rPr>
+                <w:lang w:val="en-US"/>
+              </w:rPr>
+              <w:t>-</w:t>
+            </w:r>
+            <w:r>
+              <w:rPr>
+                <w:lang w:val="en-US"/>
+              </w:rPr>
+              <w:t>board</w:t>
             </w:r>
           </w:p>
         </w:tc>
@@ -3399,7 +3673,13 @@
               <w:rPr>
                 <w:lang w:val="en-US"/>
               </w:rPr>
-              <w:t xml:space="preserve"> U</w:t>
+              <w:t xml:space="preserve"> </w:t>
+            </w:r>
+            <w:r>
+              <w:rPr>
+                <w:lang w:val="en-US"/>
+              </w:rPr>
+              <w:t>User is logged in as Admin</w:t>
             </w:r>
           </w:p>
         </w:tc>
@@ -3437,7 +3717,25 @@
               <w:rPr>
                 <w:lang w:val="en-US"/>
               </w:rPr>
-              <w:t>d</w:t>
+              <w:t>The user will select the Delete Booking section fr</w:t>
+            </w:r>
+            <w:r>
+              <w:rPr>
+                <w:lang w:val="en-US"/>
+              </w:rPr>
+              <w:t>o</w:t>
+            </w:r>
+            <w:r>
+              <w:rPr>
+                <w:lang w:val="en-US"/>
+              </w:rPr>
+              <w:t>m the admin menu</w:t>
+            </w:r>
+            <w:r>
+              <w:rPr>
+                <w:lang w:val="en-US"/>
+              </w:rPr>
+              <w:t>, if a flight is cancel</w:t>
             </w:r>
           </w:p>
         </w:tc>
@@ -3495,6 +3793,7 @@
                 <w:bCs/>
                 <w:lang w:val="en-US"/>
               </w:rPr>
+              <w:lastRenderedPageBreak/>
               <w:t>Post conditions:</w:t>
             </w:r>
             <w:r>
@@ -3676,7 +3975,7 @@
               <w:rPr>
                 <w:lang w:val="en-US"/>
               </w:rPr>
-              <w:t>d</w:t>
+              <w:t>If the user is logged in as admin, the user selects ‘Assign Staff’ from the admin menu, in which the user can select staff saved in the system and assign them to either Terminal A or B, to each member of unassigned staff.</w:t>
             </w:r>
           </w:p>
         </w:tc>
@@ -3740,7 +4039,7 @@
               <w:rPr>
                 <w:lang w:val="en-US"/>
               </w:rPr>
-              <w:t xml:space="preserve"> g</w:t>
+              <w:t xml:space="preserve"> Append staff terminal assignment</w:t>
             </w:r>
           </w:p>
         </w:tc>
@@ -3915,7 +4214,7 @@
               <w:rPr>
                 <w:lang w:val="en-US"/>
               </w:rPr>
-              <w:t>d</w:t>
+              <w:t>When the admin selects assign flight to time board queue, the system will add a flight to either terminal A or B.</w:t>
             </w:r>
           </w:p>
         </w:tc>
@@ -3979,7 +4278,7 @@
               <w:rPr>
                 <w:lang w:val="en-US"/>
               </w:rPr>
-              <w:t xml:space="preserve"> g</w:t>
+              <w:t xml:space="preserve"> Flight assigned to Terminal, Returns to main menu.</w:t>
             </w:r>
           </w:p>
         </w:tc>
@@ -4113,6 +4412,12 @@
               </w:rPr>
               <w:t xml:space="preserve"> U</w:t>
             </w:r>
+            <w:r>
+              <w:rPr>
+                <w:lang w:val="en-US"/>
+              </w:rPr>
+              <w:t>ser is logged in</w:t>
+            </w:r>
           </w:p>
         </w:tc>
       </w:tr>
@@ -4149,7 +4454,15 @@
               <w:rPr>
                 <w:lang w:val="en-US"/>
               </w:rPr>
-              <w:t>d</w:t>
+              <w:t>If the user is logged in as admin, pane information can be viewed such as capacity, size, model and total distance flown across a certain time frame</w:t>
+            </w:r>
+            <w:bookmarkStart w:id="0" w:name="_GoBack"/>
+            <w:bookmarkEnd w:id="0"/>
+            <w:r>
+              <w:rPr>
+                <w:lang w:val="en-US"/>
+              </w:rPr>
+              <w:t>.</w:t>
             </w:r>
           </w:p>
         </w:tc>
@@ -4213,7 +4526,7 @@
               <w:rPr>
                 <w:lang w:val="en-US"/>
               </w:rPr>
-              <w:t xml:space="preserve"> g</w:t>
+              <w:t xml:space="preserve"> Returns to main menu</w:t>
             </w:r>
           </w:p>
         </w:tc>
@@ -4394,16 +4707,20 @@
               <w:rPr>
                 <w:lang w:val="en-US"/>
               </w:rPr>
-              <w:t xml:space="preserve">When the admin is logged in, from the admin menu the user </w:t>
-            </w:r>
-            <w:proofErr w:type="spellStart"/>
-            <w:r>
-              <w:rPr>
-                <w:lang w:val="en-US"/>
-              </w:rPr>
-              <w:t>selecy</w:t>
-            </w:r>
-            <w:proofErr w:type="spellEnd"/>
+              <w:t>When the admin is logged in, fro</w:t>
+            </w:r>
+            <w:r>
+              <w:rPr>
+                <w:lang w:val="en-US"/>
+              </w:rPr>
+              <w:t>m the admin menu the user select</w:t>
+            </w:r>
+            <w:r>
+              <w:rPr>
+                <w:lang w:val="en-US"/>
+              </w:rPr>
+              <w:t>s View Staff info in which the system will display staff details such as Name, role in the airport and upcoming jobs.</w:t>
+            </w:r>
           </w:p>
         </w:tc>
         <w:tc>
@@ -4466,7 +4783,7 @@
               <w:rPr>
                 <w:lang w:val="en-US"/>
               </w:rPr>
-              <w:t xml:space="preserve"> g</w:t>
+              <w:t xml:space="preserve"> Return to main menu.</w:t>
             </w:r>
           </w:p>
         </w:tc>
@@ -4603,7 +4920,7 @@
               <w:rPr>
                 <w:lang w:val="en-US"/>
               </w:rPr>
-              <w:t xml:space="preserve"> U</w:t>
+              <w:t xml:space="preserve"> user has logged in as staff</w:t>
             </w:r>
           </w:p>
         </w:tc>
@@ -4641,7 +4958,27 @@
               <w:rPr>
                 <w:lang w:val="en-US"/>
               </w:rPr>
-              <w:t>d</w:t>
+              <w:t xml:space="preserve">If the </w:t>
+            </w:r>
+            <w:r>
+              <w:rPr>
+                <w:lang w:val="en-US"/>
+              </w:rPr>
+              <w:t xml:space="preserve">user is logged in as a member as staff, when the user selects ‘Check Job’ from the menu, it will view their upcoming </w:t>
+            </w:r>
+            <w:proofErr w:type="spellStart"/>
+            <w:r>
+              <w:rPr>
+                <w:lang w:val="en-US"/>
+              </w:rPr>
+              <w:t>rotas</w:t>
+            </w:r>
+            <w:proofErr w:type="spellEnd"/>
+            <w:r>
+              <w:rPr>
+                <w:lang w:val="en-US"/>
+              </w:rPr>
+              <w:t xml:space="preserve"> including Terminal assignment and working times.</w:t>
             </w:r>
           </w:p>
         </w:tc>
@@ -4699,13 +5036,14 @@
                 <w:bCs/>
                 <w:lang w:val="en-US"/>
               </w:rPr>
+              <w:lastRenderedPageBreak/>
               <w:t>Post conditions:</w:t>
             </w:r>
             <w:r>
               <w:rPr>
                 <w:lang w:val="en-US"/>
               </w:rPr>
-              <w:t xml:space="preserve"> g</w:t>
+              <w:t xml:space="preserve"> Return to main menu.</w:t>
             </w:r>
           </w:p>
         </w:tc>
@@ -4915,11 +5253,287 @@
       </w:pPr>
     </w:lvl>
   </w:abstractNum>
+  <w:abstractNum w:abstractNumId="2" w15:restartNumberingAfterBreak="0">
+    <w:nsid w:val="59F25096"/>
+    <w:multiLevelType w:val="hybridMultilevel"/>
+    <w:tmpl w:val="99F4ABC6"/>
+    <w:lvl w:ilvl="0" w:tplc="0809000F">
+      <w:start w:val="1"/>
+      <w:numFmt w:val="decimal"/>
+      <w:lvlText w:val="%1."/>
+      <w:lvlJc w:val="left"/>
+      <w:pPr>
+        <w:ind w:left="720" w:hanging="360"/>
+      </w:pPr>
+      <w:rPr>
+        <w:rFonts w:hint="default"/>
+      </w:rPr>
+    </w:lvl>
+    <w:lvl w:ilvl="1" w:tplc="08090019" w:tentative="1">
+      <w:start w:val="1"/>
+      <w:numFmt w:val="lowerLetter"/>
+      <w:lvlText w:val="%2."/>
+      <w:lvlJc w:val="left"/>
+      <w:pPr>
+        <w:ind w:left="1440" w:hanging="360"/>
+      </w:pPr>
+    </w:lvl>
+    <w:lvl w:ilvl="2" w:tplc="0809001B" w:tentative="1">
+      <w:start w:val="1"/>
+      <w:numFmt w:val="lowerRoman"/>
+      <w:lvlText w:val="%3."/>
+      <w:lvlJc w:val="right"/>
+      <w:pPr>
+        <w:ind w:left="2160" w:hanging="180"/>
+      </w:pPr>
+    </w:lvl>
+    <w:lvl w:ilvl="3" w:tplc="0809000F" w:tentative="1">
+      <w:start w:val="1"/>
+      <w:numFmt w:val="decimal"/>
+      <w:lvlText w:val="%4."/>
+      <w:lvlJc w:val="left"/>
+      <w:pPr>
+        <w:ind w:left="2880" w:hanging="360"/>
+      </w:pPr>
+    </w:lvl>
+    <w:lvl w:ilvl="4" w:tplc="08090019" w:tentative="1">
+      <w:start w:val="1"/>
+      <w:numFmt w:val="lowerLetter"/>
+      <w:lvlText w:val="%5."/>
+      <w:lvlJc w:val="left"/>
+      <w:pPr>
+        <w:ind w:left="3600" w:hanging="360"/>
+      </w:pPr>
+    </w:lvl>
+    <w:lvl w:ilvl="5" w:tplc="0809001B" w:tentative="1">
+      <w:start w:val="1"/>
+      <w:numFmt w:val="lowerRoman"/>
+      <w:lvlText w:val="%6."/>
+      <w:lvlJc w:val="right"/>
+      <w:pPr>
+        <w:ind w:left="4320" w:hanging="180"/>
+      </w:pPr>
+    </w:lvl>
+    <w:lvl w:ilvl="6" w:tplc="0809000F" w:tentative="1">
+      <w:start w:val="1"/>
+      <w:numFmt w:val="decimal"/>
+      <w:lvlText w:val="%7."/>
+      <w:lvlJc w:val="left"/>
+      <w:pPr>
+        <w:ind w:left="5040" w:hanging="360"/>
+      </w:pPr>
+    </w:lvl>
+    <w:lvl w:ilvl="7" w:tplc="08090019" w:tentative="1">
+      <w:start w:val="1"/>
+      <w:numFmt w:val="lowerLetter"/>
+      <w:lvlText w:val="%8."/>
+      <w:lvlJc w:val="left"/>
+      <w:pPr>
+        <w:ind w:left="5760" w:hanging="360"/>
+      </w:pPr>
+    </w:lvl>
+    <w:lvl w:ilvl="8" w:tplc="0809001B" w:tentative="1">
+      <w:start w:val="1"/>
+      <w:numFmt w:val="lowerRoman"/>
+      <w:lvlText w:val="%9."/>
+      <w:lvlJc w:val="right"/>
+      <w:pPr>
+        <w:ind w:left="6480" w:hanging="180"/>
+      </w:pPr>
+    </w:lvl>
+  </w:abstractNum>
+  <w:abstractNum w:abstractNumId="3" w15:restartNumberingAfterBreak="0">
+    <w:nsid w:val="658B4E3B"/>
+    <w:multiLevelType w:val="hybridMultilevel"/>
+    <w:tmpl w:val="AD506A18"/>
+    <w:lvl w:ilvl="0" w:tplc="0809000F">
+      <w:start w:val="1"/>
+      <w:numFmt w:val="decimal"/>
+      <w:lvlText w:val="%1."/>
+      <w:lvlJc w:val="left"/>
+      <w:pPr>
+        <w:ind w:left="720" w:hanging="360"/>
+      </w:pPr>
+      <w:rPr>
+        <w:rFonts w:hint="default"/>
+      </w:rPr>
+    </w:lvl>
+    <w:lvl w:ilvl="1" w:tplc="08090019" w:tentative="1">
+      <w:start w:val="1"/>
+      <w:numFmt w:val="lowerLetter"/>
+      <w:lvlText w:val="%2."/>
+      <w:lvlJc w:val="left"/>
+      <w:pPr>
+        <w:ind w:left="1440" w:hanging="360"/>
+      </w:pPr>
+    </w:lvl>
+    <w:lvl w:ilvl="2" w:tplc="0809001B" w:tentative="1">
+      <w:start w:val="1"/>
+      <w:numFmt w:val="lowerRoman"/>
+      <w:lvlText w:val="%3."/>
+      <w:lvlJc w:val="right"/>
+      <w:pPr>
+        <w:ind w:left="2160" w:hanging="180"/>
+      </w:pPr>
+    </w:lvl>
+    <w:lvl w:ilvl="3" w:tplc="0809000F" w:tentative="1">
+      <w:start w:val="1"/>
+      <w:numFmt w:val="decimal"/>
+      <w:lvlText w:val="%4."/>
+      <w:lvlJc w:val="left"/>
+      <w:pPr>
+        <w:ind w:left="2880" w:hanging="360"/>
+      </w:pPr>
+    </w:lvl>
+    <w:lvl w:ilvl="4" w:tplc="08090019" w:tentative="1">
+      <w:start w:val="1"/>
+      <w:numFmt w:val="lowerLetter"/>
+      <w:lvlText w:val="%5."/>
+      <w:lvlJc w:val="left"/>
+      <w:pPr>
+        <w:ind w:left="3600" w:hanging="360"/>
+      </w:pPr>
+    </w:lvl>
+    <w:lvl w:ilvl="5" w:tplc="0809001B" w:tentative="1">
+      <w:start w:val="1"/>
+      <w:numFmt w:val="lowerRoman"/>
+      <w:lvlText w:val="%6."/>
+      <w:lvlJc w:val="right"/>
+      <w:pPr>
+        <w:ind w:left="4320" w:hanging="180"/>
+      </w:pPr>
+    </w:lvl>
+    <w:lvl w:ilvl="6" w:tplc="0809000F" w:tentative="1">
+      <w:start w:val="1"/>
+      <w:numFmt w:val="decimal"/>
+      <w:lvlText w:val="%7."/>
+      <w:lvlJc w:val="left"/>
+      <w:pPr>
+        <w:ind w:left="5040" w:hanging="360"/>
+      </w:pPr>
+    </w:lvl>
+    <w:lvl w:ilvl="7" w:tplc="08090019" w:tentative="1">
+      <w:start w:val="1"/>
+      <w:numFmt w:val="lowerLetter"/>
+      <w:lvlText w:val="%8."/>
+      <w:lvlJc w:val="left"/>
+      <w:pPr>
+        <w:ind w:left="5760" w:hanging="360"/>
+      </w:pPr>
+    </w:lvl>
+    <w:lvl w:ilvl="8" w:tplc="0809001B" w:tentative="1">
+      <w:start w:val="1"/>
+      <w:numFmt w:val="lowerRoman"/>
+      <w:lvlText w:val="%9."/>
+      <w:lvlJc w:val="right"/>
+      <w:pPr>
+        <w:ind w:left="6480" w:hanging="180"/>
+      </w:pPr>
+    </w:lvl>
+  </w:abstractNum>
+  <w:abstractNum w:abstractNumId="4" w15:restartNumberingAfterBreak="0">
+    <w:nsid w:val="79F877C9"/>
+    <w:multiLevelType w:val="hybridMultilevel"/>
+    <w:tmpl w:val="29AC2DEE"/>
+    <w:lvl w:ilvl="0" w:tplc="0809000F">
+      <w:start w:val="1"/>
+      <w:numFmt w:val="decimal"/>
+      <w:lvlText w:val="%1."/>
+      <w:lvlJc w:val="left"/>
+      <w:pPr>
+        <w:ind w:left="720" w:hanging="360"/>
+      </w:pPr>
+      <w:rPr>
+        <w:rFonts w:hint="default"/>
+      </w:rPr>
+    </w:lvl>
+    <w:lvl w:ilvl="1" w:tplc="08090019" w:tentative="1">
+      <w:start w:val="1"/>
+      <w:numFmt w:val="lowerLetter"/>
+      <w:lvlText w:val="%2."/>
+      <w:lvlJc w:val="left"/>
+      <w:pPr>
+        <w:ind w:left="1440" w:hanging="360"/>
+      </w:pPr>
+    </w:lvl>
+    <w:lvl w:ilvl="2" w:tplc="0809001B" w:tentative="1">
+      <w:start w:val="1"/>
+      <w:numFmt w:val="lowerRoman"/>
+      <w:lvlText w:val="%3."/>
+      <w:lvlJc w:val="right"/>
+      <w:pPr>
+        <w:ind w:left="2160" w:hanging="180"/>
+      </w:pPr>
+    </w:lvl>
+    <w:lvl w:ilvl="3" w:tplc="0809000F" w:tentative="1">
+      <w:start w:val="1"/>
+      <w:numFmt w:val="decimal"/>
+      <w:lvlText w:val="%4."/>
+      <w:lvlJc w:val="left"/>
+      <w:pPr>
+        <w:ind w:left="2880" w:hanging="360"/>
+      </w:pPr>
+    </w:lvl>
+    <w:lvl w:ilvl="4" w:tplc="08090019" w:tentative="1">
+      <w:start w:val="1"/>
+      <w:numFmt w:val="lowerLetter"/>
+      <w:lvlText w:val="%5."/>
+      <w:lvlJc w:val="left"/>
+      <w:pPr>
+        <w:ind w:left="3600" w:hanging="360"/>
+      </w:pPr>
+    </w:lvl>
+    <w:lvl w:ilvl="5" w:tplc="0809001B" w:tentative="1">
+      <w:start w:val="1"/>
+      <w:numFmt w:val="lowerRoman"/>
+      <w:lvlText w:val="%6."/>
+      <w:lvlJc w:val="right"/>
+      <w:pPr>
+        <w:ind w:left="4320" w:hanging="180"/>
+      </w:pPr>
+    </w:lvl>
+    <w:lvl w:ilvl="6" w:tplc="0809000F" w:tentative="1">
+      <w:start w:val="1"/>
+      <w:numFmt w:val="decimal"/>
+      <w:lvlText w:val="%7."/>
+      <w:lvlJc w:val="left"/>
+      <w:pPr>
+        <w:ind w:left="5040" w:hanging="360"/>
+      </w:pPr>
+    </w:lvl>
+    <w:lvl w:ilvl="7" w:tplc="08090019" w:tentative="1">
+      <w:start w:val="1"/>
+      <w:numFmt w:val="lowerLetter"/>
+      <w:lvlText w:val="%8."/>
+      <w:lvlJc w:val="left"/>
+      <w:pPr>
+        <w:ind w:left="5760" w:hanging="360"/>
+      </w:pPr>
+    </w:lvl>
+    <w:lvl w:ilvl="8" w:tplc="0809001B" w:tentative="1">
+      <w:start w:val="1"/>
+      <w:numFmt w:val="lowerRoman"/>
+      <w:lvlText w:val="%9."/>
+      <w:lvlJc w:val="right"/>
+      <w:pPr>
+        <w:ind w:left="6480" w:hanging="180"/>
+      </w:pPr>
+    </w:lvl>
+  </w:abstractNum>
   <w:num w:numId="1">
     <w:abstractNumId w:val="0"/>
   </w:num>
   <w:num w:numId="2">
     <w:abstractNumId w:val="1"/>
+  </w:num>
+  <w:num w:numId="3">
+    <w:abstractNumId w:val="3"/>
+  </w:num>
+  <w:num w:numId="4">
+    <w:abstractNumId w:val="2"/>
+  </w:num>
+  <w:num w:numId="5">
+    <w:abstractNumId w:val="4"/>
   </w:num>
 </w:numbering>
 </file>
@@ -5047,6 +5661,7 @@
     <w:lsdException w:name="HTML Sample" w:semiHidden="1" w:unhideWhenUsed="1"/>
     <w:lsdException w:name="HTML Typewriter" w:semiHidden="1" w:unhideWhenUsed="1"/>
     <w:lsdException w:name="HTML Variable" w:semiHidden="1" w:unhideWhenUsed="1"/>
+    <w:lsdException w:name="Normal Table" w:semiHidden="1" w:unhideWhenUsed="1"/>
     <w:lsdException w:name="annotation subject" w:semiHidden="1" w:unhideWhenUsed="1"/>
     <w:lsdException w:name="No List" w:semiHidden="1" w:unhideWhenUsed="1"/>
     <w:lsdException w:name="Outline List 1" w:semiHidden="1" w:unhideWhenUsed="1"/>
@@ -5091,6 +5706,7 @@
     <w:lsdException w:name="Table Professional" w:semiHidden="1" w:unhideWhenUsed="1"/>
     <w:lsdException w:name="Table Subtle 1" w:semiHidden="1" w:unhideWhenUsed="1"/>
     <w:lsdException w:name="Table Subtle 2" w:semiHidden="1" w:unhideWhenUsed="1"/>
+    <w:lsdException w:name="Table Web 1" w:semiHidden="1" w:unhideWhenUsed="1"/>
     <w:lsdException w:name="Table Web 2" w:semiHidden="1" w:unhideWhenUsed="1"/>
     <w:lsdException w:name="Table Web 3" w:semiHidden="1" w:unhideWhenUsed="1"/>
     <w:lsdException w:name="Balloon Text" w:semiHidden="1" w:unhideWhenUsed="1"/>

</xml_diff>

<commit_message>
text use cases v5
</commit_message>
<xml_diff>
--- a/doc/2. Requirements/TEXT Use Cases.docx
+++ b/doc/2. Requirements/TEXT Use Cases.docx
@@ -1,6 +1,6 @@
 
 <file path=word/document.xml><?xml version="1.0" encoding="utf-8"?>
-<w:document xmlns:wpc="http://schemas.microsoft.com/office/word/2010/wordprocessingCanvas" xmlns:cx="http://schemas.microsoft.com/office/drawing/2014/chartex" xmlns:cx1="http://schemas.microsoft.com/office/drawing/2015/9/8/chartex" xmlns:cx2="http://schemas.microsoft.com/office/drawing/2015/10/21/chartex" xmlns:cx3="http://schemas.microsoft.com/office/drawing/2016/5/9/chartex" xmlns:cx4="http://schemas.microsoft.com/office/drawing/2016/5/10/chartex" xmlns:cx5="http://schemas.microsoft.com/office/drawing/2016/5/11/chartex" xmlns:mc="http://schemas.openxmlformats.org/markup-compatibility/2006" xmlns:o="urn:schemas-microsoft-com:office:office" xmlns:r="http://schemas.openxmlformats.org/officeDocument/2006/relationships" xmlns:m="http://schemas.openxmlformats.org/officeDocument/2006/math" xmlns:v="urn:schemas-microsoft-com:vml" xmlns:wp14="http://schemas.microsoft.com/office/word/2010/wordprocessingDrawing" xmlns:wp="http://schemas.openxmlformats.org/drawingml/2006/wordprocessingDrawing" xmlns:w10="urn:schemas-microsoft-com:office:word" xmlns:w="http://schemas.openxmlformats.org/wordprocessingml/2006/main" xmlns:w14="http://schemas.microsoft.com/office/word/2010/wordml" xmlns:w15="http://schemas.microsoft.com/office/word/2012/wordml" xmlns:w16se="http://schemas.microsoft.com/office/word/2015/wordml/symex" xmlns:wpg="http://schemas.microsoft.com/office/word/2010/wordprocessingGroup" xmlns:wpi="http://schemas.microsoft.com/office/word/2010/wordprocessingInk" xmlns:wne="http://schemas.microsoft.com/office/word/2006/wordml" xmlns:wps="http://schemas.microsoft.com/office/word/2010/wordprocessingShape" mc:Ignorable="w14 w15 w16se wp14">
+<w:document xmlns:wpc="http://schemas.microsoft.com/office/word/2010/wordprocessingCanvas" xmlns:cx="http://schemas.microsoft.com/office/drawing/2014/chartex" xmlns:cx1="http://schemas.microsoft.com/office/drawing/2015/9/8/chartex" xmlns:mc="http://schemas.openxmlformats.org/markup-compatibility/2006" xmlns:o="urn:schemas-microsoft-com:office:office" xmlns:r="http://schemas.openxmlformats.org/officeDocument/2006/relationships" xmlns:m="http://schemas.openxmlformats.org/officeDocument/2006/math" xmlns:v="urn:schemas-microsoft-com:vml" xmlns:wp14="http://schemas.microsoft.com/office/word/2010/wordprocessingDrawing" xmlns:wp="http://schemas.openxmlformats.org/drawingml/2006/wordprocessingDrawing" xmlns:w10="urn:schemas-microsoft-com:office:word" xmlns:w="http://schemas.openxmlformats.org/wordprocessingml/2006/main" xmlns:w14="http://schemas.microsoft.com/office/word/2010/wordml" xmlns:w15="http://schemas.microsoft.com/office/word/2012/wordml" xmlns:w16se="http://schemas.microsoft.com/office/word/2015/wordml/symex" xmlns:wpg="http://schemas.microsoft.com/office/word/2010/wordprocessingGroup" xmlns:wpi="http://schemas.microsoft.com/office/word/2010/wordprocessingInk" xmlns:wne="http://schemas.microsoft.com/office/word/2006/wordml" xmlns:wps="http://schemas.microsoft.com/office/word/2010/wordprocessingShape" mc:Ignorable="w14 w15 w16se wp14">
   <w:body>
     <w:p>
       <w:pPr>
@@ -19,198 +19,11 @@
     <w:p>
       <w:pPr>
         <w:rPr>
-          <w:lang w:val="en-US"/>
-        </w:rPr>
-      </w:pPr>
-    </w:p>
-    <w:p>
-      <w:pPr>
-        <w:rPr>
-          <w:lang w:val="en-US"/>
-        </w:rPr>
-      </w:pPr>
-      <w:r>
-        <w:rPr>
-          <w:noProof/>
-          <w:lang w:eastAsia="en-GB"/>
-        </w:rPr>
-        <w:drawing>
-          <wp:inline distT="0" distB="0" distL="0" distR="0">
-            <wp:extent cx="5172075" cy="6296025"/>
-            <wp:effectExtent l="0" t="0" r="9525" b="9525"/>
-            <wp:docPr id="1" name="Picture 1" descr="USECASE2.png"/>
-            <wp:cNvGraphicFramePr>
-              <a:graphicFrameLocks xmlns:a="http://schemas.openxmlformats.org/drawingml/2006/main" noChangeAspect="1"/>
-            </wp:cNvGraphicFramePr>
-            <a:graphic xmlns:a="http://schemas.openxmlformats.org/drawingml/2006/main">
-              <a:graphicData uri="http://schemas.openxmlformats.org/drawingml/2006/picture">
-                <pic:pic xmlns:pic="http://schemas.openxmlformats.org/drawingml/2006/picture">
-                  <pic:nvPicPr>
-                    <pic:cNvPr id="0" name="Picture 1" descr="USECASE2.png"/>
-                    <pic:cNvPicPr>
-                      <a:picLocks noChangeAspect="1" noChangeArrowheads="1"/>
-                    </pic:cNvPicPr>
-                  </pic:nvPicPr>
-                  <pic:blipFill>
-                    <a:blip r:embed="rId5">
-                      <a:extLst>
-                        <a:ext uri="{28A0092B-C50C-407E-A947-70E740481C1C}">
-                          <a14:useLocalDpi xmlns:a14="http://schemas.microsoft.com/office/drawing/2010/main" val="0"/>
-                        </a:ext>
-                      </a:extLst>
-                    </a:blip>
-                    <a:srcRect/>
-                    <a:stretch>
-                      <a:fillRect/>
-                    </a:stretch>
-                  </pic:blipFill>
-                  <pic:spPr bwMode="auto">
-                    <a:xfrm>
-                      <a:off x="0" y="0"/>
-                      <a:ext cx="5172075" cy="6296025"/>
-                    </a:xfrm>
-                    <a:prstGeom prst="rect">
-                      <a:avLst/>
-                    </a:prstGeom>
-                    <a:noFill/>
-                    <a:ln>
-                      <a:noFill/>
-                    </a:ln>
-                  </pic:spPr>
-                </pic:pic>
-              </a:graphicData>
-            </a:graphic>
-          </wp:inline>
-        </w:drawing>
-      </w:r>
-    </w:p>
-    <w:p>
-      <w:pPr>
-        <w:rPr>
-          <w:rFonts w:ascii="Segoe UI" w:hAnsi="Segoe UI" w:cs="Segoe UI"/>
-          <w:b/>
-          <w:bCs/>
-          <w:color w:val="FF0000"/>
-          <w:sz w:val="21"/>
-          <w:szCs w:val="21"/>
-          <w:shd w:val="clear" w:color="auto" w:fill="FFFFFF"/>
-        </w:rPr>
-      </w:pPr>
-      <w:r>
-        <w:rPr>
-          <w:b/>
-          <w:bCs/>
-          <w:color w:val="FF0000"/>
-          <w:lang w:val="en-US"/>
-        </w:rPr>
-        <w:t>IMPROVEMENT NEEDED!!!</w:t>
-      </w:r>
-      <w:r>
-        <w:rPr>
-          <w:b/>
-          <w:bCs/>
-          <w:color w:val="FF0000"/>
-          <w:lang w:val="en-US"/>
-        </w:rPr>
-        <w:br/>
-      </w:r>
-      <w:r>
-        <w:rPr>
-          <w:b/>
-          <w:bCs/>
-          <w:color w:val="FF0000"/>
-          <w:lang w:val="en-US"/>
-        </w:rPr>
-        <w:br/>
-      </w:r>
-      <w:r>
-        <w:rPr>
-          <w:rFonts w:ascii="Segoe UI" w:hAnsi="Segoe UI" w:cs="Segoe UI"/>
-          <w:b/>
-          <w:bCs/>
-          <w:color w:val="FF0000"/>
-          <w:sz w:val="21"/>
-          <w:szCs w:val="21"/>
-          <w:shd w:val="clear" w:color="auto" w:fill="FFFFFF"/>
-        </w:rPr>
-        <w:t>‘I believe you need at least one more type of user, namely the staff. You may want to have different levels of staff (e.g. line manager, supervisor and technician).</w:t>
-      </w:r>
-      <w:r>
-        <w:rPr>
-          <w:rFonts w:ascii="Segoe UI" w:hAnsi="Segoe UI" w:cs="Segoe UI"/>
-          <w:b/>
-          <w:bCs/>
-          <w:color w:val="FF0000"/>
-          <w:sz w:val="21"/>
-          <w:szCs w:val="21"/>
-        </w:rPr>
-        <w:br/>
-      </w:r>
-      <w:r>
-        <w:rPr>
-          <w:rFonts w:ascii="Segoe UI" w:hAnsi="Segoe UI" w:cs="Segoe UI"/>
-          <w:b/>
-          <w:bCs/>
-          <w:color w:val="FF0000"/>
-          <w:sz w:val="21"/>
-          <w:szCs w:val="21"/>
-          <w:shd w:val="clear" w:color="auto" w:fill="FFFFFF"/>
-        </w:rPr>
-        <w:t>I am not sure that it should be the Admin to assign staff rather than assigning a flight to a terminal queue with all the jobs assigned to that terminal. In this case the staff assigned to that terminal just has to check the next job in the queue. Everything else looks good. ‘</w:t>
-      </w:r>
-    </w:p>
-    <w:p>
-      <w:pPr>
-        <w:rPr>
-          <w:b/>
-          <w:bCs/>
-          <w:color w:val="FF0000"/>
-          <w:lang w:val="en-US"/>
-        </w:rPr>
-      </w:pPr>
-      <w:r>
-        <w:rPr>
-          <w:rFonts w:ascii="Segoe UI" w:hAnsi="Segoe UI" w:cs="Segoe UI"/>
-          <w:b/>
-          <w:bCs/>
-          <w:color w:val="FF0000"/>
-          <w:sz w:val="21"/>
-          <w:szCs w:val="21"/>
-          <w:shd w:val="clear" w:color="auto" w:fill="FFFFFF"/>
-        </w:rPr>
-        <w:t xml:space="preserve">- </w:t>
-      </w:r>
-      <w:r>
-        <w:rPr>
-          <w:rFonts w:ascii="Segoe UI" w:hAnsi="Segoe UI" w:cs="Segoe UI"/>
-          <w:b/>
-          <w:bCs/>
-          <w:color w:val="FF0000"/>
-          <w:sz w:val="21"/>
-          <w:szCs w:val="21"/>
-          <w:shd w:val="clear" w:color="auto" w:fill="FFFFFF"/>
-        </w:rPr>
-        <w:t>P</w:t>
-      </w:r>
-      <w:r>
-        <w:rPr>
-          <w:rFonts w:ascii="Segoe UI" w:hAnsi="Segoe UI" w:cs="Segoe UI"/>
-          <w:b/>
-          <w:bCs/>
-          <w:color w:val="FF0000"/>
-          <w:sz w:val="21"/>
-          <w:szCs w:val="21"/>
-          <w:shd w:val="clear" w:color="auto" w:fill="FFFFFF"/>
-        </w:rPr>
-        <w:t>edro</w:t>
-      </w:r>
-    </w:p>
-    <w:p>
-      <w:pPr>
-        <w:rPr>
           <w:noProof/>
         </w:rPr>
       </w:pPr>
+      <w:bookmarkStart w:id="0" w:name="_GoBack"/>
+      <w:bookmarkEnd w:id="0"/>
     </w:p>
     <w:p>
       <w:pPr>
@@ -244,7 +57,6 @@
       <w:r>
         <w:rPr>
           <w:noProof/>
-          <w:lang w:eastAsia="en-GB"/>
         </w:rPr>
         <w:drawing>
           <wp:anchor distT="0" distB="0" distL="114300" distR="114300" simplePos="0" relativeHeight="251658240" behindDoc="0" locked="0" layoutInCell="1" allowOverlap="1">
@@ -272,7 +84,7 @@
                     </pic:cNvPicPr>
                   </pic:nvPicPr>
                   <pic:blipFill>
-                    <a:blip r:embed="rId6">
+                    <a:blip r:embed="rId5">
                       <a:extLst>
                         <a:ext uri="{28A0092B-C50C-407E-A947-70E740481C1C}">
                           <a14:useLocalDpi xmlns:a14="http://schemas.microsoft.com/office/drawing/2010/main" val="0"/>
@@ -1179,13 +991,7 @@
               <w:rPr>
                 <w:lang w:val="en-US"/>
               </w:rPr>
-              <w:t>The</w:t>
-            </w:r>
-            <w:r>
-              <w:rPr>
-                <w:lang w:val="en-US"/>
-              </w:rPr>
-              <w:t xml:space="preserve"> user selects an unavailable or invalid seat name </w:t>
+              <w:t xml:space="preserve">The user selects an unavailable or invalid seat name </w:t>
             </w:r>
             <w:proofErr w:type="spellStart"/>
             <w:r>
@@ -1199,13 +1005,7 @@
               <w:rPr>
                 <w:lang w:val="en-US"/>
               </w:rPr>
-              <w:t xml:space="preserve"> ‘A566336’ an error message will occur</w:t>
-            </w:r>
-            <w:r>
-              <w:rPr>
-                <w:lang w:val="en-US"/>
-              </w:rPr>
-              <w:t xml:space="preserve"> and the booking will not be saved until a valid seat is entered.</w:t>
+              <w:t xml:space="preserve"> ‘A566336’ an error message will occur and the booking will not be saved until a valid seat is entered.</w:t>
             </w:r>
           </w:p>
         </w:tc>
@@ -1515,16 +1315,88 @@
           </w:p>
           <w:p>
             <w:pPr>
-              <w:rPr>
-                <w:lang w:val="en-US"/>
-              </w:rPr>
-            </w:pPr>
-            <w:r>
-              <w:rPr>
-                <w:lang w:val="en-US"/>
-              </w:rPr>
-              <w:t>g</w:t>
-            </w:r>
+              <w:pStyle w:val="ListParagraph"/>
+              <w:numPr>
+                <w:ilvl w:val="0"/>
+                <w:numId w:val="16"/>
+              </w:numPr>
+              <w:rPr>
+                <w:lang w:val="en-US"/>
+              </w:rPr>
+            </w:pPr>
+            <w:r>
+              <w:rPr>
+                <w:lang w:val="en-US"/>
+              </w:rPr>
+              <w:t>Booking does not save to xml</w:t>
+            </w:r>
+          </w:p>
+          <w:p>
+            <w:pPr>
+              <w:pStyle w:val="ListParagraph"/>
+              <w:numPr>
+                <w:ilvl w:val="0"/>
+                <w:numId w:val="16"/>
+              </w:numPr>
+              <w:rPr>
+                <w:lang w:val="en-US"/>
+              </w:rPr>
+            </w:pPr>
+            <w:r>
+              <w:rPr>
+                <w:lang w:val="en-US"/>
+              </w:rPr>
+              <w:lastRenderedPageBreak/>
+              <w:t>Available seats are not displayed</w:t>
+            </w:r>
+          </w:p>
+          <w:p>
+            <w:pPr>
+              <w:pStyle w:val="ListParagraph"/>
+              <w:numPr>
+                <w:ilvl w:val="0"/>
+                <w:numId w:val="16"/>
+              </w:numPr>
+              <w:rPr>
+                <w:lang w:val="en-US"/>
+              </w:rPr>
+            </w:pPr>
+            <w:r>
+              <w:rPr>
+                <w:lang w:val="en-US"/>
+              </w:rPr>
+              <w:t>Unavailable seats are still displayed as available</w:t>
+            </w:r>
+          </w:p>
+          <w:p>
+            <w:pPr>
+              <w:pStyle w:val="ListParagraph"/>
+              <w:numPr>
+                <w:ilvl w:val="0"/>
+                <w:numId w:val="16"/>
+              </w:numPr>
+              <w:rPr>
+                <w:lang w:val="en-US"/>
+              </w:rPr>
+            </w:pPr>
+            <w:r>
+              <w:rPr>
+                <w:lang w:val="en-US"/>
+              </w:rPr>
+              <w:t>Booking isn’t made user specific.</w:t>
+            </w:r>
+          </w:p>
+          <w:p>
+            <w:pPr>
+              <w:pStyle w:val="ListParagraph"/>
+              <w:numPr>
+                <w:ilvl w:val="0"/>
+                <w:numId w:val="16"/>
+              </w:numPr>
+              <w:rPr>
+                <w:lang w:val="en-US"/>
+              </w:rPr>
+            </w:pPr>
           </w:p>
         </w:tc>
       </w:tr>
@@ -1546,6 +1418,7 @@
                 <w:bCs/>
                 <w:lang w:val="en-US"/>
               </w:rPr>
+              <w:lastRenderedPageBreak/>
               <w:t>Post conditions</w:t>
             </w:r>
             <w:r>
@@ -2408,10 +2281,35 @@
           </w:p>
           <w:p>
             <w:pPr>
-              <w:rPr>
-                <w:lang w:val="en-US"/>
-              </w:rPr>
-            </w:pPr>
+              <w:pStyle w:val="ListParagraph"/>
+              <w:numPr>
+                <w:ilvl w:val="0"/>
+                <w:numId w:val="6"/>
+              </w:numPr>
+              <w:rPr>
+                <w:lang w:val="en-US"/>
+              </w:rPr>
+            </w:pPr>
+            <w:r>
+              <w:rPr>
+                <w:lang w:val="en-US"/>
+              </w:rPr>
+              <w:t xml:space="preserve">User doesn’t want to make an edit, wants file booking to remain the same, cancels edit booking midway through, returns to main menu, booking xml file is not </w:t>
+            </w:r>
+            <w:proofErr w:type="spellStart"/>
+            <w:r>
+              <w:rPr>
+                <w:lang w:val="en-US"/>
+              </w:rPr>
+              <w:t>appeneded</w:t>
+            </w:r>
+            <w:proofErr w:type="spellEnd"/>
+            <w:r>
+              <w:rPr>
+                <w:lang w:val="en-US"/>
+              </w:rPr>
+              <w:t>.</w:t>
+            </w:r>
           </w:p>
         </w:tc>
       </w:tr>
@@ -2584,7 +2482,7 @@
               <w:rPr>
                 <w:lang w:val="en-US"/>
               </w:rPr>
-              <w:t xml:space="preserve"> U</w:t>
+              <w:t xml:space="preserve"> Booking has been made</w:t>
             </w:r>
           </w:p>
         </w:tc>
@@ -2663,15 +2561,39 @@
           </w:p>
           <w:p>
             <w:pPr>
-              <w:rPr>
-                <w:lang w:val="en-US"/>
-              </w:rPr>
-            </w:pPr>
-            <w:r>
-              <w:rPr>
-                <w:lang w:val="en-US"/>
-              </w:rPr>
-              <w:t>g</w:t>
+              <w:pStyle w:val="ListParagraph"/>
+              <w:numPr>
+                <w:ilvl w:val="0"/>
+                <w:numId w:val="7"/>
+              </w:numPr>
+              <w:rPr>
+                <w:lang w:val="en-US"/>
+              </w:rPr>
+            </w:pPr>
+            <w:r>
+              <w:rPr>
+                <w:lang w:val="en-US"/>
+              </w:rPr>
+              <w:lastRenderedPageBreak/>
+              <w:t>User no longer wishes to cancel booking, xml file remains the same, returns to main menu.</w:t>
+            </w:r>
+          </w:p>
+          <w:p>
+            <w:pPr>
+              <w:pStyle w:val="ListParagraph"/>
+              <w:numPr>
+                <w:ilvl w:val="0"/>
+                <w:numId w:val="7"/>
+              </w:numPr>
+              <w:rPr>
+                <w:lang w:val="en-US"/>
+              </w:rPr>
+            </w:pPr>
+            <w:r>
+              <w:rPr>
+                <w:lang w:val="en-US"/>
+              </w:rPr>
+              <w:t>Booking doesn’t successfully cancel, Cancel booking function reruns until booking is successfully canceled.</w:t>
             </w:r>
           </w:p>
         </w:tc>
@@ -2694,6 +2616,7 @@
                 <w:bCs/>
                 <w:lang w:val="en-US"/>
               </w:rPr>
+              <w:lastRenderedPageBreak/>
               <w:t>Post conditions</w:t>
             </w:r>
             <w:r>
@@ -2714,19 +2637,7 @@
               <w:rPr>
                 <w:lang w:val="en-US"/>
               </w:rPr>
-              <w:t xml:space="preserve">Add </w:t>
-            </w:r>
-            <w:r>
-              <w:rPr>
-                <w:lang w:val="en-US"/>
-              </w:rPr>
-              <w:t>cancelled</w:t>
-            </w:r>
-            <w:r>
-              <w:rPr>
-                <w:lang w:val="en-US"/>
-              </w:rPr>
-              <w:t xml:space="preserve"> flight to time board / Append XML file</w:t>
+              <w:t>Add cancelled flight to time board / Append XML file</w:t>
             </w:r>
           </w:p>
         </w:tc>
@@ -2952,15 +2863,102 @@
           </w:p>
           <w:p>
             <w:pPr>
-              <w:rPr>
-                <w:lang w:val="en-US"/>
-              </w:rPr>
-            </w:pPr>
-            <w:r>
-              <w:rPr>
-                <w:lang w:val="en-US"/>
-              </w:rPr>
-              <w:t>g</w:t>
+              <w:pStyle w:val="ListParagraph"/>
+              <w:numPr>
+                <w:ilvl w:val="0"/>
+                <w:numId w:val="8"/>
+              </w:numPr>
+              <w:rPr>
+                <w:lang w:val="en-US"/>
+              </w:rPr>
+            </w:pPr>
+            <w:r>
+              <w:rPr>
+                <w:lang w:val="en-US"/>
+              </w:rPr>
+              <w:t>Flights are not successfully sorted</w:t>
+            </w:r>
+          </w:p>
+          <w:p>
+            <w:pPr>
+              <w:pStyle w:val="ListParagraph"/>
+              <w:numPr>
+                <w:ilvl w:val="0"/>
+                <w:numId w:val="8"/>
+              </w:numPr>
+              <w:rPr>
+                <w:lang w:val="en-US"/>
+              </w:rPr>
+            </w:pPr>
+            <w:r>
+              <w:rPr>
+                <w:lang w:val="en-US"/>
+              </w:rPr>
+              <w:t xml:space="preserve">Flights are not </w:t>
+            </w:r>
+            <w:proofErr w:type="spellStart"/>
+            <w:r>
+              <w:rPr>
+                <w:lang w:val="en-US"/>
+              </w:rPr>
+              <w:t>enqueued</w:t>
+            </w:r>
+            <w:proofErr w:type="spellEnd"/>
+            <w:r>
+              <w:rPr>
+                <w:lang w:val="en-US"/>
+              </w:rPr>
+              <w:t xml:space="preserve"> or de-</w:t>
+            </w:r>
+            <w:proofErr w:type="spellStart"/>
+            <w:r>
+              <w:rPr>
+                <w:lang w:val="en-US"/>
+              </w:rPr>
+              <w:t>queueded</w:t>
+            </w:r>
+            <w:proofErr w:type="spellEnd"/>
+            <w:r>
+              <w:rPr>
+                <w:lang w:val="en-US"/>
+              </w:rPr>
+              <w:t>.</w:t>
+            </w:r>
+          </w:p>
+          <w:p>
+            <w:pPr>
+              <w:pStyle w:val="ListParagraph"/>
+              <w:numPr>
+                <w:ilvl w:val="0"/>
+                <w:numId w:val="8"/>
+              </w:numPr>
+              <w:rPr>
+                <w:lang w:val="en-US"/>
+              </w:rPr>
+            </w:pPr>
+            <w:r>
+              <w:rPr>
+                <w:lang w:val="en-US"/>
+              </w:rPr>
+              <w:t>Time board doesn’t successfully display</w:t>
+            </w:r>
+          </w:p>
+          <w:p>
+            <w:pPr>
+              <w:pStyle w:val="ListParagraph"/>
+              <w:numPr>
+                <w:ilvl w:val="0"/>
+                <w:numId w:val="8"/>
+              </w:numPr>
+              <w:rPr>
+                <w:lang w:val="en-US"/>
+              </w:rPr>
+            </w:pPr>
+            <w:r>
+              <w:rPr>
+                <w:lang w:val="en-US"/>
+              </w:rPr>
+              <w:t>Flights are delayed or canceled.</w:t>
             </w:r>
           </w:p>
         </w:tc>
@@ -3200,15 +3198,66 @@
           </w:p>
           <w:p>
             <w:pPr>
-              <w:rPr>
-                <w:lang w:val="en-US"/>
-              </w:rPr>
-            </w:pPr>
-            <w:r>
-              <w:rPr>
-                <w:lang w:val="en-US"/>
-              </w:rPr>
-              <w:t>g</w:t>
+              <w:pStyle w:val="ListParagraph"/>
+              <w:numPr>
+                <w:ilvl w:val="0"/>
+                <w:numId w:val="9"/>
+              </w:numPr>
+              <w:rPr>
+                <w:lang w:val="en-US"/>
+              </w:rPr>
+            </w:pPr>
+            <w:r>
+              <w:rPr>
+                <w:lang w:val="en-US"/>
+              </w:rPr>
+              <w:t xml:space="preserve">Flight cannot be added to </w:t>
+            </w:r>
+            <w:proofErr w:type="spellStart"/>
+            <w:r>
+              <w:rPr>
+                <w:lang w:val="en-US"/>
+              </w:rPr>
+              <w:t>timeboard</w:t>
+            </w:r>
+            <w:proofErr w:type="spellEnd"/>
+            <w:r>
+              <w:rPr>
+                <w:lang w:val="en-US"/>
+              </w:rPr>
+              <w:t xml:space="preserve"> queue</w:t>
+            </w:r>
+          </w:p>
+          <w:p>
+            <w:pPr>
+              <w:pStyle w:val="ListParagraph"/>
+              <w:numPr>
+                <w:ilvl w:val="0"/>
+                <w:numId w:val="9"/>
+              </w:numPr>
+              <w:rPr>
+                <w:lang w:val="en-US"/>
+              </w:rPr>
+            </w:pPr>
+            <w:r>
+              <w:rPr>
+                <w:lang w:val="en-US"/>
+              </w:rPr>
+              <w:t xml:space="preserve">Flight gets delays to later than </w:t>
+            </w:r>
+            <w:proofErr w:type="spellStart"/>
+            <w:r>
+              <w:rPr>
+                <w:lang w:val="en-US"/>
+              </w:rPr>
+              <w:t>timeboard</w:t>
+            </w:r>
+            <w:proofErr w:type="spellEnd"/>
+            <w:r>
+              <w:rPr>
+                <w:lang w:val="en-US"/>
+              </w:rPr>
+              <w:t xml:space="preserve"> times.</w:t>
             </w:r>
           </w:p>
         </w:tc>
@@ -3374,13 +3423,7 @@
               <w:rPr>
                 <w:lang w:val="en-US"/>
               </w:rPr>
-              <w:t xml:space="preserve"> </w:t>
-            </w:r>
-            <w:r>
-              <w:rPr>
-                <w:lang w:val="en-US"/>
-              </w:rPr>
-              <w:t>User is logged in as Admin</w:t>
+              <w:t xml:space="preserve"> User is logged in as Admin</w:t>
             </w:r>
           </w:p>
         </w:tc>
@@ -3487,15 +3530,52 @@
           </w:p>
           <w:p>
             <w:pPr>
-              <w:rPr>
-                <w:lang w:val="en-US"/>
-              </w:rPr>
-            </w:pPr>
-            <w:r>
-              <w:rPr>
-                <w:lang w:val="en-US"/>
-              </w:rPr>
-              <w:t>g</w:t>
+              <w:pStyle w:val="ListParagraph"/>
+              <w:numPr>
+                <w:ilvl w:val="0"/>
+                <w:numId w:val="10"/>
+              </w:numPr>
+              <w:rPr>
+                <w:lang w:val="en-US"/>
+              </w:rPr>
+            </w:pPr>
+            <w:r>
+              <w:rPr>
+                <w:lang w:val="en-US"/>
+              </w:rPr>
+              <w:t>XML file doesn’t update correctly, reruns editing function</w:t>
+            </w:r>
+          </w:p>
+          <w:p>
+            <w:pPr>
+              <w:pStyle w:val="ListParagraph"/>
+              <w:numPr>
+                <w:ilvl w:val="0"/>
+                <w:numId w:val="10"/>
+              </w:numPr>
+              <w:rPr>
+                <w:lang w:val="en-US"/>
+              </w:rPr>
+            </w:pPr>
+            <w:r>
+              <w:rPr>
+                <w:lang w:val="en-US"/>
+              </w:rPr>
+              <w:t xml:space="preserve">Flight no longer needs to be edited, xml remains the same and </w:t>
+            </w:r>
+            <w:proofErr w:type="gramStart"/>
+            <w:r>
+              <w:rPr>
+                <w:lang w:val="en-US"/>
+              </w:rPr>
+              <w:t>Is</w:t>
+            </w:r>
+            <w:proofErr w:type="gramEnd"/>
+            <w:r>
+              <w:rPr>
+                <w:lang w:val="en-US"/>
+              </w:rPr>
+              <w:t xml:space="preserve"> not appended.</w:t>
             </w:r>
           </w:p>
         </w:tc>
@@ -3673,13 +3753,7 @@
               <w:rPr>
                 <w:lang w:val="en-US"/>
               </w:rPr>
-              <w:t xml:space="preserve"> </w:t>
-            </w:r>
-            <w:r>
-              <w:rPr>
-                <w:lang w:val="en-US"/>
-              </w:rPr>
-              <w:t>User is logged in as Admin</w:t>
+              <w:t xml:space="preserve"> User is logged in as Admin</w:t>
             </w:r>
           </w:p>
         </w:tc>
@@ -3937,7 +4011,7 @@
               <w:rPr>
                 <w:lang w:val="en-US"/>
               </w:rPr>
-              <w:t xml:space="preserve"> U</w:t>
+              <w:t xml:space="preserve"> User is signed in as admin</w:t>
             </w:r>
           </w:p>
         </w:tc>
@@ -4002,15 +4076,56 @@
           </w:p>
           <w:p>
             <w:pPr>
-              <w:rPr>
-                <w:lang w:val="en-US"/>
-              </w:rPr>
-            </w:pPr>
-            <w:r>
-              <w:rPr>
-                <w:lang w:val="en-US"/>
-              </w:rPr>
-              <w:t>g</w:t>
+              <w:pStyle w:val="ListParagraph"/>
+              <w:numPr>
+                <w:ilvl w:val="0"/>
+                <w:numId w:val="11"/>
+              </w:numPr>
+              <w:rPr>
+                <w:lang w:val="en-US"/>
+              </w:rPr>
+            </w:pPr>
+            <w:r>
+              <w:rPr>
+                <w:lang w:val="en-US"/>
+              </w:rPr>
+              <w:t>Staff are assigned same job</w:t>
+            </w:r>
+          </w:p>
+          <w:p>
+            <w:pPr>
+              <w:pStyle w:val="ListParagraph"/>
+              <w:numPr>
+                <w:ilvl w:val="0"/>
+                <w:numId w:val="11"/>
+              </w:numPr>
+              <w:rPr>
+                <w:lang w:val="en-US"/>
+              </w:rPr>
+            </w:pPr>
+            <w:r>
+              <w:rPr>
+                <w:lang w:val="en-US"/>
+              </w:rPr>
+              <w:t>Staff assigned two jobs at the same time</w:t>
+            </w:r>
+          </w:p>
+          <w:p>
+            <w:pPr>
+              <w:pStyle w:val="ListParagraph"/>
+              <w:numPr>
+                <w:ilvl w:val="0"/>
+                <w:numId w:val="11"/>
+              </w:numPr>
+              <w:rPr>
+                <w:lang w:val="en-US"/>
+              </w:rPr>
+            </w:pPr>
+            <w:r>
+              <w:rPr>
+                <w:lang w:val="en-US"/>
+              </w:rPr>
+              <w:t>Staff job not updated after being allocated</w:t>
             </w:r>
           </w:p>
         </w:tc>
@@ -4178,6 +4293,12 @@
               </w:rPr>
               <w:t xml:space="preserve"> U</w:t>
             </w:r>
+            <w:r>
+              <w:rPr>
+                <w:lang w:val="en-US"/>
+              </w:rPr>
+              <w:t>ser is signed in as admin</w:t>
+            </w:r>
           </w:p>
         </w:tc>
       </w:tr>
@@ -4241,16 +4362,51 @@
           </w:p>
           <w:p>
             <w:pPr>
-              <w:rPr>
-                <w:lang w:val="en-US"/>
-              </w:rPr>
-            </w:pPr>
-            <w:r>
-              <w:rPr>
-                <w:lang w:val="en-US"/>
-              </w:rPr>
-              <w:t>g</w:t>
-            </w:r>
+              <w:pStyle w:val="ListParagraph"/>
+              <w:numPr>
+                <w:ilvl w:val="0"/>
+                <w:numId w:val="12"/>
+              </w:numPr>
+              <w:rPr>
+                <w:lang w:val="en-US"/>
+              </w:rPr>
+            </w:pPr>
+            <w:r>
+              <w:rPr>
+                <w:lang w:val="en-US"/>
+              </w:rPr>
+              <w:t>Terminal currently in use</w:t>
+            </w:r>
+          </w:p>
+          <w:p>
+            <w:pPr>
+              <w:pStyle w:val="ListParagraph"/>
+              <w:numPr>
+                <w:ilvl w:val="0"/>
+                <w:numId w:val="12"/>
+              </w:numPr>
+              <w:rPr>
+                <w:lang w:val="en-US"/>
+              </w:rPr>
+            </w:pPr>
+            <w:r>
+              <w:rPr>
+                <w:lang w:val="en-US"/>
+              </w:rPr>
+              <w:t>Two flights using the same terminal</w:t>
+            </w:r>
+          </w:p>
+          <w:p>
+            <w:pPr>
+              <w:pStyle w:val="ListParagraph"/>
+              <w:numPr>
+                <w:ilvl w:val="0"/>
+                <w:numId w:val="12"/>
+              </w:numPr>
+              <w:rPr>
+                <w:lang w:val="en-US"/>
+              </w:rPr>
+            </w:pPr>
           </w:p>
         </w:tc>
       </w:tr>
@@ -4454,15 +4610,7 @@
               <w:rPr>
                 <w:lang w:val="en-US"/>
               </w:rPr>
-              <w:t>If the user is logged in as admin, pane information can be viewed such as capacity, size, model and total distance flown across a certain time frame</w:t>
-            </w:r>
-            <w:bookmarkStart w:id="0" w:name="_GoBack"/>
-            <w:bookmarkEnd w:id="0"/>
-            <w:r>
-              <w:rPr>
-                <w:lang w:val="en-US"/>
-              </w:rPr>
-              <w:t>.</w:t>
+              <w:t>If the user is logged in as admin, pane information can be viewed such as capacity, size, model and total distance flown across a certain time frame.</w:t>
             </w:r>
           </w:p>
         </w:tc>
@@ -4489,15 +4637,52 @@
           </w:p>
           <w:p>
             <w:pPr>
-              <w:rPr>
-                <w:lang w:val="en-US"/>
-              </w:rPr>
-            </w:pPr>
-            <w:r>
-              <w:rPr>
-                <w:lang w:val="en-US"/>
-              </w:rPr>
-              <w:t>g</w:t>
+              <w:pStyle w:val="ListParagraph"/>
+              <w:numPr>
+                <w:ilvl w:val="0"/>
+                <w:numId w:val="13"/>
+              </w:numPr>
+              <w:rPr>
+                <w:lang w:val="en-US"/>
+              </w:rPr>
+            </w:pPr>
+            <w:r>
+              <w:rPr>
+                <w:lang w:val="en-US"/>
+              </w:rPr>
+              <w:t xml:space="preserve">Plane info has not been updated after flight, </w:t>
+            </w:r>
+            <w:proofErr w:type="spellStart"/>
+            <w:r>
+              <w:rPr>
+                <w:lang w:val="en-US"/>
+              </w:rPr>
+              <w:t>e.g</w:t>
+            </w:r>
+            <w:proofErr w:type="spellEnd"/>
+            <w:r>
+              <w:rPr>
+                <w:lang w:val="en-US"/>
+              </w:rPr>
+              <w:t xml:space="preserve"> miles not added</w:t>
+            </w:r>
+          </w:p>
+          <w:p>
+            <w:pPr>
+              <w:pStyle w:val="ListParagraph"/>
+              <w:numPr>
+                <w:ilvl w:val="0"/>
+                <w:numId w:val="13"/>
+              </w:numPr>
+              <w:rPr>
+                <w:lang w:val="en-US"/>
+              </w:rPr>
+            </w:pPr>
+            <w:r>
+              <w:rPr>
+                <w:lang w:val="en-US"/>
+              </w:rPr>
+              <w:t>Plane info doesn’t load from xml file</w:t>
             </w:r>
           </w:p>
         </w:tc>
@@ -4746,15 +4931,56 @@
           </w:p>
           <w:p>
             <w:pPr>
-              <w:rPr>
-                <w:lang w:val="en-US"/>
-              </w:rPr>
-            </w:pPr>
-            <w:r>
-              <w:rPr>
-                <w:lang w:val="en-US"/>
-              </w:rPr>
-              <w:t>g</w:t>
+              <w:pStyle w:val="ListParagraph"/>
+              <w:numPr>
+                <w:ilvl w:val="0"/>
+                <w:numId w:val="14"/>
+              </w:numPr>
+              <w:rPr>
+                <w:lang w:val="en-US"/>
+              </w:rPr>
+            </w:pPr>
+            <w:r>
+              <w:rPr>
+                <w:lang w:val="en-US"/>
+              </w:rPr>
+              <w:t>Member of staff has duplicate data</w:t>
+            </w:r>
+          </w:p>
+          <w:p>
+            <w:pPr>
+              <w:pStyle w:val="ListParagraph"/>
+              <w:numPr>
+                <w:ilvl w:val="0"/>
+                <w:numId w:val="14"/>
+              </w:numPr>
+              <w:rPr>
+                <w:lang w:val="en-US"/>
+              </w:rPr>
+            </w:pPr>
+            <w:r>
+              <w:rPr>
+                <w:lang w:val="en-US"/>
+              </w:rPr>
+              <w:t>Staff data isn’t correct</w:t>
+            </w:r>
+          </w:p>
+          <w:p>
+            <w:pPr>
+              <w:pStyle w:val="ListParagraph"/>
+              <w:numPr>
+                <w:ilvl w:val="0"/>
+                <w:numId w:val="14"/>
+              </w:numPr>
+              <w:rPr>
+                <w:lang w:val="en-US"/>
+              </w:rPr>
+            </w:pPr>
+            <w:r>
+              <w:rPr>
+                <w:lang w:val="en-US"/>
+              </w:rPr>
+              <w:t>No members of staff In the system</w:t>
             </w:r>
           </w:p>
         </w:tc>
@@ -4865,7 +5091,13 @@
               <w:rPr>
                 <w:lang w:val="en-US"/>
               </w:rPr>
-              <w:t xml:space="preserve"> check next job in terminal queue</w:t>
+              <w:t xml:space="preserve"> C</w:t>
+            </w:r>
+            <w:r>
+              <w:rPr>
+                <w:lang w:val="en-US"/>
+              </w:rPr>
+              <w:t>heck next job in terminal queue</w:t>
             </w:r>
           </w:p>
         </w:tc>
@@ -5005,15 +5237,56 @@
           </w:p>
           <w:p>
             <w:pPr>
-              <w:rPr>
-                <w:lang w:val="en-US"/>
-              </w:rPr>
-            </w:pPr>
-            <w:r>
-              <w:rPr>
-                <w:lang w:val="en-US"/>
-              </w:rPr>
-              <w:t>g</w:t>
+              <w:pStyle w:val="ListParagraph"/>
+              <w:numPr>
+                <w:ilvl w:val="0"/>
+                <w:numId w:val="15"/>
+              </w:numPr>
+              <w:rPr>
+                <w:lang w:val="en-US"/>
+              </w:rPr>
+            </w:pPr>
+            <w:r>
+              <w:rPr>
+                <w:lang w:val="en-US"/>
+              </w:rPr>
+              <w:t>No jobs in the terminal queue</w:t>
+            </w:r>
+          </w:p>
+          <w:p>
+            <w:pPr>
+              <w:pStyle w:val="ListParagraph"/>
+              <w:numPr>
+                <w:ilvl w:val="0"/>
+                <w:numId w:val="15"/>
+              </w:numPr>
+              <w:rPr>
+                <w:lang w:val="en-US"/>
+              </w:rPr>
+            </w:pPr>
+            <w:r>
+              <w:rPr>
+                <w:lang w:val="en-US"/>
+              </w:rPr>
+              <w:t>Staff has been assigned two roles at the same time</w:t>
+            </w:r>
+          </w:p>
+          <w:p>
+            <w:pPr>
+              <w:pStyle w:val="ListParagraph"/>
+              <w:numPr>
+                <w:ilvl w:val="0"/>
+                <w:numId w:val="15"/>
+              </w:numPr>
+              <w:rPr>
+                <w:lang w:val="en-US"/>
+              </w:rPr>
+            </w:pPr>
+            <w:r>
+              <w:rPr>
+                <w:lang w:val="en-US"/>
+              </w:rPr>
+              <w:t>Multiple members of staff allocated the same job</w:t>
             </w:r>
           </w:p>
         </w:tc>
@@ -5074,8 +5347,275 @@
 </file>
 
 <file path=word/numbering.xml><?xml version="1.0" encoding="utf-8"?>
-<w:numbering xmlns:wpc="http://schemas.microsoft.com/office/word/2010/wordprocessingCanvas" xmlns:cx="http://schemas.microsoft.com/office/drawing/2014/chartex" xmlns:cx1="http://schemas.microsoft.com/office/drawing/2015/9/8/chartex" xmlns:cx2="http://schemas.microsoft.com/office/drawing/2015/10/21/chartex" xmlns:cx3="http://schemas.microsoft.com/office/drawing/2016/5/9/chartex" xmlns:cx4="http://schemas.microsoft.com/office/drawing/2016/5/10/chartex" xmlns:cx5="http://schemas.microsoft.com/office/drawing/2016/5/11/chartex" xmlns:mc="http://schemas.openxmlformats.org/markup-compatibility/2006" xmlns:o="urn:schemas-microsoft-com:office:office" xmlns:r="http://schemas.openxmlformats.org/officeDocument/2006/relationships" xmlns:m="http://schemas.openxmlformats.org/officeDocument/2006/math" xmlns:v="urn:schemas-microsoft-com:vml" xmlns:wp14="http://schemas.microsoft.com/office/word/2010/wordprocessingDrawing" xmlns:wp="http://schemas.openxmlformats.org/drawingml/2006/wordprocessingDrawing" xmlns:w10="urn:schemas-microsoft-com:office:word" xmlns:w="http://schemas.openxmlformats.org/wordprocessingml/2006/main" xmlns:w14="http://schemas.microsoft.com/office/word/2010/wordml" xmlns:w15="http://schemas.microsoft.com/office/word/2012/wordml" xmlns:w16se="http://schemas.microsoft.com/office/word/2015/wordml/symex" xmlns:wpg="http://schemas.microsoft.com/office/word/2010/wordprocessingGroup" xmlns:wpi="http://schemas.microsoft.com/office/word/2010/wordprocessingInk" xmlns:wne="http://schemas.microsoft.com/office/word/2006/wordml" xmlns:wps="http://schemas.microsoft.com/office/word/2010/wordprocessingShape" mc:Ignorable="w14 w15 w16se wp14">
+<w:numbering xmlns:wpc="http://schemas.microsoft.com/office/word/2010/wordprocessingCanvas" xmlns:cx="http://schemas.microsoft.com/office/drawing/2014/chartex" xmlns:cx1="http://schemas.microsoft.com/office/drawing/2015/9/8/chartex" xmlns:mc="http://schemas.openxmlformats.org/markup-compatibility/2006" xmlns:o="urn:schemas-microsoft-com:office:office" xmlns:r="http://schemas.openxmlformats.org/officeDocument/2006/relationships" xmlns:m="http://schemas.openxmlformats.org/officeDocument/2006/math" xmlns:v="urn:schemas-microsoft-com:vml" xmlns:wp14="http://schemas.microsoft.com/office/word/2010/wordprocessingDrawing" xmlns:wp="http://schemas.openxmlformats.org/drawingml/2006/wordprocessingDrawing" xmlns:w10="urn:schemas-microsoft-com:office:word" xmlns:w="http://schemas.openxmlformats.org/wordprocessingml/2006/main" xmlns:w14="http://schemas.microsoft.com/office/word/2010/wordml" xmlns:w15="http://schemas.microsoft.com/office/word/2012/wordml" xmlns:w16se="http://schemas.microsoft.com/office/word/2015/wordml/symex" xmlns:wpg="http://schemas.microsoft.com/office/word/2010/wordprocessingGroup" xmlns:wpi="http://schemas.microsoft.com/office/word/2010/wordprocessingInk" xmlns:wne="http://schemas.microsoft.com/office/word/2006/wordml" xmlns:wps="http://schemas.microsoft.com/office/word/2010/wordprocessingShape" mc:Ignorable="w14 w15 w16se wp14">
   <w:abstractNum w:abstractNumId="0" w15:restartNumberingAfterBreak="0">
+    <w:nsid w:val="07B96E27"/>
+    <w:multiLevelType w:val="hybridMultilevel"/>
+    <w:tmpl w:val="63EA6CE2"/>
+    <w:lvl w:ilvl="0" w:tplc="0809000F">
+      <w:start w:val="1"/>
+      <w:numFmt w:val="decimal"/>
+      <w:lvlText w:val="%1."/>
+      <w:lvlJc w:val="left"/>
+      <w:pPr>
+        <w:ind w:left="720" w:hanging="360"/>
+      </w:pPr>
+      <w:rPr>
+        <w:rFonts w:hint="default"/>
+      </w:rPr>
+    </w:lvl>
+    <w:lvl w:ilvl="1" w:tplc="08090019" w:tentative="1">
+      <w:start w:val="1"/>
+      <w:numFmt w:val="lowerLetter"/>
+      <w:lvlText w:val="%2."/>
+      <w:lvlJc w:val="left"/>
+      <w:pPr>
+        <w:ind w:left="1440" w:hanging="360"/>
+      </w:pPr>
+    </w:lvl>
+    <w:lvl w:ilvl="2" w:tplc="0809001B" w:tentative="1">
+      <w:start w:val="1"/>
+      <w:numFmt w:val="lowerRoman"/>
+      <w:lvlText w:val="%3."/>
+      <w:lvlJc w:val="right"/>
+      <w:pPr>
+        <w:ind w:left="2160" w:hanging="180"/>
+      </w:pPr>
+    </w:lvl>
+    <w:lvl w:ilvl="3" w:tplc="0809000F" w:tentative="1">
+      <w:start w:val="1"/>
+      <w:numFmt w:val="decimal"/>
+      <w:lvlText w:val="%4."/>
+      <w:lvlJc w:val="left"/>
+      <w:pPr>
+        <w:ind w:left="2880" w:hanging="360"/>
+      </w:pPr>
+    </w:lvl>
+    <w:lvl w:ilvl="4" w:tplc="08090019" w:tentative="1">
+      <w:start w:val="1"/>
+      <w:numFmt w:val="lowerLetter"/>
+      <w:lvlText w:val="%5."/>
+      <w:lvlJc w:val="left"/>
+      <w:pPr>
+        <w:ind w:left="3600" w:hanging="360"/>
+      </w:pPr>
+    </w:lvl>
+    <w:lvl w:ilvl="5" w:tplc="0809001B" w:tentative="1">
+      <w:start w:val="1"/>
+      <w:numFmt w:val="lowerRoman"/>
+      <w:lvlText w:val="%6."/>
+      <w:lvlJc w:val="right"/>
+      <w:pPr>
+        <w:ind w:left="4320" w:hanging="180"/>
+      </w:pPr>
+    </w:lvl>
+    <w:lvl w:ilvl="6" w:tplc="0809000F" w:tentative="1">
+      <w:start w:val="1"/>
+      <w:numFmt w:val="decimal"/>
+      <w:lvlText w:val="%7."/>
+      <w:lvlJc w:val="left"/>
+      <w:pPr>
+        <w:ind w:left="5040" w:hanging="360"/>
+      </w:pPr>
+    </w:lvl>
+    <w:lvl w:ilvl="7" w:tplc="08090019" w:tentative="1">
+      <w:start w:val="1"/>
+      <w:numFmt w:val="lowerLetter"/>
+      <w:lvlText w:val="%8."/>
+      <w:lvlJc w:val="left"/>
+      <w:pPr>
+        <w:ind w:left="5760" w:hanging="360"/>
+      </w:pPr>
+    </w:lvl>
+    <w:lvl w:ilvl="8" w:tplc="0809001B" w:tentative="1">
+      <w:start w:val="1"/>
+      <w:numFmt w:val="lowerRoman"/>
+      <w:lvlText w:val="%9."/>
+      <w:lvlJc w:val="right"/>
+      <w:pPr>
+        <w:ind w:left="6480" w:hanging="180"/>
+      </w:pPr>
+    </w:lvl>
+  </w:abstractNum>
+  <w:abstractNum w:abstractNumId="1" w15:restartNumberingAfterBreak="0">
+    <w:nsid w:val="183D1324"/>
+    <w:multiLevelType w:val="hybridMultilevel"/>
+    <w:tmpl w:val="ABB851DA"/>
+    <w:lvl w:ilvl="0" w:tplc="0809000F">
+      <w:start w:val="1"/>
+      <w:numFmt w:val="decimal"/>
+      <w:lvlText w:val="%1."/>
+      <w:lvlJc w:val="left"/>
+      <w:pPr>
+        <w:ind w:left="720" w:hanging="360"/>
+      </w:pPr>
+      <w:rPr>
+        <w:rFonts w:hint="default"/>
+      </w:rPr>
+    </w:lvl>
+    <w:lvl w:ilvl="1" w:tplc="08090019" w:tentative="1">
+      <w:start w:val="1"/>
+      <w:numFmt w:val="lowerLetter"/>
+      <w:lvlText w:val="%2."/>
+      <w:lvlJc w:val="left"/>
+      <w:pPr>
+        <w:ind w:left="1440" w:hanging="360"/>
+      </w:pPr>
+    </w:lvl>
+    <w:lvl w:ilvl="2" w:tplc="0809001B" w:tentative="1">
+      <w:start w:val="1"/>
+      <w:numFmt w:val="lowerRoman"/>
+      <w:lvlText w:val="%3."/>
+      <w:lvlJc w:val="right"/>
+      <w:pPr>
+        <w:ind w:left="2160" w:hanging="180"/>
+      </w:pPr>
+    </w:lvl>
+    <w:lvl w:ilvl="3" w:tplc="0809000F" w:tentative="1">
+      <w:start w:val="1"/>
+      <w:numFmt w:val="decimal"/>
+      <w:lvlText w:val="%4."/>
+      <w:lvlJc w:val="left"/>
+      <w:pPr>
+        <w:ind w:left="2880" w:hanging="360"/>
+      </w:pPr>
+    </w:lvl>
+    <w:lvl w:ilvl="4" w:tplc="08090019" w:tentative="1">
+      <w:start w:val="1"/>
+      <w:numFmt w:val="lowerLetter"/>
+      <w:lvlText w:val="%5."/>
+      <w:lvlJc w:val="left"/>
+      <w:pPr>
+        <w:ind w:left="3600" w:hanging="360"/>
+      </w:pPr>
+    </w:lvl>
+    <w:lvl w:ilvl="5" w:tplc="0809001B" w:tentative="1">
+      <w:start w:val="1"/>
+      <w:numFmt w:val="lowerRoman"/>
+      <w:lvlText w:val="%6."/>
+      <w:lvlJc w:val="right"/>
+      <w:pPr>
+        <w:ind w:left="4320" w:hanging="180"/>
+      </w:pPr>
+    </w:lvl>
+    <w:lvl w:ilvl="6" w:tplc="0809000F" w:tentative="1">
+      <w:start w:val="1"/>
+      <w:numFmt w:val="decimal"/>
+      <w:lvlText w:val="%7."/>
+      <w:lvlJc w:val="left"/>
+      <w:pPr>
+        <w:ind w:left="5040" w:hanging="360"/>
+      </w:pPr>
+    </w:lvl>
+    <w:lvl w:ilvl="7" w:tplc="08090019" w:tentative="1">
+      <w:start w:val="1"/>
+      <w:numFmt w:val="lowerLetter"/>
+      <w:lvlText w:val="%8."/>
+      <w:lvlJc w:val="left"/>
+      <w:pPr>
+        <w:ind w:left="5760" w:hanging="360"/>
+      </w:pPr>
+    </w:lvl>
+    <w:lvl w:ilvl="8" w:tplc="0809001B" w:tentative="1">
+      <w:start w:val="1"/>
+      <w:numFmt w:val="lowerRoman"/>
+      <w:lvlText w:val="%9."/>
+      <w:lvlJc w:val="right"/>
+      <w:pPr>
+        <w:ind w:left="6480" w:hanging="180"/>
+      </w:pPr>
+    </w:lvl>
+  </w:abstractNum>
+  <w:abstractNum w:abstractNumId="2" w15:restartNumberingAfterBreak="0">
+    <w:nsid w:val="1A057571"/>
+    <w:multiLevelType w:val="hybridMultilevel"/>
+    <w:tmpl w:val="1958C72A"/>
+    <w:lvl w:ilvl="0" w:tplc="0809000F">
+      <w:start w:val="1"/>
+      <w:numFmt w:val="decimal"/>
+      <w:lvlText w:val="%1."/>
+      <w:lvlJc w:val="left"/>
+      <w:pPr>
+        <w:ind w:left="720" w:hanging="360"/>
+      </w:pPr>
+      <w:rPr>
+        <w:rFonts w:hint="default"/>
+      </w:rPr>
+    </w:lvl>
+    <w:lvl w:ilvl="1" w:tplc="08090019" w:tentative="1">
+      <w:start w:val="1"/>
+      <w:numFmt w:val="lowerLetter"/>
+      <w:lvlText w:val="%2."/>
+      <w:lvlJc w:val="left"/>
+      <w:pPr>
+        <w:ind w:left="1440" w:hanging="360"/>
+      </w:pPr>
+    </w:lvl>
+    <w:lvl w:ilvl="2" w:tplc="0809001B" w:tentative="1">
+      <w:start w:val="1"/>
+      <w:numFmt w:val="lowerRoman"/>
+      <w:lvlText w:val="%3."/>
+      <w:lvlJc w:val="right"/>
+      <w:pPr>
+        <w:ind w:left="2160" w:hanging="180"/>
+      </w:pPr>
+    </w:lvl>
+    <w:lvl w:ilvl="3" w:tplc="0809000F" w:tentative="1">
+      <w:start w:val="1"/>
+      <w:numFmt w:val="decimal"/>
+      <w:lvlText w:val="%4."/>
+      <w:lvlJc w:val="left"/>
+      <w:pPr>
+        <w:ind w:left="2880" w:hanging="360"/>
+      </w:pPr>
+    </w:lvl>
+    <w:lvl w:ilvl="4" w:tplc="08090019" w:tentative="1">
+      <w:start w:val="1"/>
+      <w:numFmt w:val="lowerLetter"/>
+      <w:lvlText w:val="%5."/>
+      <w:lvlJc w:val="left"/>
+      <w:pPr>
+        <w:ind w:left="3600" w:hanging="360"/>
+      </w:pPr>
+    </w:lvl>
+    <w:lvl w:ilvl="5" w:tplc="0809001B" w:tentative="1">
+      <w:start w:val="1"/>
+      <w:numFmt w:val="lowerRoman"/>
+      <w:lvlText w:val="%6."/>
+      <w:lvlJc w:val="right"/>
+      <w:pPr>
+        <w:ind w:left="4320" w:hanging="180"/>
+      </w:pPr>
+    </w:lvl>
+    <w:lvl w:ilvl="6" w:tplc="0809000F" w:tentative="1">
+      <w:start w:val="1"/>
+      <w:numFmt w:val="decimal"/>
+      <w:lvlText w:val="%7."/>
+      <w:lvlJc w:val="left"/>
+      <w:pPr>
+        <w:ind w:left="5040" w:hanging="360"/>
+      </w:pPr>
+    </w:lvl>
+    <w:lvl w:ilvl="7" w:tplc="08090019" w:tentative="1">
+      <w:start w:val="1"/>
+      <w:numFmt w:val="lowerLetter"/>
+      <w:lvlText w:val="%8."/>
+      <w:lvlJc w:val="left"/>
+      <w:pPr>
+        <w:ind w:left="5760" w:hanging="360"/>
+      </w:pPr>
+    </w:lvl>
+    <w:lvl w:ilvl="8" w:tplc="0809001B" w:tentative="1">
+      <w:start w:val="1"/>
+      <w:numFmt w:val="lowerRoman"/>
+      <w:lvlText w:val="%9."/>
+      <w:lvlJc w:val="right"/>
+      <w:pPr>
+        <w:ind w:left="6480" w:hanging="180"/>
+      </w:pPr>
+    </w:lvl>
+  </w:abstractNum>
+  <w:abstractNum w:abstractNumId="3" w15:restartNumberingAfterBreak="0">
     <w:nsid w:val="1A184D10"/>
     <w:multiLevelType w:val="hybridMultilevel"/>
     <w:tmpl w:val="1B90D884"/>
@@ -5164,7 +5704,274 @@
       </w:pPr>
     </w:lvl>
   </w:abstractNum>
-  <w:abstractNum w:abstractNumId="1" w15:restartNumberingAfterBreak="0">
+  <w:abstractNum w:abstractNumId="4" w15:restartNumberingAfterBreak="0">
+    <w:nsid w:val="26747ADB"/>
+    <w:multiLevelType w:val="hybridMultilevel"/>
+    <w:tmpl w:val="85C452F8"/>
+    <w:lvl w:ilvl="0" w:tplc="0809000F">
+      <w:start w:val="1"/>
+      <w:numFmt w:val="decimal"/>
+      <w:lvlText w:val="%1."/>
+      <w:lvlJc w:val="left"/>
+      <w:pPr>
+        <w:ind w:left="720" w:hanging="360"/>
+      </w:pPr>
+      <w:rPr>
+        <w:rFonts w:hint="default"/>
+      </w:rPr>
+    </w:lvl>
+    <w:lvl w:ilvl="1" w:tplc="08090019" w:tentative="1">
+      <w:start w:val="1"/>
+      <w:numFmt w:val="lowerLetter"/>
+      <w:lvlText w:val="%2."/>
+      <w:lvlJc w:val="left"/>
+      <w:pPr>
+        <w:ind w:left="1440" w:hanging="360"/>
+      </w:pPr>
+    </w:lvl>
+    <w:lvl w:ilvl="2" w:tplc="0809001B" w:tentative="1">
+      <w:start w:val="1"/>
+      <w:numFmt w:val="lowerRoman"/>
+      <w:lvlText w:val="%3."/>
+      <w:lvlJc w:val="right"/>
+      <w:pPr>
+        <w:ind w:left="2160" w:hanging="180"/>
+      </w:pPr>
+    </w:lvl>
+    <w:lvl w:ilvl="3" w:tplc="0809000F" w:tentative="1">
+      <w:start w:val="1"/>
+      <w:numFmt w:val="decimal"/>
+      <w:lvlText w:val="%4."/>
+      <w:lvlJc w:val="left"/>
+      <w:pPr>
+        <w:ind w:left="2880" w:hanging="360"/>
+      </w:pPr>
+    </w:lvl>
+    <w:lvl w:ilvl="4" w:tplc="08090019" w:tentative="1">
+      <w:start w:val="1"/>
+      <w:numFmt w:val="lowerLetter"/>
+      <w:lvlText w:val="%5."/>
+      <w:lvlJc w:val="left"/>
+      <w:pPr>
+        <w:ind w:left="3600" w:hanging="360"/>
+      </w:pPr>
+    </w:lvl>
+    <w:lvl w:ilvl="5" w:tplc="0809001B" w:tentative="1">
+      <w:start w:val="1"/>
+      <w:numFmt w:val="lowerRoman"/>
+      <w:lvlText w:val="%6."/>
+      <w:lvlJc w:val="right"/>
+      <w:pPr>
+        <w:ind w:left="4320" w:hanging="180"/>
+      </w:pPr>
+    </w:lvl>
+    <w:lvl w:ilvl="6" w:tplc="0809000F" w:tentative="1">
+      <w:start w:val="1"/>
+      <w:numFmt w:val="decimal"/>
+      <w:lvlText w:val="%7."/>
+      <w:lvlJc w:val="left"/>
+      <w:pPr>
+        <w:ind w:left="5040" w:hanging="360"/>
+      </w:pPr>
+    </w:lvl>
+    <w:lvl w:ilvl="7" w:tplc="08090019" w:tentative="1">
+      <w:start w:val="1"/>
+      <w:numFmt w:val="lowerLetter"/>
+      <w:lvlText w:val="%8."/>
+      <w:lvlJc w:val="left"/>
+      <w:pPr>
+        <w:ind w:left="5760" w:hanging="360"/>
+      </w:pPr>
+    </w:lvl>
+    <w:lvl w:ilvl="8" w:tplc="0809001B" w:tentative="1">
+      <w:start w:val="1"/>
+      <w:numFmt w:val="lowerRoman"/>
+      <w:lvlText w:val="%9."/>
+      <w:lvlJc w:val="right"/>
+      <w:pPr>
+        <w:ind w:left="6480" w:hanging="180"/>
+      </w:pPr>
+    </w:lvl>
+  </w:abstractNum>
+  <w:abstractNum w:abstractNumId="5" w15:restartNumberingAfterBreak="0">
+    <w:nsid w:val="28481B7E"/>
+    <w:multiLevelType w:val="hybridMultilevel"/>
+    <w:tmpl w:val="87EE2668"/>
+    <w:lvl w:ilvl="0" w:tplc="0809000F">
+      <w:start w:val="1"/>
+      <w:numFmt w:val="decimal"/>
+      <w:lvlText w:val="%1."/>
+      <w:lvlJc w:val="left"/>
+      <w:pPr>
+        <w:ind w:left="720" w:hanging="360"/>
+      </w:pPr>
+      <w:rPr>
+        <w:rFonts w:hint="default"/>
+      </w:rPr>
+    </w:lvl>
+    <w:lvl w:ilvl="1" w:tplc="08090019" w:tentative="1">
+      <w:start w:val="1"/>
+      <w:numFmt w:val="lowerLetter"/>
+      <w:lvlText w:val="%2."/>
+      <w:lvlJc w:val="left"/>
+      <w:pPr>
+        <w:ind w:left="1440" w:hanging="360"/>
+      </w:pPr>
+    </w:lvl>
+    <w:lvl w:ilvl="2" w:tplc="0809001B" w:tentative="1">
+      <w:start w:val="1"/>
+      <w:numFmt w:val="lowerRoman"/>
+      <w:lvlText w:val="%3."/>
+      <w:lvlJc w:val="right"/>
+      <w:pPr>
+        <w:ind w:left="2160" w:hanging="180"/>
+      </w:pPr>
+    </w:lvl>
+    <w:lvl w:ilvl="3" w:tplc="0809000F" w:tentative="1">
+      <w:start w:val="1"/>
+      <w:numFmt w:val="decimal"/>
+      <w:lvlText w:val="%4."/>
+      <w:lvlJc w:val="left"/>
+      <w:pPr>
+        <w:ind w:left="2880" w:hanging="360"/>
+      </w:pPr>
+    </w:lvl>
+    <w:lvl w:ilvl="4" w:tplc="08090019" w:tentative="1">
+      <w:start w:val="1"/>
+      <w:numFmt w:val="lowerLetter"/>
+      <w:lvlText w:val="%5."/>
+      <w:lvlJc w:val="left"/>
+      <w:pPr>
+        <w:ind w:left="3600" w:hanging="360"/>
+      </w:pPr>
+    </w:lvl>
+    <w:lvl w:ilvl="5" w:tplc="0809001B" w:tentative="1">
+      <w:start w:val="1"/>
+      <w:numFmt w:val="lowerRoman"/>
+      <w:lvlText w:val="%6."/>
+      <w:lvlJc w:val="right"/>
+      <w:pPr>
+        <w:ind w:left="4320" w:hanging="180"/>
+      </w:pPr>
+    </w:lvl>
+    <w:lvl w:ilvl="6" w:tplc="0809000F" w:tentative="1">
+      <w:start w:val="1"/>
+      <w:numFmt w:val="decimal"/>
+      <w:lvlText w:val="%7."/>
+      <w:lvlJc w:val="left"/>
+      <w:pPr>
+        <w:ind w:left="5040" w:hanging="360"/>
+      </w:pPr>
+    </w:lvl>
+    <w:lvl w:ilvl="7" w:tplc="08090019" w:tentative="1">
+      <w:start w:val="1"/>
+      <w:numFmt w:val="lowerLetter"/>
+      <w:lvlText w:val="%8."/>
+      <w:lvlJc w:val="left"/>
+      <w:pPr>
+        <w:ind w:left="5760" w:hanging="360"/>
+      </w:pPr>
+    </w:lvl>
+    <w:lvl w:ilvl="8" w:tplc="0809001B" w:tentative="1">
+      <w:start w:val="1"/>
+      <w:numFmt w:val="lowerRoman"/>
+      <w:lvlText w:val="%9."/>
+      <w:lvlJc w:val="right"/>
+      <w:pPr>
+        <w:ind w:left="6480" w:hanging="180"/>
+      </w:pPr>
+    </w:lvl>
+  </w:abstractNum>
+  <w:abstractNum w:abstractNumId="6" w15:restartNumberingAfterBreak="0">
+    <w:nsid w:val="2F422FC6"/>
+    <w:multiLevelType w:val="hybridMultilevel"/>
+    <w:tmpl w:val="B248201A"/>
+    <w:lvl w:ilvl="0" w:tplc="0809000F">
+      <w:start w:val="1"/>
+      <w:numFmt w:val="decimal"/>
+      <w:lvlText w:val="%1."/>
+      <w:lvlJc w:val="left"/>
+      <w:pPr>
+        <w:ind w:left="720" w:hanging="360"/>
+      </w:pPr>
+      <w:rPr>
+        <w:rFonts w:hint="default"/>
+      </w:rPr>
+    </w:lvl>
+    <w:lvl w:ilvl="1" w:tplc="08090019" w:tentative="1">
+      <w:start w:val="1"/>
+      <w:numFmt w:val="lowerLetter"/>
+      <w:lvlText w:val="%2."/>
+      <w:lvlJc w:val="left"/>
+      <w:pPr>
+        <w:ind w:left="1440" w:hanging="360"/>
+      </w:pPr>
+    </w:lvl>
+    <w:lvl w:ilvl="2" w:tplc="0809001B" w:tentative="1">
+      <w:start w:val="1"/>
+      <w:numFmt w:val="lowerRoman"/>
+      <w:lvlText w:val="%3."/>
+      <w:lvlJc w:val="right"/>
+      <w:pPr>
+        <w:ind w:left="2160" w:hanging="180"/>
+      </w:pPr>
+    </w:lvl>
+    <w:lvl w:ilvl="3" w:tplc="0809000F" w:tentative="1">
+      <w:start w:val="1"/>
+      <w:numFmt w:val="decimal"/>
+      <w:lvlText w:val="%4."/>
+      <w:lvlJc w:val="left"/>
+      <w:pPr>
+        <w:ind w:left="2880" w:hanging="360"/>
+      </w:pPr>
+    </w:lvl>
+    <w:lvl w:ilvl="4" w:tplc="08090019" w:tentative="1">
+      <w:start w:val="1"/>
+      <w:numFmt w:val="lowerLetter"/>
+      <w:lvlText w:val="%5."/>
+      <w:lvlJc w:val="left"/>
+      <w:pPr>
+        <w:ind w:left="3600" w:hanging="360"/>
+      </w:pPr>
+    </w:lvl>
+    <w:lvl w:ilvl="5" w:tplc="0809001B" w:tentative="1">
+      <w:start w:val="1"/>
+      <w:numFmt w:val="lowerRoman"/>
+      <w:lvlText w:val="%6."/>
+      <w:lvlJc w:val="right"/>
+      <w:pPr>
+        <w:ind w:left="4320" w:hanging="180"/>
+      </w:pPr>
+    </w:lvl>
+    <w:lvl w:ilvl="6" w:tplc="0809000F" w:tentative="1">
+      <w:start w:val="1"/>
+      <w:numFmt w:val="decimal"/>
+      <w:lvlText w:val="%7."/>
+      <w:lvlJc w:val="left"/>
+      <w:pPr>
+        <w:ind w:left="5040" w:hanging="360"/>
+      </w:pPr>
+    </w:lvl>
+    <w:lvl w:ilvl="7" w:tplc="08090019" w:tentative="1">
+      <w:start w:val="1"/>
+      <w:numFmt w:val="lowerLetter"/>
+      <w:lvlText w:val="%8."/>
+      <w:lvlJc w:val="left"/>
+      <w:pPr>
+        <w:ind w:left="5760" w:hanging="360"/>
+      </w:pPr>
+    </w:lvl>
+    <w:lvl w:ilvl="8" w:tplc="0809001B" w:tentative="1">
+      <w:start w:val="1"/>
+      <w:numFmt w:val="lowerRoman"/>
+      <w:lvlText w:val="%9."/>
+      <w:lvlJc w:val="right"/>
+      <w:pPr>
+        <w:ind w:left="6480" w:hanging="180"/>
+      </w:pPr>
+    </w:lvl>
+  </w:abstractNum>
+  <w:abstractNum w:abstractNumId="7" w15:restartNumberingAfterBreak="0">
     <w:nsid w:val="35677316"/>
     <w:multiLevelType w:val="hybridMultilevel"/>
     <w:tmpl w:val="238AB6FE"/>
@@ -5253,7 +6060,363 @@
       </w:pPr>
     </w:lvl>
   </w:abstractNum>
-  <w:abstractNum w:abstractNumId="2" w15:restartNumberingAfterBreak="0">
+  <w:abstractNum w:abstractNumId="8" w15:restartNumberingAfterBreak="0">
+    <w:nsid w:val="360A52F3"/>
+    <w:multiLevelType w:val="hybridMultilevel"/>
+    <w:tmpl w:val="C6B45FD2"/>
+    <w:lvl w:ilvl="0" w:tplc="0809000F">
+      <w:start w:val="1"/>
+      <w:numFmt w:val="decimal"/>
+      <w:lvlText w:val="%1."/>
+      <w:lvlJc w:val="left"/>
+      <w:pPr>
+        <w:ind w:left="720" w:hanging="360"/>
+      </w:pPr>
+      <w:rPr>
+        <w:rFonts w:hint="default"/>
+      </w:rPr>
+    </w:lvl>
+    <w:lvl w:ilvl="1" w:tplc="08090019" w:tentative="1">
+      <w:start w:val="1"/>
+      <w:numFmt w:val="lowerLetter"/>
+      <w:lvlText w:val="%2."/>
+      <w:lvlJc w:val="left"/>
+      <w:pPr>
+        <w:ind w:left="1440" w:hanging="360"/>
+      </w:pPr>
+    </w:lvl>
+    <w:lvl w:ilvl="2" w:tplc="0809001B" w:tentative="1">
+      <w:start w:val="1"/>
+      <w:numFmt w:val="lowerRoman"/>
+      <w:lvlText w:val="%3."/>
+      <w:lvlJc w:val="right"/>
+      <w:pPr>
+        <w:ind w:left="2160" w:hanging="180"/>
+      </w:pPr>
+    </w:lvl>
+    <w:lvl w:ilvl="3" w:tplc="0809000F" w:tentative="1">
+      <w:start w:val="1"/>
+      <w:numFmt w:val="decimal"/>
+      <w:lvlText w:val="%4."/>
+      <w:lvlJc w:val="left"/>
+      <w:pPr>
+        <w:ind w:left="2880" w:hanging="360"/>
+      </w:pPr>
+    </w:lvl>
+    <w:lvl w:ilvl="4" w:tplc="08090019" w:tentative="1">
+      <w:start w:val="1"/>
+      <w:numFmt w:val="lowerLetter"/>
+      <w:lvlText w:val="%5."/>
+      <w:lvlJc w:val="left"/>
+      <w:pPr>
+        <w:ind w:left="3600" w:hanging="360"/>
+      </w:pPr>
+    </w:lvl>
+    <w:lvl w:ilvl="5" w:tplc="0809001B" w:tentative="1">
+      <w:start w:val="1"/>
+      <w:numFmt w:val="lowerRoman"/>
+      <w:lvlText w:val="%6."/>
+      <w:lvlJc w:val="right"/>
+      <w:pPr>
+        <w:ind w:left="4320" w:hanging="180"/>
+      </w:pPr>
+    </w:lvl>
+    <w:lvl w:ilvl="6" w:tplc="0809000F" w:tentative="1">
+      <w:start w:val="1"/>
+      <w:numFmt w:val="decimal"/>
+      <w:lvlText w:val="%7."/>
+      <w:lvlJc w:val="left"/>
+      <w:pPr>
+        <w:ind w:left="5040" w:hanging="360"/>
+      </w:pPr>
+    </w:lvl>
+    <w:lvl w:ilvl="7" w:tplc="08090019" w:tentative="1">
+      <w:start w:val="1"/>
+      <w:numFmt w:val="lowerLetter"/>
+      <w:lvlText w:val="%8."/>
+      <w:lvlJc w:val="left"/>
+      <w:pPr>
+        <w:ind w:left="5760" w:hanging="360"/>
+      </w:pPr>
+    </w:lvl>
+    <w:lvl w:ilvl="8" w:tplc="0809001B" w:tentative="1">
+      <w:start w:val="1"/>
+      <w:numFmt w:val="lowerRoman"/>
+      <w:lvlText w:val="%9."/>
+      <w:lvlJc w:val="right"/>
+      <w:pPr>
+        <w:ind w:left="6480" w:hanging="180"/>
+      </w:pPr>
+    </w:lvl>
+  </w:abstractNum>
+  <w:abstractNum w:abstractNumId="9" w15:restartNumberingAfterBreak="0">
+    <w:nsid w:val="49AF7F8D"/>
+    <w:multiLevelType w:val="hybridMultilevel"/>
+    <w:tmpl w:val="AFCC9D32"/>
+    <w:lvl w:ilvl="0" w:tplc="0809000F">
+      <w:start w:val="1"/>
+      <w:numFmt w:val="decimal"/>
+      <w:lvlText w:val="%1."/>
+      <w:lvlJc w:val="left"/>
+      <w:pPr>
+        <w:ind w:left="720" w:hanging="360"/>
+      </w:pPr>
+      <w:rPr>
+        <w:rFonts w:hint="default"/>
+      </w:rPr>
+    </w:lvl>
+    <w:lvl w:ilvl="1" w:tplc="08090019" w:tentative="1">
+      <w:start w:val="1"/>
+      <w:numFmt w:val="lowerLetter"/>
+      <w:lvlText w:val="%2."/>
+      <w:lvlJc w:val="left"/>
+      <w:pPr>
+        <w:ind w:left="1440" w:hanging="360"/>
+      </w:pPr>
+    </w:lvl>
+    <w:lvl w:ilvl="2" w:tplc="0809001B" w:tentative="1">
+      <w:start w:val="1"/>
+      <w:numFmt w:val="lowerRoman"/>
+      <w:lvlText w:val="%3."/>
+      <w:lvlJc w:val="right"/>
+      <w:pPr>
+        <w:ind w:left="2160" w:hanging="180"/>
+      </w:pPr>
+    </w:lvl>
+    <w:lvl w:ilvl="3" w:tplc="0809000F" w:tentative="1">
+      <w:start w:val="1"/>
+      <w:numFmt w:val="decimal"/>
+      <w:lvlText w:val="%4."/>
+      <w:lvlJc w:val="left"/>
+      <w:pPr>
+        <w:ind w:left="2880" w:hanging="360"/>
+      </w:pPr>
+    </w:lvl>
+    <w:lvl w:ilvl="4" w:tplc="08090019" w:tentative="1">
+      <w:start w:val="1"/>
+      <w:numFmt w:val="lowerLetter"/>
+      <w:lvlText w:val="%5."/>
+      <w:lvlJc w:val="left"/>
+      <w:pPr>
+        <w:ind w:left="3600" w:hanging="360"/>
+      </w:pPr>
+    </w:lvl>
+    <w:lvl w:ilvl="5" w:tplc="0809001B" w:tentative="1">
+      <w:start w:val="1"/>
+      <w:numFmt w:val="lowerRoman"/>
+      <w:lvlText w:val="%6."/>
+      <w:lvlJc w:val="right"/>
+      <w:pPr>
+        <w:ind w:left="4320" w:hanging="180"/>
+      </w:pPr>
+    </w:lvl>
+    <w:lvl w:ilvl="6" w:tplc="0809000F" w:tentative="1">
+      <w:start w:val="1"/>
+      <w:numFmt w:val="decimal"/>
+      <w:lvlText w:val="%7."/>
+      <w:lvlJc w:val="left"/>
+      <w:pPr>
+        <w:ind w:left="5040" w:hanging="360"/>
+      </w:pPr>
+    </w:lvl>
+    <w:lvl w:ilvl="7" w:tplc="08090019" w:tentative="1">
+      <w:start w:val="1"/>
+      <w:numFmt w:val="lowerLetter"/>
+      <w:lvlText w:val="%8."/>
+      <w:lvlJc w:val="left"/>
+      <w:pPr>
+        <w:ind w:left="5760" w:hanging="360"/>
+      </w:pPr>
+    </w:lvl>
+    <w:lvl w:ilvl="8" w:tplc="0809001B" w:tentative="1">
+      <w:start w:val="1"/>
+      <w:numFmt w:val="lowerRoman"/>
+      <w:lvlText w:val="%9."/>
+      <w:lvlJc w:val="right"/>
+      <w:pPr>
+        <w:ind w:left="6480" w:hanging="180"/>
+      </w:pPr>
+    </w:lvl>
+  </w:abstractNum>
+  <w:abstractNum w:abstractNumId="10" w15:restartNumberingAfterBreak="0">
+    <w:nsid w:val="502B4AF5"/>
+    <w:multiLevelType w:val="hybridMultilevel"/>
+    <w:tmpl w:val="36D862C8"/>
+    <w:lvl w:ilvl="0" w:tplc="0809000F">
+      <w:start w:val="1"/>
+      <w:numFmt w:val="decimal"/>
+      <w:lvlText w:val="%1."/>
+      <w:lvlJc w:val="left"/>
+      <w:pPr>
+        <w:ind w:left="720" w:hanging="360"/>
+      </w:pPr>
+      <w:rPr>
+        <w:rFonts w:hint="default"/>
+      </w:rPr>
+    </w:lvl>
+    <w:lvl w:ilvl="1" w:tplc="08090019" w:tentative="1">
+      <w:start w:val="1"/>
+      <w:numFmt w:val="lowerLetter"/>
+      <w:lvlText w:val="%2."/>
+      <w:lvlJc w:val="left"/>
+      <w:pPr>
+        <w:ind w:left="1440" w:hanging="360"/>
+      </w:pPr>
+    </w:lvl>
+    <w:lvl w:ilvl="2" w:tplc="0809001B" w:tentative="1">
+      <w:start w:val="1"/>
+      <w:numFmt w:val="lowerRoman"/>
+      <w:lvlText w:val="%3."/>
+      <w:lvlJc w:val="right"/>
+      <w:pPr>
+        <w:ind w:left="2160" w:hanging="180"/>
+      </w:pPr>
+    </w:lvl>
+    <w:lvl w:ilvl="3" w:tplc="0809000F" w:tentative="1">
+      <w:start w:val="1"/>
+      <w:numFmt w:val="decimal"/>
+      <w:lvlText w:val="%4."/>
+      <w:lvlJc w:val="left"/>
+      <w:pPr>
+        <w:ind w:left="2880" w:hanging="360"/>
+      </w:pPr>
+    </w:lvl>
+    <w:lvl w:ilvl="4" w:tplc="08090019" w:tentative="1">
+      <w:start w:val="1"/>
+      <w:numFmt w:val="lowerLetter"/>
+      <w:lvlText w:val="%5."/>
+      <w:lvlJc w:val="left"/>
+      <w:pPr>
+        <w:ind w:left="3600" w:hanging="360"/>
+      </w:pPr>
+    </w:lvl>
+    <w:lvl w:ilvl="5" w:tplc="0809001B" w:tentative="1">
+      <w:start w:val="1"/>
+      <w:numFmt w:val="lowerRoman"/>
+      <w:lvlText w:val="%6."/>
+      <w:lvlJc w:val="right"/>
+      <w:pPr>
+        <w:ind w:left="4320" w:hanging="180"/>
+      </w:pPr>
+    </w:lvl>
+    <w:lvl w:ilvl="6" w:tplc="0809000F" w:tentative="1">
+      <w:start w:val="1"/>
+      <w:numFmt w:val="decimal"/>
+      <w:lvlText w:val="%7."/>
+      <w:lvlJc w:val="left"/>
+      <w:pPr>
+        <w:ind w:left="5040" w:hanging="360"/>
+      </w:pPr>
+    </w:lvl>
+    <w:lvl w:ilvl="7" w:tplc="08090019" w:tentative="1">
+      <w:start w:val="1"/>
+      <w:numFmt w:val="lowerLetter"/>
+      <w:lvlText w:val="%8."/>
+      <w:lvlJc w:val="left"/>
+      <w:pPr>
+        <w:ind w:left="5760" w:hanging="360"/>
+      </w:pPr>
+    </w:lvl>
+    <w:lvl w:ilvl="8" w:tplc="0809001B" w:tentative="1">
+      <w:start w:val="1"/>
+      <w:numFmt w:val="lowerRoman"/>
+      <w:lvlText w:val="%9."/>
+      <w:lvlJc w:val="right"/>
+      <w:pPr>
+        <w:ind w:left="6480" w:hanging="180"/>
+      </w:pPr>
+    </w:lvl>
+  </w:abstractNum>
+  <w:abstractNum w:abstractNumId="11" w15:restartNumberingAfterBreak="0">
+    <w:nsid w:val="50505DE5"/>
+    <w:multiLevelType w:val="hybridMultilevel"/>
+    <w:tmpl w:val="8A9CF7F4"/>
+    <w:lvl w:ilvl="0" w:tplc="0809000F">
+      <w:start w:val="1"/>
+      <w:numFmt w:val="decimal"/>
+      <w:lvlText w:val="%1."/>
+      <w:lvlJc w:val="left"/>
+      <w:pPr>
+        <w:ind w:left="720" w:hanging="360"/>
+      </w:pPr>
+      <w:rPr>
+        <w:rFonts w:hint="default"/>
+      </w:rPr>
+    </w:lvl>
+    <w:lvl w:ilvl="1" w:tplc="08090019" w:tentative="1">
+      <w:start w:val="1"/>
+      <w:numFmt w:val="lowerLetter"/>
+      <w:lvlText w:val="%2."/>
+      <w:lvlJc w:val="left"/>
+      <w:pPr>
+        <w:ind w:left="1440" w:hanging="360"/>
+      </w:pPr>
+    </w:lvl>
+    <w:lvl w:ilvl="2" w:tplc="0809001B" w:tentative="1">
+      <w:start w:val="1"/>
+      <w:numFmt w:val="lowerRoman"/>
+      <w:lvlText w:val="%3."/>
+      <w:lvlJc w:val="right"/>
+      <w:pPr>
+        <w:ind w:left="2160" w:hanging="180"/>
+      </w:pPr>
+    </w:lvl>
+    <w:lvl w:ilvl="3" w:tplc="0809000F" w:tentative="1">
+      <w:start w:val="1"/>
+      <w:numFmt w:val="decimal"/>
+      <w:lvlText w:val="%4."/>
+      <w:lvlJc w:val="left"/>
+      <w:pPr>
+        <w:ind w:left="2880" w:hanging="360"/>
+      </w:pPr>
+    </w:lvl>
+    <w:lvl w:ilvl="4" w:tplc="08090019" w:tentative="1">
+      <w:start w:val="1"/>
+      <w:numFmt w:val="lowerLetter"/>
+      <w:lvlText w:val="%5."/>
+      <w:lvlJc w:val="left"/>
+      <w:pPr>
+        <w:ind w:left="3600" w:hanging="360"/>
+      </w:pPr>
+    </w:lvl>
+    <w:lvl w:ilvl="5" w:tplc="0809001B" w:tentative="1">
+      <w:start w:val="1"/>
+      <w:numFmt w:val="lowerRoman"/>
+      <w:lvlText w:val="%6."/>
+      <w:lvlJc w:val="right"/>
+      <w:pPr>
+        <w:ind w:left="4320" w:hanging="180"/>
+      </w:pPr>
+    </w:lvl>
+    <w:lvl w:ilvl="6" w:tplc="0809000F" w:tentative="1">
+      <w:start w:val="1"/>
+      <w:numFmt w:val="decimal"/>
+      <w:lvlText w:val="%7."/>
+      <w:lvlJc w:val="left"/>
+      <w:pPr>
+        <w:ind w:left="5040" w:hanging="360"/>
+      </w:pPr>
+    </w:lvl>
+    <w:lvl w:ilvl="7" w:tplc="08090019" w:tentative="1">
+      <w:start w:val="1"/>
+      <w:numFmt w:val="lowerLetter"/>
+      <w:lvlText w:val="%8."/>
+      <w:lvlJc w:val="left"/>
+      <w:pPr>
+        <w:ind w:left="5760" w:hanging="360"/>
+      </w:pPr>
+    </w:lvl>
+    <w:lvl w:ilvl="8" w:tplc="0809001B" w:tentative="1">
+      <w:start w:val="1"/>
+      <w:numFmt w:val="lowerRoman"/>
+      <w:lvlText w:val="%9."/>
+      <w:lvlJc w:val="right"/>
+      <w:pPr>
+        <w:ind w:left="6480" w:hanging="180"/>
+      </w:pPr>
+    </w:lvl>
+  </w:abstractNum>
+  <w:abstractNum w:abstractNumId="12" w15:restartNumberingAfterBreak="0">
     <w:nsid w:val="59F25096"/>
     <w:multiLevelType w:val="hybridMultilevel"/>
     <w:tmpl w:val="99F4ABC6"/>
@@ -5342,7 +6505,7 @@
       </w:pPr>
     </w:lvl>
   </w:abstractNum>
-  <w:abstractNum w:abstractNumId="3" w15:restartNumberingAfterBreak="0">
+  <w:abstractNum w:abstractNumId="13" w15:restartNumberingAfterBreak="0">
     <w:nsid w:val="658B4E3B"/>
     <w:multiLevelType w:val="hybridMultilevel"/>
     <w:tmpl w:val="AD506A18"/>
@@ -5431,7 +6594,96 @@
       </w:pPr>
     </w:lvl>
   </w:abstractNum>
-  <w:abstractNum w:abstractNumId="4" w15:restartNumberingAfterBreak="0">
+  <w:abstractNum w:abstractNumId="14" w15:restartNumberingAfterBreak="0">
+    <w:nsid w:val="71C73BD8"/>
+    <w:multiLevelType w:val="hybridMultilevel"/>
+    <w:tmpl w:val="D952C9F4"/>
+    <w:lvl w:ilvl="0" w:tplc="0809000F">
+      <w:start w:val="1"/>
+      <w:numFmt w:val="decimal"/>
+      <w:lvlText w:val="%1."/>
+      <w:lvlJc w:val="left"/>
+      <w:pPr>
+        <w:ind w:left="720" w:hanging="360"/>
+      </w:pPr>
+      <w:rPr>
+        <w:rFonts w:hint="default"/>
+      </w:rPr>
+    </w:lvl>
+    <w:lvl w:ilvl="1" w:tplc="08090019" w:tentative="1">
+      <w:start w:val="1"/>
+      <w:numFmt w:val="lowerLetter"/>
+      <w:lvlText w:val="%2."/>
+      <w:lvlJc w:val="left"/>
+      <w:pPr>
+        <w:ind w:left="1440" w:hanging="360"/>
+      </w:pPr>
+    </w:lvl>
+    <w:lvl w:ilvl="2" w:tplc="0809001B" w:tentative="1">
+      <w:start w:val="1"/>
+      <w:numFmt w:val="lowerRoman"/>
+      <w:lvlText w:val="%3."/>
+      <w:lvlJc w:val="right"/>
+      <w:pPr>
+        <w:ind w:left="2160" w:hanging="180"/>
+      </w:pPr>
+    </w:lvl>
+    <w:lvl w:ilvl="3" w:tplc="0809000F" w:tentative="1">
+      <w:start w:val="1"/>
+      <w:numFmt w:val="decimal"/>
+      <w:lvlText w:val="%4."/>
+      <w:lvlJc w:val="left"/>
+      <w:pPr>
+        <w:ind w:left="2880" w:hanging="360"/>
+      </w:pPr>
+    </w:lvl>
+    <w:lvl w:ilvl="4" w:tplc="08090019" w:tentative="1">
+      <w:start w:val="1"/>
+      <w:numFmt w:val="lowerLetter"/>
+      <w:lvlText w:val="%5."/>
+      <w:lvlJc w:val="left"/>
+      <w:pPr>
+        <w:ind w:left="3600" w:hanging="360"/>
+      </w:pPr>
+    </w:lvl>
+    <w:lvl w:ilvl="5" w:tplc="0809001B" w:tentative="1">
+      <w:start w:val="1"/>
+      <w:numFmt w:val="lowerRoman"/>
+      <w:lvlText w:val="%6."/>
+      <w:lvlJc w:val="right"/>
+      <w:pPr>
+        <w:ind w:left="4320" w:hanging="180"/>
+      </w:pPr>
+    </w:lvl>
+    <w:lvl w:ilvl="6" w:tplc="0809000F" w:tentative="1">
+      <w:start w:val="1"/>
+      <w:numFmt w:val="decimal"/>
+      <w:lvlText w:val="%7."/>
+      <w:lvlJc w:val="left"/>
+      <w:pPr>
+        <w:ind w:left="5040" w:hanging="360"/>
+      </w:pPr>
+    </w:lvl>
+    <w:lvl w:ilvl="7" w:tplc="08090019" w:tentative="1">
+      <w:start w:val="1"/>
+      <w:numFmt w:val="lowerLetter"/>
+      <w:lvlText w:val="%8."/>
+      <w:lvlJc w:val="left"/>
+      <w:pPr>
+        <w:ind w:left="5760" w:hanging="360"/>
+      </w:pPr>
+    </w:lvl>
+    <w:lvl w:ilvl="8" w:tplc="0809001B" w:tentative="1">
+      <w:start w:val="1"/>
+      <w:numFmt w:val="lowerRoman"/>
+      <w:lvlText w:val="%9."/>
+      <w:lvlJc w:val="right"/>
+      <w:pPr>
+        <w:ind w:left="6480" w:hanging="180"/>
+      </w:pPr>
+    </w:lvl>
+  </w:abstractNum>
+  <w:abstractNum w:abstractNumId="15" w15:restartNumberingAfterBreak="0">
     <w:nsid w:val="79F877C9"/>
     <w:multiLevelType w:val="hybridMultilevel"/>
     <w:tmpl w:val="29AC2DEE"/>
@@ -5521,19 +6773,52 @@
     </w:lvl>
   </w:abstractNum>
   <w:num w:numId="1">
-    <w:abstractNumId w:val="0"/>
+    <w:abstractNumId w:val="3"/>
   </w:num>
   <w:num w:numId="2">
+    <w:abstractNumId w:val="7"/>
+  </w:num>
+  <w:num w:numId="3">
+    <w:abstractNumId w:val="13"/>
+  </w:num>
+  <w:num w:numId="4">
+    <w:abstractNumId w:val="12"/>
+  </w:num>
+  <w:num w:numId="5">
+    <w:abstractNumId w:val="15"/>
+  </w:num>
+  <w:num w:numId="6">
+    <w:abstractNumId w:val="8"/>
+  </w:num>
+  <w:num w:numId="7">
     <w:abstractNumId w:val="1"/>
   </w:num>
-  <w:num w:numId="3">
-    <w:abstractNumId w:val="3"/>
+  <w:num w:numId="8">
+    <w:abstractNumId w:val="5"/>
   </w:num>
-  <w:num w:numId="4">
+  <w:num w:numId="9">
     <w:abstractNumId w:val="2"/>
   </w:num>
-  <w:num w:numId="5">
+  <w:num w:numId="10">
+    <w:abstractNumId w:val="10"/>
+  </w:num>
+  <w:num w:numId="11">
+    <w:abstractNumId w:val="9"/>
+  </w:num>
+  <w:num w:numId="12">
+    <w:abstractNumId w:val="11"/>
+  </w:num>
+  <w:num w:numId="13">
+    <w:abstractNumId w:val="6"/>
+  </w:num>
+  <w:num w:numId="14">
+    <w:abstractNumId w:val="14"/>
+  </w:num>
+  <w:num w:numId="15">
     <w:abstractNumId w:val="4"/>
+  </w:num>
+  <w:num w:numId="16">
+    <w:abstractNumId w:val="0"/>
   </w:num>
 </w:numbering>
 </file>
@@ -5555,7 +6840,7 @@
       </w:pPr>
     </w:pPrDefault>
   </w:docDefaults>
-  <w:latentStyles w:defLockedState="0" w:defUIPriority="99" w:defSemiHidden="0" w:defUnhideWhenUsed="0" w:defQFormat="0" w:count="374">
+  <w:latentStyles w:defLockedState="0" w:defUIPriority="99" w:defSemiHidden="0" w:defUnhideWhenUsed="0" w:defQFormat="0" w:count="371">
     <w:lsdException w:name="Normal" w:uiPriority="0" w:qFormat="1"/>
     <w:lsdException w:name="heading 1" w:uiPriority="9" w:qFormat="1"/>
     <w:lsdException w:name="heading 2" w:semiHidden="1" w:uiPriority="9" w:unhideWhenUsed="1" w:qFormat="1"/>
@@ -5927,9 +7212,6 @@
     <w:lsdException w:name="List Table 5 Dark Accent 6" w:uiPriority="50"/>
     <w:lsdException w:name="List Table 6 Colorful Accent 6" w:uiPriority="51"/>
     <w:lsdException w:name="List Table 7 Colorful Accent 6" w:uiPriority="52"/>
-    <w:lsdException w:name="Mention" w:semiHidden="1" w:unhideWhenUsed="1"/>
-    <w:lsdException w:name="Smart Hyperlink" w:semiHidden="1" w:unhideWhenUsed="1"/>
-    <w:lsdException w:name="Hashtag" w:semiHidden="1" w:unhideWhenUsed="1"/>
   </w:latentStyles>
   <w:style w:type="paragraph" w:default="1" w:styleId="Normal">
     <w:name w:val="Normal"/>

</xml_diff>

<commit_message>
doc: final version update
pushing use cases and stuff
</commit_message>
<xml_diff>
--- a/doc/2. Requirements/TEXT Use Cases.docx
+++ b/doc/2. Requirements/TEXT Use Cases.docx
@@ -1,6 +1,6 @@
 
 <file path=word/document.xml><?xml version="1.0" encoding="utf-8"?>
-<w:document xmlns:wpc="http://schemas.microsoft.com/office/word/2010/wordprocessingCanvas" xmlns:cx="http://schemas.microsoft.com/office/drawing/2014/chartex" xmlns:cx1="http://schemas.microsoft.com/office/drawing/2015/9/8/chartex" xmlns:mc="http://schemas.openxmlformats.org/markup-compatibility/2006" xmlns:o="urn:schemas-microsoft-com:office:office" xmlns:r="http://schemas.openxmlformats.org/officeDocument/2006/relationships" xmlns:m="http://schemas.openxmlformats.org/officeDocument/2006/math" xmlns:v="urn:schemas-microsoft-com:vml" xmlns:wp14="http://schemas.microsoft.com/office/word/2010/wordprocessingDrawing" xmlns:wp="http://schemas.openxmlformats.org/drawingml/2006/wordprocessingDrawing" xmlns:w10="urn:schemas-microsoft-com:office:word" xmlns:w="http://schemas.openxmlformats.org/wordprocessingml/2006/main" xmlns:w14="http://schemas.microsoft.com/office/word/2010/wordml" xmlns:w15="http://schemas.microsoft.com/office/word/2012/wordml" xmlns:w16se="http://schemas.microsoft.com/office/word/2015/wordml/symex" xmlns:wpg="http://schemas.microsoft.com/office/word/2010/wordprocessingGroup" xmlns:wpi="http://schemas.microsoft.com/office/word/2010/wordprocessingInk" xmlns:wne="http://schemas.microsoft.com/office/word/2006/wordml" xmlns:wps="http://schemas.microsoft.com/office/word/2010/wordprocessingShape" mc:Ignorable="w14 w15 w16se wp14">
+<w:document xmlns:wpc="http://schemas.microsoft.com/office/word/2010/wordprocessingCanvas" xmlns:mo="http://schemas.microsoft.com/office/mac/office/2008/main" xmlns:mc="http://schemas.openxmlformats.org/markup-compatibility/2006" xmlns:mv="urn:schemas-microsoft-com:mac:vml" xmlns:o="urn:schemas-microsoft-com:office:office" xmlns:r="http://schemas.openxmlformats.org/officeDocument/2006/relationships" xmlns:m="http://schemas.openxmlformats.org/officeDocument/2006/math" xmlns:v="urn:schemas-microsoft-com:vml" xmlns:wp14="http://schemas.microsoft.com/office/word/2010/wordprocessingDrawing" xmlns:wp="http://schemas.openxmlformats.org/drawingml/2006/wordprocessingDrawing" xmlns:w10="urn:schemas-microsoft-com:office:word" xmlns:w="http://schemas.openxmlformats.org/wordprocessingml/2006/main" xmlns:w14="http://schemas.microsoft.com/office/word/2010/wordml" xmlns:w15="http://schemas.microsoft.com/office/word/2012/wordml" xmlns:wpg="http://schemas.microsoft.com/office/word/2010/wordprocessingGroup" xmlns:wpi="http://schemas.microsoft.com/office/word/2010/wordprocessingInk" xmlns:wne="http://schemas.microsoft.com/office/word/2006/wordml" xmlns:wps="http://schemas.microsoft.com/office/word/2010/wordprocessingShape" mc:Ignorable="w14 w15 wp14">
   <w:body>
     <w:p>
       <w:pPr>
@@ -22,8 +22,6 @@
           <w:noProof/>
         </w:rPr>
       </w:pPr>
-      <w:bookmarkStart w:id="0" w:name="_GoBack"/>
-      <w:bookmarkEnd w:id="0"/>
     </w:p>
     <w:p>
       <w:pPr>
@@ -57,9 +55,10 @@
       <w:r>
         <w:rPr>
           <w:noProof/>
+          <w:lang w:eastAsia="en-GB"/>
         </w:rPr>
         <w:drawing>
-          <wp:anchor distT="0" distB="0" distL="114300" distR="114300" simplePos="0" relativeHeight="251658240" behindDoc="0" locked="0" layoutInCell="1" allowOverlap="1">
+          <wp:anchor distT="0" distB="0" distL="114300" distR="114300" simplePos="0" relativeHeight="251658240" behindDoc="0" locked="0" layoutInCell="1" allowOverlap="1" wp14:anchorId="7D97DCBD" wp14:editId="45FC4CA7">
             <wp:simplePos x="0" y="0"/>
             <wp:positionH relativeFrom="margin">
               <wp:posOffset>0</wp:posOffset>
@@ -138,6 +137,7 @@
     </w:p>
     <w:p>
       <w:pPr>
+        <w:spacing w:line="240" w:lineRule="auto"/>
         <w:rPr>
           <w:lang w:val="en-US"/>
         </w:rPr>
@@ -439,6 +439,7 @@
     </w:tbl>
     <w:p>
       <w:pPr>
+        <w:spacing w:line="240" w:lineRule="auto"/>
         <w:rPr>
           <w:lang w:val="en-US"/>
         </w:rPr>
@@ -733,6 +734,7 @@
     </w:tbl>
     <w:p>
       <w:pPr>
+        <w:spacing w:line="240" w:lineRule="auto"/>
         <w:rPr>
           <w:lang w:val="en-US"/>
         </w:rPr>
@@ -1056,6 +1058,7 @@
     </w:tbl>
     <w:p>
       <w:pPr>
+        <w:spacing w:line="240" w:lineRule="auto"/>
         <w:rPr>
           <w:lang w:val="en-US"/>
         </w:rPr>
@@ -1328,6 +1331,7 @@
               <w:rPr>
                 <w:lang w:val="en-US"/>
               </w:rPr>
+              <w:lastRenderedPageBreak/>
               <w:t>Booking does not save to xml</w:t>
             </w:r>
           </w:p>
@@ -1346,7 +1350,6 @@
               <w:rPr>
                 <w:lang w:val="en-US"/>
               </w:rPr>
-              <w:lastRenderedPageBreak/>
               <w:t>Available seats are not displayed</w:t>
             </w:r>
           </w:p>
@@ -1441,6 +1444,7 @@
     </w:tbl>
     <w:p>
       <w:pPr>
+        <w:spacing w:line="240" w:lineRule="auto"/>
         <w:rPr>
           <w:lang w:val="en-US"/>
         </w:rPr>
@@ -1732,6 +1736,7 @@
     </w:tbl>
     <w:p>
       <w:pPr>
+        <w:spacing w:line="240" w:lineRule="auto"/>
         <w:rPr>
           <w:lang w:val="en-US"/>
         </w:rPr>
@@ -2021,6 +2026,7 @@
     </w:tbl>
     <w:p>
       <w:pPr>
+        <w:spacing w:line="240" w:lineRule="auto"/>
         <w:rPr>
           <w:lang w:val="en-US"/>
         </w:rPr>
@@ -2353,6 +2359,7 @@
     </w:tbl>
     <w:p>
       <w:pPr>
+        <w:spacing w:line="240" w:lineRule="auto"/>
         <w:rPr>
           <w:lang w:val="en-US"/>
         </w:rPr>
@@ -2645,6 +2652,7 @@
     </w:tbl>
     <w:p>
       <w:pPr>
+        <w:spacing w:line="240" w:lineRule="auto"/>
         <w:rPr>
           <w:lang w:val="en-US"/>
         </w:rPr>
@@ -3004,6 +3012,7 @@
     </w:tbl>
     <w:p>
       <w:pPr>
+        <w:spacing w:line="240" w:lineRule="auto"/>
         <w:rPr>
           <w:lang w:val="en-US"/>
         </w:rPr>
@@ -3294,6 +3303,7 @@
     </w:tbl>
     <w:p>
       <w:pPr>
+        <w:spacing w:line="240" w:lineRule="auto"/>
         <w:rPr>
           <w:lang w:val="en-US"/>
         </w:rPr>
@@ -3561,21 +3571,7 @@
               <w:rPr>
                 <w:lang w:val="en-US"/>
               </w:rPr>
-              <w:t xml:space="preserve">Flight no longer needs to be edited, xml remains the same and </w:t>
-            </w:r>
-            <w:proofErr w:type="gramStart"/>
-            <w:r>
-              <w:rPr>
-                <w:lang w:val="en-US"/>
-              </w:rPr>
-              <w:t>Is</w:t>
-            </w:r>
-            <w:proofErr w:type="gramEnd"/>
-            <w:r>
-              <w:rPr>
-                <w:lang w:val="en-US"/>
-              </w:rPr>
-              <w:t xml:space="preserve"> not appended.</w:t>
+              <w:t>Flight no longer needs to be edited, xml remains the same and Is not appended.</w:t>
             </w:r>
           </w:p>
         </w:tc>
@@ -3624,6 +3620,7 @@
     </w:tbl>
     <w:p>
       <w:pPr>
+        <w:spacing w:line="240" w:lineRule="auto"/>
         <w:rPr>
           <w:lang w:val="en-US"/>
         </w:rPr>
@@ -3882,6 +3879,7 @@
     </w:tbl>
     <w:p>
       <w:pPr>
+        <w:spacing w:line="240" w:lineRule="auto"/>
         <w:rPr>
           <w:lang w:val="en-US"/>
         </w:rPr>
@@ -4162,6 +4160,7 @@
     </w:tbl>
     <w:p>
       <w:pPr>
+        <w:spacing w:line="240" w:lineRule="auto"/>
         <w:rPr>
           <w:lang w:val="en-US"/>
         </w:rPr>
@@ -4428,7 +4427,17 @@
                 <w:bCs/>
                 <w:lang w:val="en-US"/>
               </w:rPr>
-              <w:t>Post conditions:</w:t>
+              <w:t>Post cond</w:t>
+            </w:r>
+            <w:bookmarkStart w:id="0" w:name="_GoBack"/>
+            <w:bookmarkEnd w:id="0"/>
+            <w:r>
+              <w:rPr>
+                <w:b/>
+                <w:bCs/>
+                <w:lang w:val="en-US"/>
+              </w:rPr>
+              <w:t>itions:</w:t>
             </w:r>
             <w:r>
               <w:rPr>
@@ -4442,6 +4451,7 @@
     </w:tbl>
     <w:p>
       <w:pPr>
+        <w:spacing w:line="240" w:lineRule="auto"/>
         <w:rPr>
           <w:lang w:val="en-US"/>
         </w:rPr>
@@ -4719,6 +4729,7 @@
     </w:tbl>
     <w:p>
       <w:pPr>
+        <w:spacing w:line="240" w:lineRule="auto"/>
         <w:rPr>
           <w:lang w:val="en-US"/>
         </w:rPr>
@@ -5017,6 +5028,7 @@
     </w:tbl>
     <w:p>
       <w:pPr>
+        <w:spacing w:line="240" w:lineRule="auto"/>
         <w:rPr>
           <w:lang w:val="en-US"/>
         </w:rPr>
@@ -5309,7 +5321,6 @@
                 <w:bCs/>
                 <w:lang w:val="en-US"/>
               </w:rPr>
-              <w:lastRenderedPageBreak/>
               <w:t>Post conditions:</w:t>
             </w:r>
             <w:r>
@@ -5347,8 +5358,8 @@
 </file>
 
 <file path=word/numbering.xml><?xml version="1.0" encoding="utf-8"?>
-<w:numbering xmlns:wpc="http://schemas.microsoft.com/office/word/2010/wordprocessingCanvas" xmlns:cx="http://schemas.microsoft.com/office/drawing/2014/chartex" xmlns:cx1="http://schemas.microsoft.com/office/drawing/2015/9/8/chartex" xmlns:mc="http://schemas.openxmlformats.org/markup-compatibility/2006" xmlns:o="urn:schemas-microsoft-com:office:office" xmlns:r="http://schemas.openxmlformats.org/officeDocument/2006/relationships" xmlns:m="http://schemas.openxmlformats.org/officeDocument/2006/math" xmlns:v="urn:schemas-microsoft-com:vml" xmlns:wp14="http://schemas.microsoft.com/office/word/2010/wordprocessingDrawing" xmlns:wp="http://schemas.openxmlformats.org/drawingml/2006/wordprocessingDrawing" xmlns:w10="urn:schemas-microsoft-com:office:word" xmlns:w="http://schemas.openxmlformats.org/wordprocessingml/2006/main" xmlns:w14="http://schemas.microsoft.com/office/word/2010/wordml" xmlns:w15="http://schemas.microsoft.com/office/word/2012/wordml" xmlns:w16se="http://schemas.microsoft.com/office/word/2015/wordml/symex" xmlns:wpg="http://schemas.microsoft.com/office/word/2010/wordprocessingGroup" xmlns:wpi="http://schemas.microsoft.com/office/word/2010/wordprocessingInk" xmlns:wne="http://schemas.microsoft.com/office/word/2006/wordml" xmlns:wps="http://schemas.microsoft.com/office/word/2010/wordprocessingShape" mc:Ignorable="w14 w15 w16se wp14">
-  <w:abstractNum w:abstractNumId="0" w15:restartNumberingAfterBreak="0">
+<w:numbering xmlns:wpc="http://schemas.microsoft.com/office/word/2010/wordprocessingCanvas" xmlns:mo="http://schemas.microsoft.com/office/mac/office/2008/main" xmlns:mc="http://schemas.openxmlformats.org/markup-compatibility/2006" xmlns:mv="urn:schemas-microsoft-com:mac:vml" xmlns:o="urn:schemas-microsoft-com:office:office" xmlns:r="http://schemas.openxmlformats.org/officeDocument/2006/relationships" xmlns:m="http://schemas.openxmlformats.org/officeDocument/2006/math" xmlns:v="urn:schemas-microsoft-com:vml" xmlns:wp14="http://schemas.microsoft.com/office/word/2010/wordprocessingDrawing" xmlns:wp="http://schemas.openxmlformats.org/drawingml/2006/wordprocessingDrawing" xmlns:w10="urn:schemas-microsoft-com:office:word" xmlns:w="http://schemas.openxmlformats.org/wordprocessingml/2006/main" xmlns:w14="http://schemas.microsoft.com/office/word/2010/wordml" xmlns:w15="http://schemas.microsoft.com/office/word/2012/wordml" xmlns:wpg="http://schemas.microsoft.com/office/word/2010/wordprocessingGroup" xmlns:wpi="http://schemas.microsoft.com/office/word/2010/wordprocessingInk" xmlns:wne="http://schemas.microsoft.com/office/word/2006/wordml" xmlns:wps="http://schemas.microsoft.com/office/word/2010/wordprocessingShape" mc:Ignorable="w14 w15 wp14">
+  <w:abstractNum w:abstractNumId="0">
     <w:nsid w:val="07B96E27"/>
     <w:multiLevelType w:val="hybridMultilevel"/>
     <w:tmpl w:val="63EA6CE2"/>
@@ -5437,7 +5448,7 @@
       </w:pPr>
     </w:lvl>
   </w:abstractNum>
-  <w:abstractNum w:abstractNumId="1" w15:restartNumberingAfterBreak="0">
+  <w:abstractNum w:abstractNumId="1">
     <w:nsid w:val="183D1324"/>
     <w:multiLevelType w:val="hybridMultilevel"/>
     <w:tmpl w:val="ABB851DA"/>
@@ -5526,7 +5537,7 @@
       </w:pPr>
     </w:lvl>
   </w:abstractNum>
-  <w:abstractNum w:abstractNumId="2" w15:restartNumberingAfterBreak="0">
+  <w:abstractNum w:abstractNumId="2">
     <w:nsid w:val="1A057571"/>
     <w:multiLevelType w:val="hybridMultilevel"/>
     <w:tmpl w:val="1958C72A"/>
@@ -5615,7 +5626,7 @@
       </w:pPr>
     </w:lvl>
   </w:abstractNum>
-  <w:abstractNum w:abstractNumId="3" w15:restartNumberingAfterBreak="0">
+  <w:abstractNum w:abstractNumId="3">
     <w:nsid w:val="1A184D10"/>
     <w:multiLevelType w:val="hybridMultilevel"/>
     <w:tmpl w:val="1B90D884"/>
@@ -5704,7 +5715,7 @@
       </w:pPr>
     </w:lvl>
   </w:abstractNum>
-  <w:abstractNum w:abstractNumId="4" w15:restartNumberingAfterBreak="0">
+  <w:abstractNum w:abstractNumId="4">
     <w:nsid w:val="26747ADB"/>
     <w:multiLevelType w:val="hybridMultilevel"/>
     <w:tmpl w:val="85C452F8"/>
@@ -5793,7 +5804,7 @@
       </w:pPr>
     </w:lvl>
   </w:abstractNum>
-  <w:abstractNum w:abstractNumId="5" w15:restartNumberingAfterBreak="0">
+  <w:abstractNum w:abstractNumId="5">
     <w:nsid w:val="28481B7E"/>
     <w:multiLevelType w:val="hybridMultilevel"/>
     <w:tmpl w:val="87EE2668"/>
@@ -5882,7 +5893,7 @@
       </w:pPr>
     </w:lvl>
   </w:abstractNum>
-  <w:abstractNum w:abstractNumId="6" w15:restartNumberingAfterBreak="0">
+  <w:abstractNum w:abstractNumId="6">
     <w:nsid w:val="2F422FC6"/>
     <w:multiLevelType w:val="hybridMultilevel"/>
     <w:tmpl w:val="B248201A"/>
@@ -5971,7 +5982,7 @@
       </w:pPr>
     </w:lvl>
   </w:abstractNum>
-  <w:abstractNum w:abstractNumId="7" w15:restartNumberingAfterBreak="0">
+  <w:abstractNum w:abstractNumId="7">
     <w:nsid w:val="35677316"/>
     <w:multiLevelType w:val="hybridMultilevel"/>
     <w:tmpl w:val="238AB6FE"/>
@@ -6060,7 +6071,7 @@
       </w:pPr>
     </w:lvl>
   </w:abstractNum>
-  <w:abstractNum w:abstractNumId="8" w15:restartNumberingAfterBreak="0">
+  <w:abstractNum w:abstractNumId="8">
     <w:nsid w:val="360A52F3"/>
     <w:multiLevelType w:val="hybridMultilevel"/>
     <w:tmpl w:val="C6B45FD2"/>
@@ -6149,7 +6160,7 @@
       </w:pPr>
     </w:lvl>
   </w:abstractNum>
-  <w:abstractNum w:abstractNumId="9" w15:restartNumberingAfterBreak="0">
+  <w:abstractNum w:abstractNumId="9">
     <w:nsid w:val="49AF7F8D"/>
     <w:multiLevelType w:val="hybridMultilevel"/>
     <w:tmpl w:val="AFCC9D32"/>
@@ -6238,7 +6249,7 @@
       </w:pPr>
     </w:lvl>
   </w:abstractNum>
-  <w:abstractNum w:abstractNumId="10" w15:restartNumberingAfterBreak="0">
+  <w:abstractNum w:abstractNumId="10">
     <w:nsid w:val="502B4AF5"/>
     <w:multiLevelType w:val="hybridMultilevel"/>
     <w:tmpl w:val="36D862C8"/>
@@ -6327,7 +6338,7 @@
       </w:pPr>
     </w:lvl>
   </w:abstractNum>
-  <w:abstractNum w:abstractNumId="11" w15:restartNumberingAfterBreak="0">
+  <w:abstractNum w:abstractNumId="11">
     <w:nsid w:val="50505DE5"/>
     <w:multiLevelType w:val="hybridMultilevel"/>
     <w:tmpl w:val="8A9CF7F4"/>
@@ -6416,7 +6427,7 @@
       </w:pPr>
     </w:lvl>
   </w:abstractNum>
-  <w:abstractNum w:abstractNumId="12" w15:restartNumberingAfterBreak="0">
+  <w:abstractNum w:abstractNumId="12">
     <w:nsid w:val="59F25096"/>
     <w:multiLevelType w:val="hybridMultilevel"/>
     <w:tmpl w:val="99F4ABC6"/>
@@ -6505,7 +6516,7 @@
       </w:pPr>
     </w:lvl>
   </w:abstractNum>
-  <w:abstractNum w:abstractNumId="13" w15:restartNumberingAfterBreak="0">
+  <w:abstractNum w:abstractNumId="13">
     <w:nsid w:val="658B4E3B"/>
     <w:multiLevelType w:val="hybridMultilevel"/>
     <w:tmpl w:val="AD506A18"/>
@@ -6594,7 +6605,7 @@
       </w:pPr>
     </w:lvl>
   </w:abstractNum>
-  <w:abstractNum w:abstractNumId="14" w15:restartNumberingAfterBreak="0">
+  <w:abstractNum w:abstractNumId="14">
     <w:nsid w:val="71C73BD8"/>
     <w:multiLevelType w:val="hybridMultilevel"/>
     <w:tmpl w:val="D952C9F4"/>
@@ -6683,7 +6694,7 @@
       </w:pPr>
     </w:lvl>
   </w:abstractNum>
-  <w:abstractNum w:abstractNumId="15" w15:restartNumberingAfterBreak="0">
+  <w:abstractNum w:abstractNumId="15">
     <w:nsid w:val="79F877C9"/>
     <w:multiLevelType w:val="hybridMultilevel"/>
     <w:tmpl w:val="29AC2DEE"/>
@@ -6824,7 +6835,7 @@
 </file>
 
 <file path=word/styles.xml><?xml version="1.0" encoding="utf-8"?>
-<w:styles xmlns:mc="http://schemas.openxmlformats.org/markup-compatibility/2006" xmlns:r="http://schemas.openxmlformats.org/officeDocument/2006/relationships" xmlns:w="http://schemas.openxmlformats.org/wordprocessingml/2006/main" xmlns:w14="http://schemas.microsoft.com/office/word/2010/wordml" xmlns:w15="http://schemas.microsoft.com/office/word/2012/wordml" xmlns:w16se="http://schemas.microsoft.com/office/word/2015/wordml/symex" mc:Ignorable="w14 w15 w16se">
+<w:styles xmlns:mc="http://schemas.openxmlformats.org/markup-compatibility/2006" xmlns:r="http://schemas.openxmlformats.org/officeDocument/2006/relationships" xmlns:w="http://schemas.openxmlformats.org/wordprocessingml/2006/main" xmlns:w14="http://schemas.microsoft.com/office/word/2010/wordml" xmlns:w15="http://schemas.microsoft.com/office/word/2012/wordml" mc:Ignorable="w14 w15">
   <w:docDefaults>
     <w:rPrDefault>
       <w:rPr>
@@ -6840,7 +6851,7 @@
       </w:pPr>
     </w:pPrDefault>
   </w:docDefaults>
-  <w:latentStyles w:defLockedState="0" w:defUIPriority="99" w:defSemiHidden="0" w:defUnhideWhenUsed="0" w:defQFormat="0" w:count="371">
+  <w:latentStyles w:defLockedState="0" w:defUIPriority="99" w:defSemiHidden="0" w:defUnhideWhenUsed="0" w:defQFormat="0" w:count="380">
     <w:lsdException w:name="Normal" w:uiPriority="0" w:qFormat="1"/>
     <w:lsdException w:name="heading 1" w:uiPriority="9" w:qFormat="1"/>
     <w:lsdException w:name="heading 2" w:semiHidden="1" w:uiPriority="9" w:unhideWhenUsed="1" w:qFormat="1"/>
@@ -7274,6 +7285,7 @@
       <w:spacing w:after="0" w:line="240" w:lineRule="auto"/>
     </w:pPr>
     <w:tblPr>
+      <w:tblInd w:w="0" w:type="dxa"/>
       <w:tblBorders>
         <w:top w:val="single" w:sz="4" w:space="0" w:color="auto"/>
         <w:left w:val="single" w:sz="4" w:space="0" w:color="auto"/>
@@ -7282,6 +7294,12 @@
         <w:insideH w:val="single" w:sz="4" w:space="0" w:color="auto"/>
         <w:insideV w:val="single" w:sz="4" w:space="0" w:color="auto"/>
       </w:tblBorders>
+      <w:tblCellMar>
+        <w:top w:w="0" w:type="dxa"/>
+        <w:left w:w="108" w:type="dxa"/>
+        <w:bottom w:w="0" w:type="dxa"/>
+        <w:right w:w="108" w:type="dxa"/>
+      </w:tblCellMar>
     </w:tblPr>
   </w:style>
   <w:style w:type="character" w:customStyle="1" w:styleId="Heading1Char">

</xml_diff>